<commit_message>
Memoria casi terminada + Creación nuevos proyectos
- A falta de los métodos de Heras y de la parte gráfica, la memoria está lista.
- Copia y pega del proyecto original para crear el optimizado y el de interfaz, y así poder comenzar a desarrollarlo.
</commit_message>
<xml_diff>
--- a/PL2/PL2_CandyCrushScala.docx
+++ b/PL2/PL2_CandyCrushScala.docx
@@ -572,11 +572,9 @@
               <w:b w:val="0"/>
               <w:bCs w:val="0"/>
               <w:noProof/>
-              <w:kern w:val="2"/>
-              <w:sz w:val="24"/>
-              <w:szCs w:val="24"/>
-              <w:lang w:val="es-ES" w:eastAsia="es-ES_tradnl"/>
-              <w14:ligatures w14:val="standardContextual"/>
+              <w:sz w:val="22"/>
+              <w:szCs w:val="22"/>
+              <w:lang w:val="es-ES" w:eastAsia="es-ES"/>
             </w:rPr>
           </w:pPr>
           <w:r>
@@ -597,7 +595,7 @@
             </w:rPr>
             <w:fldChar w:fldCharType="separate"/>
           </w:r>
-          <w:hyperlink w:anchor="_Toc132549280" w:history="1">
+          <w:hyperlink w:anchor="_Toc132555724" w:history="1">
             <w:r>
               <w:rPr>
                 <w:rStyle w:val="Hipervnculo"/>
@@ -625,7 +623,7 @@
                 <w:noProof/>
                 <w:webHidden/>
               </w:rPr>
-              <w:instrText xml:space="preserve"> PAGEREF _Toc132549280 \h </w:instrText>
+              <w:instrText xml:space="preserve"> PAGEREF _Toc132555724 \h </w:instrText>
             </w:r>
             <w:r>
               <w:rPr>
@@ -667,14 +665,12 @@
               <w:b w:val="0"/>
               <w:bCs w:val="0"/>
               <w:noProof/>
-              <w:kern w:val="2"/>
-              <w:sz w:val="24"/>
-              <w:szCs w:val="24"/>
-              <w:lang w:val="es-ES" w:eastAsia="es-ES_tradnl"/>
-              <w14:ligatures w14:val="standardContextual"/>
+              <w:sz w:val="22"/>
+              <w:szCs w:val="22"/>
+              <w:lang w:val="es-ES" w:eastAsia="es-ES"/>
             </w:rPr>
           </w:pPr>
-          <w:hyperlink w:anchor="_Toc132549281" w:history="1">
+          <w:hyperlink w:anchor="_Toc132555725" w:history="1">
             <w:r>
               <w:rPr>
                 <w:rStyle w:val="Hipervnculo"/>
@@ -702,7 +698,7 @@
                 <w:noProof/>
                 <w:webHidden/>
               </w:rPr>
-              <w:instrText xml:space="preserve"> PAGEREF _Toc132549281 \h </w:instrText>
+              <w:instrText xml:space="preserve"> PAGEREF _Toc132555725 \h </w:instrText>
             </w:r>
             <w:r>
               <w:rPr>
@@ -744,14 +740,12 @@
               <w:i w:val="0"/>
               <w:iCs w:val="0"/>
               <w:noProof/>
-              <w:kern w:val="2"/>
-              <w:sz w:val="24"/>
-              <w:szCs w:val="24"/>
-              <w:lang w:val="es-ES" w:eastAsia="es-ES_tradnl"/>
-              <w14:ligatures w14:val="standardContextual"/>
+              <w:sz w:val="22"/>
+              <w:szCs w:val="22"/>
+              <w:lang w:val="es-ES" w:eastAsia="es-ES"/>
             </w:rPr>
           </w:pPr>
-          <w:hyperlink w:anchor="_Toc132549282" w:history="1">
+          <w:hyperlink w:anchor="_Toc132555726" w:history="1">
             <w:r>
               <w:rPr>
                 <w:rStyle w:val="Hipervnculo"/>
@@ -779,7 +773,7 @@
                 <w:noProof/>
                 <w:webHidden/>
               </w:rPr>
-              <w:instrText xml:space="preserve"> PAGEREF _Toc132549282 \h </w:instrText>
+              <w:instrText xml:space="preserve"> PAGEREF _Toc132555726 \h </w:instrText>
             </w:r>
             <w:r>
               <w:rPr>
@@ -821,14 +815,12 @@
               <w:i w:val="0"/>
               <w:iCs w:val="0"/>
               <w:noProof/>
-              <w:kern w:val="2"/>
-              <w:sz w:val="24"/>
-              <w:szCs w:val="24"/>
-              <w:lang w:val="es-ES" w:eastAsia="es-ES_tradnl"/>
-              <w14:ligatures w14:val="standardContextual"/>
+              <w:sz w:val="22"/>
+              <w:szCs w:val="22"/>
+              <w:lang w:val="es-ES" w:eastAsia="es-ES"/>
             </w:rPr>
           </w:pPr>
-          <w:hyperlink w:anchor="_Toc132549283" w:history="1">
+          <w:hyperlink w:anchor="_Toc132555727" w:history="1">
             <w:r>
               <w:rPr>
                 <w:rStyle w:val="Hipervnculo"/>
@@ -856,7 +848,7 @@
                 <w:noProof/>
                 <w:webHidden/>
               </w:rPr>
-              <w:instrText xml:space="preserve"> PAGEREF _Toc132549283 \h </w:instrText>
+              <w:instrText xml:space="preserve"> PAGEREF _Toc132555727 \h </w:instrText>
             </w:r>
             <w:r>
               <w:rPr>
@@ -898,14 +890,12 @@
               <w:i w:val="0"/>
               <w:iCs w:val="0"/>
               <w:noProof/>
-              <w:kern w:val="2"/>
-              <w:sz w:val="24"/>
-              <w:szCs w:val="24"/>
-              <w:lang w:val="es-ES" w:eastAsia="es-ES_tradnl"/>
-              <w14:ligatures w14:val="standardContextual"/>
+              <w:sz w:val="22"/>
+              <w:szCs w:val="22"/>
+              <w:lang w:val="es-ES" w:eastAsia="es-ES"/>
             </w:rPr>
           </w:pPr>
-          <w:hyperlink w:anchor="_Toc132549284" w:history="1">
+          <w:hyperlink w:anchor="_Toc132555728" w:history="1">
             <w:r>
               <w:rPr>
                 <w:rStyle w:val="Hipervnculo"/>
@@ -933,7 +923,7 @@
                 <w:noProof/>
                 <w:webHidden/>
               </w:rPr>
-              <w:instrText xml:space="preserve"> PAGEREF _Toc132549284 \h </w:instrText>
+              <w:instrText xml:space="preserve"> PAGEREF _Toc132555728 \h </w:instrText>
             </w:r>
             <w:r>
               <w:rPr>
@@ -975,14 +965,12 @@
               <w:b w:val="0"/>
               <w:bCs w:val="0"/>
               <w:noProof/>
-              <w:kern w:val="2"/>
-              <w:sz w:val="24"/>
-              <w:szCs w:val="24"/>
-              <w:lang w:val="es-ES" w:eastAsia="es-ES_tradnl"/>
-              <w14:ligatures w14:val="standardContextual"/>
+              <w:sz w:val="22"/>
+              <w:szCs w:val="22"/>
+              <w:lang w:val="es-ES" w:eastAsia="es-ES"/>
             </w:rPr>
           </w:pPr>
-          <w:hyperlink w:anchor="_Toc132549285" w:history="1">
+          <w:hyperlink w:anchor="_Toc132555729" w:history="1">
             <w:r>
               <w:rPr>
                 <w:rStyle w:val="Hipervnculo"/>
@@ -1010,7 +998,7 @@
                 <w:noProof/>
                 <w:webHidden/>
               </w:rPr>
-              <w:instrText xml:space="preserve"> PAGEREF _Toc132549285 \h </w:instrText>
+              <w:instrText xml:space="preserve"> PAGEREF _Toc132555729 \h </w:instrText>
             </w:r>
             <w:r>
               <w:rPr>
@@ -1052,14 +1040,12 @@
               <w:b w:val="0"/>
               <w:bCs w:val="0"/>
               <w:noProof/>
-              <w:kern w:val="2"/>
-              <w:sz w:val="24"/>
-              <w:szCs w:val="24"/>
-              <w:lang w:val="es-ES" w:eastAsia="es-ES_tradnl"/>
-              <w14:ligatures w14:val="standardContextual"/>
+              <w:sz w:val="22"/>
+              <w:szCs w:val="22"/>
+              <w:lang w:val="es-ES" w:eastAsia="es-ES"/>
             </w:rPr>
           </w:pPr>
-          <w:hyperlink w:anchor="_Toc132549286" w:history="1">
+          <w:hyperlink w:anchor="_Toc132555730" w:history="1">
             <w:r>
               <w:rPr>
                 <w:rStyle w:val="Hipervnculo"/>
@@ -1087,7 +1073,7 @@
                 <w:noProof/>
                 <w:webHidden/>
               </w:rPr>
-              <w:instrText xml:space="preserve"> PAGEREF _Toc132549286 \h </w:instrText>
+              <w:instrText xml:space="preserve"> PAGEREF _Toc132555730 \h </w:instrText>
             </w:r>
             <w:r>
               <w:rPr>
@@ -1129,14 +1115,12 @@
               <w:i w:val="0"/>
               <w:iCs w:val="0"/>
               <w:noProof/>
-              <w:kern w:val="2"/>
-              <w:sz w:val="24"/>
-              <w:szCs w:val="24"/>
-              <w:lang w:val="es-ES" w:eastAsia="es-ES_tradnl"/>
-              <w14:ligatures w14:val="standardContextual"/>
+              <w:sz w:val="22"/>
+              <w:szCs w:val="22"/>
+              <w:lang w:val="es-ES" w:eastAsia="es-ES"/>
             </w:rPr>
           </w:pPr>
-          <w:hyperlink w:anchor="_Toc132549287" w:history="1">
+          <w:hyperlink w:anchor="_Toc132555731" w:history="1">
             <w:r>
               <w:rPr>
                 <w:rStyle w:val="Hipervnculo"/>
@@ -1164,7 +1148,7 @@
                 <w:noProof/>
                 <w:webHidden/>
               </w:rPr>
-              <w:instrText xml:space="preserve"> PAGEREF _Toc132549287 \h </w:instrText>
+              <w:instrText xml:space="preserve"> PAGEREF _Toc132555731 \h </w:instrText>
             </w:r>
             <w:r>
               <w:rPr>
@@ -1206,14 +1190,12 @@
               <w:i w:val="0"/>
               <w:iCs w:val="0"/>
               <w:noProof/>
-              <w:kern w:val="2"/>
-              <w:sz w:val="24"/>
-              <w:szCs w:val="24"/>
-              <w:lang w:val="es-ES" w:eastAsia="es-ES_tradnl"/>
-              <w14:ligatures w14:val="standardContextual"/>
+              <w:sz w:val="22"/>
+              <w:szCs w:val="22"/>
+              <w:lang w:val="es-ES" w:eastAsia="es-ES"/>
             </w:rPr>
           </w:pPr>
-          <w:hyperlink w:anchor="_Toc132549288" w:history="1">
+          <w:hyperlink w:anchor="_Toc132555732" w:history="1">
             <w:r>
               <w:rPr>
                 <w:rStyle w:val="Hipervnculo"/>
@@ -1241,7 +1223,7 @@
                 <w:noProof/>
                 <w:webHidden/>
               </w:rPr>
-              <w:instrText xml:space="preserve"> PAGEREF _Toc132549288 \h </w:instrText>
+              <w:instrText xml:space="preserve"> PAGEREF _Toc132555732 \h </w:instrText>
             </w:r>
             <w:r>
               <w:rPr>
@@ -1261,7 +1243,7 @@
                 <w:noProof/>
                 <w:webHidden/>
               </w:rPr>
-              <w:t>10</w:t>
+              <w:t>14</w:t>
             </w:r>
             <w:r>
               <w:rPr>
@@ -1283,14 +1265,12 @@
               <w:b w:val="0"/>
               <w:bCs w:val="0"/>
               <w:noProof/>
-              <w:kern w:val="2"/>
-              <w:sz w:val="24"/>
-              <w:szCs w:val="24"/>
-              <w:lang w:val="es-ES" w:eastAsia="es-ES_tradnl"/>
-              <w14:ligatures w14:val="standardContextual"/>
+              <w:sz w:val="22"/>
+              <w:szCs w:val="22"/>
+              <w:lang w:val="es-ES" w:eastAsia="es-ES"/>
             </w:rPr>
           </w:pPr>
-          <w:hyperlink w:anchor="_Toc132549289" w:history="1">
+          <w:hyperlink w:anchor="_Toc132555733" w:history="1">
             <w:r>
               <w:rPr>
                 <w:rStyle w:val="Hipervnculo"/>
@@ -1318,7 +1298,7 @@
                 <w:noProof/>
                 <w:webHidden/>
               </w:rPr>
-              <w:instrText xml:space="preserve"> PAGEREF _Toc132549289 \h </w:instrText>
+              <w:instrText xml:space="preserve"> PAGEREF _Toc132555733 \h </w:instrText>
             </w:r>
             <w:r>
               <w:rPr>
@@ -1338,7 +1318,7 @@
                 <w:noProof/>
                 <w:webHidden/>
               </w:rPr>
-              <w:t>10</w:t>
+              <w:t>15</w:t>
             </w:r>
             <w:r>
               <w:rPr>
@@ -1360,14 +1340,12 @@
               <w:b w:val="0"/>
               <w:bCs w:val="0"/>
               <w:noProof/>
-              <w:kern w:val="2"/>
-              <w:sz w:val="24"/>
-              <w:szCs w:val="24"/>
-              <w:lang w:val="es-ES" w:eastAsia="es-ES_tradnl"/>
-              <w14:ligatures w14:val="standardContextual"/>
+              <w:sz w:val="22"/>
+              <w:szCs w:val="22"/>
+              <w:lang w:val="es-ES" w:eastAsia="es-ES"/>
             </w:rPr>
           </w:pPr>
-          <w:hyperlink w:anchor="_Toc132549290" w:history="1">
+          <w:hyperlink w:anchor="_Toc132555734" w:history="1">
             <w:r>
               <w:rPr>
                 <w:rStyle w:val="Hipervnculo"/>
@@ -1395,7 +1373,7 @@
                 <w:noProof/>
                 <w:webHidden/>
               </w:rPr>
-              <w:instrText xml:space="preserve"> PAGEREF _Toc132549290 \h </w:instrText>
+              <w:instrText xml:space="preserve"> PAGEREF _Toc132555734 \h </w:instrText>
             </w:r>
             <w:r>
               <w:rPr>
@@ -1415,7 +1393,7 @@
                 <w:noProof/>
                 <w:webHidden/>
               </w:rPr>
-              <w:t>10</w:t>
+              <w:t>15</w:t>
             </w:r>
             <w:r>
               <w:rPr>
@@ -1474,7 +1452,7 @@
           <w:rFonts w:ascii="Arial" w:hAnsi="Arial" w:cs="Arial"/>
         </w:rPr>
       </w:pPr>
-      <w:bookmarkStart w:id="0" w:name="_Toc132549280"/>
+      <w:bookmarkStart w:id="0" w:name="_Toc132555724"/>
       <w:r>
         <w:rPr>
           <w:rFonts w:ascii="Arial" w:hAnsi="Arial" w:cs="Arial"/>
@@ -1626,7 +1604,7 @@
           <w:rFonts w:ascii="Arial" w:hAnsi="Arial" w:cs="Arial"/>
         </w:rPr>
       </w:pPr>
-      <w:bookmarkStart w:id="1" w:name="_Toc132549281"/>
+      <w:bookmarkStart w:id="1" w:name="_Toc132555725"/>
       <w:r>
         <w:rPr>
           <w:rFonts w:ascii="Arial" w:hAnsi="Arial" w:cs="Arial"/>
@@ -1656,7 +1634,7 @@
           <w:rFonts w:ascii="Arial" w:hAnsi="Arial" w:cs="Arial"/>
         </w:rPr>
       </w:pPr>
-      <w:bookmarkStart w:id="2" w:name="_Toc132549282"/>
+      <w:bookmarkStart w:id="2" w:name="_Toc132555726"/>
       <w:r>
         <w:rPr>
           <w:rFonts w:ascii="Arial" w:hAnsi="Arial" w:cs="Arial"/>
@@ -1748,7 +1726,7 @@
           <w:rFonts w:ascii="Arial" w:hAnsi="Arial" w:cs="Arial"/>
         </w:rPr>
       </w:pPr>
-      <w:bookmarkStart w:id="3" w:name="_Toc132549283"/>
+      <w:bookmarkStart w:id="3" w:name="_Toc132555727"/>
       <w:r>
         <w:rPr>
           <w:rFonts w:ascii="Arial" w:hAnsi="Arial" w:cs="Arial"/>
@@ -1791,7 +1769,7 @@
           <w:rFonts w:ascii="Arial" w:hAnsi="Arial" w:cs="Arial"/>
         </w:rPr>
       </w:pPr>
-      <w:bookmarkStart w:id="4" w:name="_Toc132549284"/>
+      <w:bookmarkStart w:id="4" w:name="_Toc132555728"/>
       <w:r>
         <w:rPr>
           <w:rFonts w:ascii="Arial" w:hAnsi="Arial" w:cs="Arial"/>
@@ -1827,7 +1805,7 @@
         </w:rPr>
       </w:pPr>
       <w:bookmarkStart w:id="5" w:name="_Métodos_Implementados"/>
-      <w:bookmarkStart w:id="6" w:name="_Toc132549285"/>
+      <w:bookmarkStart w:id="6" w:name="_Toc132555729"/>
       <w:bookmarkEnd w:id="5"/>
       <w:r>
         <w:rPr>
@@ -6504,7 +6482,7 @@
         </w:rPr>
       </w:pPr>
       <w:bookmarkStart w:id="7" w:name="_Ejecución_del_programa"/>
-      <w:bookmarkStart w:id="8" w:name="_Toc132549286"/>
+      <w:bookmarkStart w:id="8" w:name="_Toc132555730"/>
       <w:bookmarkEnd w:id="7"/>
       <w:r>
         <w:rPr>
@@ -6542,7 +6520,7 @@
           <w:rFonts w:ascii="Arial" w:hAnsi="Arial" w:cs="Arial"/>
         </w:rPr>
       </w:pPr>
-      <w:bookmarkStart w:id="9" w:name="_Toc132549287"/>
+      <w:bookmarkStart w:id="9" w:name="_Toc132555731"/>
       <w:r>
         <w:rPr>
           <w:rFonts w:ascii="Arial" w:hAnsi="Arial" w:cs="Arial"/>
@@ -6783,15 +6761,46 @@
       <w:pPr>
         <w:jc w:val="both"/>
         <w:rPr>
-          <w:rFonts w:ascii="Arial" w:hAnsi="Arial" w:cs="Arial"/>
-        </w:rPr>
-      </w:pPr>
-      <w:r>
-        <w:rPr>
           <w:rFonts w:ascii="ArialMT" w:hAnsi="ArialMT"/>
         </w:rPr>
+      </w:pPr>
+      <w:r>
+        <w:rPr>
+          <w:rFonts w:ascii="ArialMT" w:hAnsi="ArialMT"/>
+        </w:rPr>
         <w:t xml:space="preserve">En la siguiente figura se muestra un ejemplo de cómo se puede ejecutar el programa. </w:t>
       </w:r>
+    </w:p>
+    <w:p>
+      <w:pPr>
+        <w:jc w:val="both"/>
+        <w:rPr>
+          <w:rFonts w:ascii="Arial" w:hAnsi="Arial" w:cs="Arial"/>
+          <w:b/>
+          <w:bCs/>
+          <w:color w:val="FF0000"/>
+        </w:rPr>
+      </w:pPr>
+      <w:r>
+        <w:rPr>
+          <w:rFonts w:ascii="ArialMT" w:hAnsi="ArialMT"/>
+          <w:b/>
+          <w:bCs/>
+          <w:color w:val="FF0000"/>
+        </w:rPr>
+        <w:t xml:space="preserve">*Se ejecuta así el </w:t>
+      </w:r>
+      <w:proofErr w:type="gramStart"/>
+      <w:r>
+        <w:rPr>
+          <w:rFonts w:ascii="ArialMT" w:hAnsi="ArialMT"/>
+          <w:b/>
+          <w:bCs/>
+          <w:color w:val="FF0000"/>
+        </w:rPr>
+        <w:t>compilado?*</w:t>
+      </w:r>
+      <w:proofErr w:type="gramEnd"/>
     </w:p>
     <w:p>
       <w:pPr>
@@ -6823,7 +6832,6 @@
         </w:rPr>
         <w:t xml:space="preserve">Figura 4: Ejemplo de </w:t>
       </w:r>
-      <w:proofErr w:type="spellStart"/>
       <w:r>
         <w:rPr>
           <w:rFonts w:ascii="ArialMT" w:hAnsi="ArialMT"/>
@@ -6831,9 +6839,8 @@
           <w:sz w:val="18"/>
           <w:szCs w:val="18"/>
         </w:rPr>
-        <w:t>ejecución</w:t>
-      </w:r>
-      <w:proofErr w:type="spellEnd"/>
+        <w:t>ejecución</w:t>
+      </w:r>
       <w:r>
         <w:rPr>
           <w:rFonts w:ascii="ArialMT" w:hAnsi="ArialMT"/>
@@ -6843,7 +6850,6 @@
         </w:rPr>
         <w:t xml:space="preserve"> del programa por consola con </w:t>
       </w:r>
-      <w:proofErr w:type="spellStart"/>
       <w:r>
         <w:rPr>
           <w:rFonts w:ascii="ArialMT" w:hAnsi="ArialMT"/>
@@ -6851,9 +6857,8 @@
           <w:sz w:val="18"/>
           <w:szCs w:val="18"/>
         </w:rPr>
-        <w:t>parámetros</w:t>
-      </w:r>
-      <w:proofErr w:type="spellEnd"/>
+        <w:t>parámetros</w:t>
+      </w:r>
     </w:p>
     <w:p>
       <w:pPr>
@@ -6890,16 +6895,14 @@
         </w:rPr>
         <w:t xml:space="preserve">En ese caso, los </w:t>
       </w:r>
-      <w:proofErr w:type="spellStart"/>
       <w:r>
         <w:rPr>
           <w:rFonts w:ascii="ArialMT" w:hAnsi="ArialMT"/>
           <w:sz w:val="22"/>
           <w:szCs w:val="22"/>
         </w:rPr>
-        <w:t>parámetros</w:t>
-      </w:r>
-      <w:proofErr w:type="spellEnd"/>
+        <w:t>parámetros</w:t>
+      </w:r>
       <w:r>
         <w:rPr>
           <w:rFonts w:ascii="ArialMT" w:hAnsi="ArialMT"/>
@@ -6908,16 +6911,14 @@
         </w:rPr>
         <w:t xml:space="preserve"> mencionados en el punto 1 </w:t>
       </w:r>
-      <w:proofErr w:type="spellStart"/>
       <w:r>
         <w:rPr>
           <w:rFonts w:ascii="ArialMT" w:hAnsi="ArialMT"/>
           <w:sz w:val="22"/>
           <w:szCs w:val="22"/>
         </w:rPr>
-        <w:t>deberán</w:t>
-      </w:r>
-      <w:proofErr w:type="spellEnd"/>
+        <w:t>deberán</w:t>
+      </w:r>
       <w:r>
         <w:rPr>
           <w:rFonts w:ascii="ArialMT" w:hAnsi="ArialMT"/>
@@ -6940,6 +6941,7 @@
       <w:r>
         <w:rPr>
           <w:rFonts w:ascii="ArialMT" w:hAnsi="ArialMT"/>
+          <w:noProof/>
           <w:color w:val="FF0000"/>
           <w:sz w:val="22"/>
           <w:szCs w:val="22"/>
@@ -6999,6 +7001,7 @@
           <w:sz w:val="18"/>
           <w:szCs w:val="18"/>
         </w:rPr>
+        <w:lastRenderedPageBreak/>
         <w:t>Figura 5: Ejemplo de ejecución del programa por consola sin parámetros</w:t>
       </w:r>
     </w:p>
@@ -7018,7 +7021,6 @@
           <w:sz w:val="22"/>
           <w:szCs w:val="22"/>
         </w:rPr>
-        <w:lastRenderedPageBreak/>
         <w:t xml:space="preserve">No debemos olvidar que, para el </w:t>
       </w:r>
       <w:r>
@@ -7093,16 +7095,14 @@
         </w:rPr>
         <w:t xml:space="preserve">De ahora en adelante, explicaremos </w:t>
       </w:r>
-      <w:proofErr w:type="spellStart"/>
       <w:r>
         <w:rPr>
           <w:rFonts w:ascii="ArialMT" w:hAnsi="ArialMT"/>
           <w:sz w:val="22"/>
           <w:szCs w:val="22"/>
         </w:rPr>
-        <w:t>cómo</w:t>
-      </w:r>
-      <w:proofErr w:type="spellEnd"/>
+        <w:t>cómo</w:t>
+      </w:r>
       <w:r>
         <w:rPr>
           <w:rFonts w:ascii="ArialMT" w:hAnsi="ArialMT"/>
@@ -7111,16 +7111,14 @@
         </w:rPr>
         <w:t xml:space="preserve"> funciona la </w:t>
       </w:r>
-      <w:proofErr w:type="spellStart"/>
       <w:r>
         <w:rPr>
           <w:rFonts w:ascii="ArialMT" w:hAnsi="ArialMT"/>
           <w:sz w:val="22"/>
           <w:szCs w:val="22"/>
         </w:rPr>
-        <w:t>ejecución</w:t>
-      </w:r>
-      <w:proofErr w:type="spellEnd"/>
+        <w:t>ejecución</w:t>
+      </w:r>
       <w:r>
         <w:rPr>
           <w:rFonts w:ascii="ArialMT" w:hAnsi="ArialMT"/>
@@ -7129,16 +7127,14 @@
         </w:rPr>
         <w:t xml:space="preserve"> del programa en caso de que el usuario hubiese seleccionado la </w:t>
       </w:r>
-      <w:proofErr w:type="spellStart"/>
       <w:r>
         <w:rPr>
           <w:rFonts w:ascii="ArialMT" w:hAnsi="ArialMT"/>
           <w:sz w:val="22"/>
           <w:szCs w:val="22"/>
         </w:rPr>
-        <w:t>opción</w:t>
-      </w:r>
-      <w:proofErr w:type="spellEnd"/>
+        <w:t>opción</w:t>
+      </w:r>
       <w:r>
         <w:rPr>
           <w:rFonts w:ascii="ArialMT" w:hAnsi="ArialMT"/>
@@ -7147,16 +7143,14 @@
         </w:rPr>
         <w:t xml:space="preserve"> de juego manual, ya que la </w:t>
       </w:r>
-      <w:proofErr w:type="spellStart"/>
       <w:r>
         <w:rPr>
           <w:rFonts w:ascii="ArialMT" w:hAnsi="ArialMT"/>
           <w:sz w:val="22"/>
           <w:szCs w:val="22"/>
         </w:rPr>
-        <w:t>automática</w:t>
-      </w:r>
-      <w:proofErr w:type="spellEnd"/>
+        <w:t>automática</w:t>
+      </w:r>
       <w:r>
         <w:rPr>
           <w:rFonts w:ascii="ArialMT" w:hAnsi="ArialMT"/>
@@ -7165,16 +7159,14 @@
         </w:rPr>
         <w:t xml:space="preserve"> es igual, solo que </w:t>
       </w:r>
-      <w:proofErr w:type="spellStart"/>
       <w:r>
         <w:rPr>
           <w:rFonts w:ascii="ArialMT" w:hAnsi="ArialMT"/>
           <w:sz w:val="22"/>
           <w:szCs w:val="22"/>
         </w:rPr>
-        <w:t>más</w:t>
-      </w:r>
-      <w:proofErr w:type="spellEnd"/>
+        <w:t>más</w:t>
+      </w:r>
       <w:r>
         <w:rPr>
           <w:rFonts w:ascii="ArialMT" w:hAnsi="ArialMT"/>
@@ -7202,16 +7194,14 @@
         </w:rPr>
         <w:t xml:space="preserve">A partir de ahora, el programa le </w:t>
       </w:r>
-      <w:proofErr w:type="spellStart"/>
       <w:r>
         <w:rPr>
           <w:rFonts w:ascii="ArialMT" w:hAnsi="ArialMT"/>
           <w:sz w:val="22"/>
           <w:szCs w:val="22"/>
         </w:rPr>
-        <w:t>pedira</w:t>
-      </w:r>
-      <w:proofErr w:type="spellEnd"/>
+        <w:t>pedirá</w:t>
+      </w:r>
       <w:r>
         <w:rPr>
           <w:rFonts w:ascii="ArialMT" w:hAnsi="ArialMT"/>
@@ -7234,6 +7224,7 @@
       <w:r>
         <w:rPr>
           <w:rFonts w:ascii="ArialMT" w:hAnsi="ArialMT"/>
+          <w:noProof/>
           <w:color w:val="FF0000"/>
           <w:sz w:val="22"/>
           <w:szCs w:val="22"/>
@@ -7365,7 +7356,6 @@
         </w:rPr>
         <w:t xml:space="preserve">Los bloques eliminados no provocan </w:t>
       </w:r>
-      <w:proofErr w:type="spellStart"/>
       <w:r>
         <w:rPr>
           <w:rFonts w:ascii="Arial" w:hAnsi="Arial" w:cs="Arial"/>
@@ -7374,9 +7364,8 @@
           <w:sz w:val="22"/>
           <w:szCs w:val="22"/>
         </w:rPr>
-        <w:t>ningún</w:t>
-      </w:r>
-      <w:proofErr w:type="spellEnd"/>
+        <w:t>ningún</w:t>
+      </w:r>
       <w:r>
         <w:rPr>
           <w:rFonts w:ascii="Arial" w:hAnsi="Arial" w:cs="Arial"/>
@@ -7395,16 +7384,14 @@
         </w:rPr>
         <w:t xml:space="preserve">: Los bloques </w:t>
       </w:r>
-      <w:proofErr w:type="spellStart"/>
       <w:r>
         <w:rPr>
           <w:rFonts w:ascii="ArialMT" w:hAnsi="ArialMT"/>
           <w:sz w:val="22"/>
           <w:szCs w:val="22"/>
         </w:rPr>
-        <w:t>serán</w:t>
-      </w:r>
-      <w:proofErr w:type="spellEnd"/>
+        <w:t>serán</w:t>
+      </w:r>
       <w:r>
         <w:rPr>
           <w:rFonts w:ascii="ArialMT" w:hAnsi="ArialMT"/>
@@ -7413,16 +7400,14 @@
         </w:rPr>
         <w:t xml:space="preserve"> eliminados, el </w:t>
       </w:r>
-      <w:proofErr w:type="spellStart"/>
       <w:r>
         <w:rPr>
           <w:rFonts w:ascii="ArialMT" w:hAnsi="ArialMT"/>
           <w:sz w:val="22"/>
           <w:szCs w:val="22"/>
         </w:rPr>
-        <w:t>número</w:t>
-      </w:r>
-      <w:proofErr w:type="spellEnd"/>
+        <w:t>número</w:t>
+      </w:r>
       <w:r>
         <w:rPr>
           <w:rFonts w:ascii="ArialMT" w:hAnsi="ArialMT"/>
@@ -7431,16 +7416,14 @@
         </w:rPr>
         <w:t xml:space="preserve"> de vidas se </w:t>
       </w:r>
-      <w:proofErr w:type="spellStart"/>
       <w:r>
         <w:rPr>
           <w:rFonts w:ascii="ArialMT" w:hAnsi="ArialMT"/>
           <w:sz w:val="22"/>
           <w:szCs w:val="22"/>
         </w:rPr>
-        <w:t>mantendra</w:t>
-      </w:r>
-      <w:proofErr w:type="spellEnd"/>
+        <w:t>mantendrá</w:t>
+      </w:r>
       <w:r>
         <w:rPr>
           <w:rFonts w:ascii="ArialMT" w:hAnsi="ArialMT"/>
@@ -7449,16 +7432,14 @@
         </w:rPr>
         <w:t xml:space="preserve">́ igual, y se </w:t>
       </w:r>
-      <w:proofErr w:type="spellStart"/>
       <w:r>
         <w:rPr>
           <w:rFonts w:ascii="ArialMT" w:hAnsi="ArialMT"/>
           <w:sz w:val="22"/>
           <w:szCs w:val="22"/>
         </w:rPr>
-        <w:t>generarán</w:t>
-      </w:r>
-      <w:proofErr w:type="spellEnd"/>
+        <w:t>generarán</w:t>
+      </w:r>
       <w:r>
         <w:rPr>
           <w:rFonts w:ascii="ArialMT" w:hAnsi="ArialMT"/>
@@ -7467,16 +7448,14 @@
         </w:rPr>
         <w:t xml:space="preserve"> nuevos bloques para ocupar los espacios </w:t>
       </w:r>
-      <w:proofErr w:type="spellStart"/>
       <w:r>
         <w:rPr>
           <w:rFonts w:ascii="ArialMT" w:hAnsi="ArialMT"/>
           <w:sz w:val="22"/>
           <w:szCs w:val="22"/>
         </w:rPr>
-        <w:t>vacíos</w:t>
-      </w:r>
-      <w:proofErr w:type="spellEnd"/>
+        <w:t>vacíos</w:t>
+      </w:r>
       <w:r>
         <w:rPr>
           <w:rFonts w:ascii="ArialMT" w:hAnsi="ArialMT"/>
@@ -7489,7 +7468,7 @@
     <w:p>
       <w:pPr>
         <w:pStyle w:val="NormalWeb"/>
-        <w:jc w:val="both"/>
+        <w:jc w:val="center"/>
         <w:rPr>
           <w:rFonts w:ascii="ArialMT" w:hAnsi="ArialMT"/>
           <w:sz w:val="22"/>
@@ -7499,14 +7478,15 @@
       <w:r>
         <w:rPr>
           <w:rFonts w:ascii="ArialMT" w:hAnsi="ArialMT"/>
+          <w:noProof/>
           <w:sz w:val="22"/>
           <w:szCs w:val="22"/>
         </w:rPr>
         <w:lastRenderedPageBreak/>
         <w:drawing>
-          <wp:inline distT="0" distB="0" distL="0" distR="0" wp14:anchorId="135CBA3C" wp14:editId="5CF1EE8E">
-            <wp:extent cx="3795089" cy="2941575"/>
-            <wp:effectExtent l="0" t="0" r="0" b="0"/>
+          <wp:inline distT="0" distB="0" distL="0" distR="0" wp14:anchorId="135CBA3C" wp14:editId="10ED92D0">
+            <wp:extent cx="2939464" cy="2278380"/>
+            <wp:effectExtent l="0" t="0" r="0" b="7620"/>
             <wp:docPr id="1615109268" name="Imagen 1" descr="Imagen que contiene Calendario&#10;&#10;Descripción generada automáticamente"/>
             <wp:cNvGraphicFramePr>
               <a:graphicFrameLocks xmlns:a="http://schemas.openxmlformats.org/drawingml/2006/main" noChangeAspect="1"/>
@@ -7527,7 +7507,7 @@
                   <pic:spPr>
                     <a:xfrm>
                       <a:off x="0" y="0"/>
-                      <a:ext cx="3795089" cy="2941575"/>
+                      <a:ext cx="2941107" cy="2279653"/>
                     </a:xfrm>
                     <a:prstGeom prst="rect">
                       <a:avLst/>
@@ -7542,8 +7522,30 @@
     </w:p>
     <w:p>
       <w:pPr>
+        <w:jc w:val="center"/>
+        <w:rPr>
+          <w:rFonts w:ascii="Arial" w:eastAsia="Times New Roman" w:hAnsi="Arial" w:cs="Arial"/>
+          <w:color w:val="808080" w:themeColor="background1" w:themeShade="80"/>
+          <w:sz w:val="18"/>
+          <w:szCs w:val="18"/>
+          <w:lang w:val="es-ES" w:eastAsia="es-ES_tradnl"/>
+        </w:rPr>
+      </w:pPr>
+      <w:r>
+        <w:rPr>
+          <w:rFonts w:ascii="Arial" w:eastAsia="Times New Roman" w:hAnsi="Arial" w:cs="Arial"/>
+          <w:color w:val="808080" w:themeColor="background1" w:themeShade="80"/>
+          <w:sz w:val="18"/>
+          <w:szCs w:val="18"/>
+          <w:lang w:val="es-ES" w:eastAsia="es-ES_tradnl"/>
+        </w:rPr>
+        <w:t>Figura 7: Bloques Vacíos</w:t>
+      </w:r>
+    </w:p>
+    <w:p>
+      <w:pPr>
         <w:pStyle w:val="NormalWeb"/>
-        <w:jc w:val="both"/>
+        <w:jc w:val="center"/>
         <w:rPr>
           <w:rFonts w:ascii="ArialMT" w:hAnsi="ArialMT"/>
           <w:sz w:val="22"/>
@@ -7553,32 +7555,15 @@
       <w:r>
         <w:rPr>
           <w:rFonts w:ascii="ArialMT" w:hAnsi="ArialMT"/>
-          <w:sz w:val="22"/>
-          <w:szCs w:val="22"/>
-        </w:rPr>
-        <w:t>Figura 7: Bloques Vacíos</w:t>
-      </w:r>
-    </w:p>
-    <w:p>
-      <w:pPr>
-        <w:pStyle w:val="NormalWeb"/>
-        <w:rPr>
-          <w:rFonts w:ascii="ArialMT" w:hAnsi="ArialMT"/>
-          <w:sz w:val="22"/>
-          <w:szCs w:val="22"/>
-        </w:rPr>
-      </w:pPr>
-      <w:r>
-        <w:rPr>
-          <w:rFonts w:ascii="ArialMT" w:hAnsi="ArialMT"/>
+          <w:noProof/>
           <w:color w:val="FF0000"/>
           <w:sz w:val="22"/>
           <w:szCs w:val="22"/>
         </w:rPr>
         <w:drawing>
-          <wp:inline distT="0" distB="0" distL="0" distR="0" wp14:anchorId="2691A29A" wp14:editId="3C17A34B">
-            <wp:extent cx="3787468" cy="2918713"/>
-            <wp:effectExtent l="0" t="0" r="3810" b="0"/>
+          <wp:inline distT="0" distB="0" distL="0" distR="0" wp14:anchorId="2691A29A" wp14:editId="0FF25DDC">
+            <wp:extent cx="2994660" cy="2307756"/>
+            <wp:effectExtent l="0" t="0" r="0" b="0"/>
             <wp:docPr id="1069281006" name="Imagen 1" descr="Imagen que contiene Interfaz de usuario gráfica&#10;&#10;Descripción generada automáticamente"/>
             <wp:cNvGraphicFramePr>
               <a:graphicFrameLocks xmlns:a="http://schemas.openxmlformats.org/drawingml/2006/main" noChangeAspect="1"/>
@@ -7599,7 +7584,7 @@
                   <pic:spPr>
                     <a:xfrm>
                       <a:off x="0" y="0"/>
-                      <a:ext cx="3787468" cy="2918713"/>
+                      <a:ext cx="2999344" cy="2311365"/>
                     </a:xfrm>
                     <a:prstGeom prst="rect">
                       <a:avLst/>
@@ -7614,18 +7599,22 @@
     </w:p>
     <w:p>
       <w:pPr>
-        <w:pStyle w:val="NormalWeb"/>
-        <w:rPr>
-          <w:rFonts w:ascii="ArialMT" w:hAnsi="ArialMT"/>
-          <w:sz w:val="22"/>
-          <w:szCs w:val="22"/>
-        </w:rPr>
-      </w:pPr>
-      <w:r>
-        <w:rPr>
-          <w:rFonts w:ascii="ArialMT" w:hAnsi="ArialMT"/>
-          <w:sz w:val="22"/>
-          <w:szCs w:val="22"/>
+        <w:jc w:val="center"/>
+        <w:rPr>
+          <w:rFonts w:ascii="Arial" w:eastAsia="Times New Roman" w:hAnsi="Arial" w:cs="Arial"/>
+          <w:color w:val="808080" w:themeColor="background1" w:themeShade="80"/>
+          <w:sz w:val="18"/>
+          <w:szCs w:val="18"/>
+          <w:lang w:val="es-ES" w:eastAsia="es-ES_tradnl"/>
+        </w:rPr>
+      </w:pPr>
+      <w:r>
+        <w:rPr>
+          <w:rFonts w:ascii="Arial" w:eastAsia="Times New Roman" w:hAnsi="Arial" w:cs="Arial"/>
+          <w:color w:val="808080" w:themeColor="background1" w:themeShade="80"/>
+          <w:sz w:val="18"/>
+          <w:szCs w:val="18"/>
+          <w:lang w:val="es-ES" w:eastAsia="es-ES_tradnl"/>
         </w:rPr>
         <w:t>Figura 8: Bloques bajados</w:t>
       </w:r>
@@ -7660,16 +7649,14 @@
         </w:rPr>
         <w:t xml:space="preserve">: si el jugador la selecciona, se eliminará aleatoriamente su fila o columna </w:t>
       </w:r>
-      <w:proofErr w:type="spellStart"/>
       <w:r>
         <w:rPr>
           <w:rFonts w:ascii="ArialMT" w:hAnsi="ArialMT"/>
           <w:sz w:val="22"/>
           <w:szCs w:val="22"/>
         </w:rPr>
-        <w:t>correspodiente</w:t>
-      </w:r>
-      <w:proofErr w:type="spellEnd"/>
+        <w:t>correspondiente</w:t>
+      </w:r>
       <w:r>
         <w:rPr>
           <w:rFonts w:ascii="ArialMT" w:hAnsi="ArialMT"/>
@@ -7681,90 +7668,202 @@
     </w:p>
     <w:p>
       <w:pPr>
-        <w:rPr>
-          <w:rFonts w:ascii="Arial" w:hAnsi="Arial" w:cs="Arial"/>
-          <w:color w:val="FF0000"/>
+        <w:jc w:val="center"/>
+        <w:rPr>
+          <w:rFonts w:ascii="Arial" w:hAnsi="Arial" w:cs="Arial"/>
+          <w:color w:val="808080" w:themeColor="background1" w:themeShade="80"/>
           <w:lang w:val="es-ES"/>
         </w:rPr>
       </w:pPr>
       <w:r>
         <w:rPr>
           <w:rFonts w:ascii="Arial" w:hAnsi="Arial" w:cs="Arial"/>
-          <w:color w:val="FF0000"/>
+          <w:color w:val="808080" w:themeColor="background1" w:themeShade="80"/>
           <w:lang w:val="es-ES"/>
         </w:rPr>
-        <w:t>*TODO: CAPTURA BLOQUES VACÍOS CON BOMBA*</w:t>
-      </w:r>
-    </w:p>
-    <w:p>
-      <w:pPr>
-        <w:rPr>
-          <w:rFonts w:ascii="Arial" w:hAnsi="Arial" w:cs="Arial"/>
-          <w:color w:val="FF0000"/>
+        <w:lastRenderedPageBreak/>
+        <w:drawing>
+          <wp:inline distT="0" distB="0" distL="0" distR="0" wp14:anchorId="084885EC" wp14:editId="1A95978B">
+            <wp:extent cx="3154680" cy="2384939"/>
+            <wp:effectExtent l="0" t="0" r="7620" b="0"/>
+            <wp:docPr id="653323686" name="Imagen 1" descr="Imagen que contiene Calendario&#10;&#10;Descripción generada automáticamente"/>
+            <wp:cNvGraphicFramePr>
+              <a:graphicFrameLocks xmlns:a="http://schemas.openxmlformats.org/drawingml/2006/main" noChangeAspect="1"/>
+            </wp:cNvGraphicFramePr>
+            <a:graphic xmlns:a="http://schemas.openxmlformats.org/drawingml/2006/main">
+              <a:graphicData uri="http://schemas.openxmlformats.org/drawingml/2006/picture">
+                <pic:pic xmlns:pic="http://schemas.openxmlformats.org/drawingml/2006/picture">
+                  <pic:nvPicPr>
+                    <pic:cNvPr id="653323686" name="Imagen 1" descr="Imagen que contiene Calendario&#10;&#10;Descripción generada automáticamente"/>
+                    <pic:cNvPicPr/>
+                  </pic:nvPicPr>
+                  <pic:blipFill>
+                    <a:blip r:embed="rId14"/>
+                    <a:stretch>
+                      <a:fillRect/>
+                    </a:stretch>
+                  </pic:blipFill>
+                  <pic:spPr>
+                    <a:xfrm>
+                      <a:off x="0" y="0"/>
+                      <a:ext cx="3160415" cy="2389275"/>
+                    </a:xfrm>
+                    <a:prstGeom prst="rect">
+                      <a:avLst/>
+                    </a:prstGeom>
+                  </pic:spPr>
+                </pic:pic>
+              </a:graphicData>
+            </a:graphic>
+          </wp:inline>
+        </w:drawing>
+      </w:r>
+    </w:p>
+    <w:p>
+      <w:pPr>
+        <w:jc w:val="center"/>
+        <w:rPr>
+          <w:rFonts w:ascii="Arial" w:hAnsi="Arial" w:cs="Arial"/>
+          <w:color w:val="808080" w:themeColor="background1" w:themeShade="80"/>
           <w:lang w:val="es-ES"/>
         </w:rPr>
       </w:pPr>
       <w:r>
         <w:rPr>
-          <w:rFonts w:ascii="Arial" w:hAnsi="Arial" w:cs="Arial"/>
-          <w:color w:val="FF0000"/>
-          <w:lang w:val="es-ES"/>
-        </w:rPr>
-        <w:t>*TODO: CAPTURA CON BLOQUES BAJADOS CON BOMBA*</w:t>
+          <w:rFonts w:ascii="Arial" w:eastAsia="Times New Roman" w:hAnsi="Arial" w:cs="Arial"/>
+          <w:color w:val="808080" w:themeColor="background1" w:themeShade="80"/>
+          <w:sz w:val="18"/>
+          <w:szCs w:val="18"/>
+          <w:lang w:val="es-ES" w:eastAsia="es-ES_tradnl"/>
+        </w:rPr>
+        <w:t>Figura 9: Bloques vacíos con Bomba</w:t>
       </w:r>
     </w:p>
     <w:p>
       <w:pPr>
         <w:pStyle w:val="NormalWeb"/>
-      </w:pPr>
-      <w:r>
+        <w:jc w:val="center"/>
         <w:rPr>
           <w:rFonts w:ascii="ArialMT" w:hAnsi="ArialMT"/>
           <w:sz w:val="22"/>
           <w:szCs w:val="22"/>
         </w:rPr>
-        <w:lastRenderedPageBreak/>
-        <w:t xml:space="preserve">La </w:t>
-      </w:r>
-      <w:proofErr w:type="spellStart"/>
+      </w:pPr>
+      <w:r>
+        <w:rPr>
+          <w:rFonts w:ascii="Arial" w:eastAsiaTheme="minorHAnsi" w:hAnsi="Arial" w:cs="Arial"/>
+          <w:color w:val="FF0000"/>
+          <w:sz w:val="22"/>
+          <w:szCs w:val="22"/>
+          <w:lang w:eastAsia="en-US"/>
+        </w:rPr>
+        <w:drawing>
+          <wp:inline distT="0" distB="0" distL="0" distR="0" wp14:anchorId="56F87DFD" wp14:editId="735F4054">
+            <wp:extent cx="3101340" cy="2394785"/>
+            <wp:effectExtent l="0" t="0" r="3810" b="5715"/>
+            <wp:docPr id="325183560" name="Imagen 1" descr="Imagen que contiene Calendario&#10;&#10;Descripción generada automáticamente"/>
+            <wp:cNvGraphicFramePr>
+              <a:graphicFrameLocks xmlns:a="http://schemas.openxmlformats.org/drawingml/2006/main" noChangeAspect="1"/>
+            </wp:cNvGraphicFramePr>
+            <a:graphic xmlns:a="http://schemas.openxmlformats.org/drawingml/2006/main">
+              <a:graphicData uri="http://schemas.openxmlformats.org/drawingml/2006/picture">
+                <pic:pic xmlns:pic="http://schemas.openxmlformats.org/drawingml/2006/picture">
+                  <pic:nvPicPr>
+                    <pic:cNvPr id="325183560" name="Imagen 1" descr="Imagen que contiene Calendario&#10;&#10;Descripción generada automáticamente"/>
+                    <pic:cNvPicPr/>
+                  </pic:nvPicPr>
+                  <pic:blipFill>
+                    <a:blip r:embed="rId15"/>
+                    <a:stretch>
+                      <a:fillRect/>
+                    </a:stretch>
+                  </pic:blipFill>
+                  <pic:spPr>
+                    <a:xfrm>
+                      <a:off x="0" y="0"/>
+                      <a:ext cx="3108992" cy="2400693"/>
+                    </a:xfrm>
+                    <a:prstGeom prst="rect">
+                      <a:avLst/>
+                    </a:prstGeom>
+                  </pic:spPr>
+                </pic:pic>
+              </a:graphicData>
+            </a:graphic>
+          </wp:inline>
+        </w:drawing>
+      </w:r>
+    </w:p>
+    <w:p>
+      <w:pPr>
+        <w:jc w:val="center"/>
+        <w:rPr>
+          <w:rFonts w:ascii="Arial" w:eastAsia="Times New Roman" w:hAnsi="Arial" w:cs="Arial"/>
+          <w:color w:val="808080" w:themeColor="background1" w:themeShade="80"/>
+          <w:sz w:val="18"/>
+          <w:szCs w:val="18"/>
+          <w:lang w:val="es-ES" w:eastAsia="es-ES_tradnl"/>
+        </w:rPr>
+      </w:pPr>
+      <w:r>
+        <w:rPr>
+          <w:rFonts w:ascii="Arial" w:eastAsia="Times New Roman" w:hAnsi="Arial" w:cs="Arial"/>
+          <w:color w:val="808080" w:themeColor="background1" w:themeShade="80"/>
+          <w:sz w:val="18"/>
+          <w:szCs w:val="18"/>
+          <w:lang w:val="es-ES" w:eastAsia="es-ES_tradnl"/>
+        </w:rPr>
+        <w:t>Figura 10: Bloques bajados con Bomba</w:t>
+      </w:r>
+    </w:p>
+    <w:p>
+      <w:pPr>
+        <w:pStyle w:val="NormalWeb"/>
+      </w:pPr>
       <w:r>
         <w:rPr>
           <w:rFonts w:ascii="ArialMT" w:hAnsi="ArialMT"/>
           <w:sz w:val="22"/>
           <w:szCs w:val="22"/>
         </w:rPr>
-        <w:t>ejecución</w:t>
-      </w:r>
-      <w:proofErr w:type="spellEnd"/>
+        <w:t xml:space="preserve">La </w:t>
+      </w:r>
       <w:r>
         <w:rPr>
           <w:rFonts w:ascii="ArialMT" w:hAnsi="ArialMT"/>
           <w:sz w:val="22"/>
           <w:szCs w:val="22"/>
         </w:rPr>
-        <w:t xml:space="preserve"> de Figura 9 y Figura 10 es equivalente ante cualquier potenciador. Por ello, a partir de ahora se </w:t>
-      </w:r>
-      <w:proofErr w:type="spellStart"/>
+        <w:t>ejecución</w:t>
+      </w:r>
       <w:r>
         <w:rPr>
           <w:rFonts w:ascii="ArialMT" w:hAnsi="ArialMT"/>
           <w:sz w:val="22"/>
           <w:szCs w:val="22"/>
         </w:rPr>
-        <w:t>omitira</w:t>
-      </w:r>
-      <w:proofErr w:type="spellEnd"/>
+        <w:t xml:space="preserve"> de Figura 9 y Figura 10 es equivalente ante cualquier potenciador. Por ello, a partir de ahora se </w:t>
+      </w:r>
       <w:r>
         <w:rPr>
           <w:rFonts w:ascii="ArialMT" w:hAnsi="ArialMT"/>
           <w:sz w:val="22"/>
           <w:szCs w:val="22"/>
         </w:rPr>
+        <w:t>omitirá</w:t>
+      </w:r>
+      <w:r>
+        <w:rPr>
+          <w:rFonts w:ascii="ArialMT" w:hAnsi="ArialMT"/>
+          <w:sz w:val="22"/>
+          <w:szCs w:val="22"/>
+        </w:rPr>
         <w:t xml:space="preserve">́. </w:t>
       </w:r>
     </w:p>
     <w:p>
       <w:pPr>
+        <w:jc w:val="center"/>
         <w:rPr>
           <w:rFonts w:ascii="Arial" w:hAnsi="Arial" w:cs="Arial"/>
           <w:color w:val="FF0000"/>
@@ -7777,24 +7876,175 @@
           <w:color w:val="FF0000"/>
           <w:lang w:val="es-ES"/>
         </w:rPr>
-        <w:t>*TODO: BLOQUES ELIMINADOS CON BOMBA*</w:t>
-      </w:r>
-    </w:p>
-    <w:p>
-      <w:pPr>
-        <w:rPr>
-          <w:rFonts w:ascii="Arial" w:hAnsi="Arial" w:cs="Arial"/>
+        <w:lastRenderedPageBreak/>
+        <w:drawing>
+          <wp:inline distT="0" distB="0" distL="0" distR="0" wp14:anchorId="542BA12C" wp14:editId="3CADE228">
+            <wp:extent cx="2926504" cy="2202180"/>
+            <wp:effectExtent l="0" t="0" r="7620" b="7620"/>
+            <wp:docPr id="1941391996" name="Imagen 1" descr="Imagen que contiene Calendario&#10;&#10;Descripción generada automáticamente"/>
+            <wp:cNvGraphicFramePr>
+              <a:graphicFrameLocks xmlns:a="http://schemas.openxmlformats.org/drawingml/2006/main" noChangeAspect="1"/>
+            </wp:cNvGraphicFramePr>
+            <a:graphic xmlns:a="http://schemas.openxmlformats.org/drawingml/2006/main">
+              <a:graphicData uri="http://schemas.openxmlformats.org/drawingml/2006/picture">
+                <pic:pic xmlns:pic="http://schemas.openxmlformats.org/drawingml/2006/picture">
+                  <pic:nvPicPr>
+                    <pic:cNvPr id="1941391996" name="Imagen 1" descr="Imagen que contiene Calendario&#10;&#10;Descripción generada automáticamente"/>
+                    <pic:cNvPicPr/>
+                  </pic:nvPicPr>
+                  <pic:blipFill>
+                    <a:blip r:embed="rId16"/>
+                    <a:stretch>
+                      <a:fillRect/>
+                    </a:stretch>
+                  </pic:blipFill>
+                  <pic:spPr>
+                    <a:xfrm>
+                      <a:off x="0" y="0"/>
+                      <a:ext cx="2937274" cy="2210284"/>
+                    </a:xfrm>
+                    <a:prstGeom prst="rect">
+                      <a:avLst/>
+                    </a:prstGeom>
+                  </pic:spPr>
+                </pic:pic>
+              </a:graphicData>
+            </a:graphic>
+          </wp:inline>
+        </w:drawing>
+      </w:r>
+    </w:p>
+    <w:p>
+      <w:pPr>
+        <w:jc w:val="center"/>
+        <w:rPr>
+          <w:rFonts w:ascii="Arial" w:eastAsia="Times New Roman" w:hAnsi="Arial" w:cs="Arial"/>
+          <w:color w:val="808080" w:themeColor="background1" w:themeShade="80"/>
+          <w:sz w:val="18"/>
+          <w:szCs w:val="18"/>
+          <w:lang w:val="es-ES" w:eastAsia="es-ES_tradnl"/>
+        </w:rPr>
+      </w:pPr>
+      <w:r>
+        <w:rPr>
+          <w:rFonts w:ascii="Arial" w:eastAsia="Times New Roman" w:hAnsi="Arial" w:cs="Arial"/>
+          <w:color w:val="808080" w:themeColor="background1" w:themeShade="80"/>
+          <w:sz w:val="18"/>
+          <w:szCs w:val="18"/>
+          <w:lang w:val="es-ES" w:eastAsia="es-ES_tradnl"/>
+        </w:rPr>
+        <w:t>Figura 11: Bloques eliminados con Bomba</w:t>
+      </w:r>
+    </w:p>
+    <w:p>
+      <w:pPr>
+        <w:jc w:val="both"/>
+        <w:rPr>
+          <w:rFonts w:ascii="Arial" w:hAnsi="Arial" w:cs="Arial"/>
+          <w:color w:val="000000" w:themeColor="text1"/>
+          <w:lang w:val="es-ES"/>
+        </w:rPr>
+      </w:pPr>
+      <w:r>
+        <w:rPr>
+          <w:rFonts w:ascii="Arial" w:hAnsi="Arial" w:cs="Arial"/>
+          <w:color w:val="000000" w:themeColor="text1"/>
+          <w:lang w:val="es-ES"/>
+        </w:rPr>
+        <w:t xml:space="preserve">En este caso, se muestra </w:t>
+      </w:r>
+      <w:r>
+        <w:rPr>
+          <w:rFonts w:ascii="Arial" w:hAnsi="Arial" w:cs="Arial"/>
+          <w:color w:val="000000" w:themeColor="text1"/>
+          <w:lang w:val="es-ES"/>
+        </w:rPr>
+        <w:t>que</w:t>
+      </w:r>
+      <w:r>
+        <w:rPr>
+          <w:rFonts w:ascii="Arial" w:hAnsi="Arial" w:cs="Arial"/>
+          <w:color w:val="000000" w:themeColor="text1"/>
+          <w:lang w:val="es-ES"/>
+        </w:rPr>
+        <w:t xml:space="preserve"> ha sido elegido aleatoriamente la columna en cuestión.</w:t>
+      </w:r>
+    </w:p>
+    <w:p>
+      <w:pPr>
+        <w:pStyle w:val="NormalWeb"/>
+        <w:jc w:val="center"/>
+        <w:rPr>
+          <w:rFonts w:ascii="ArialMT" w:hAnsi="ArialMT"/>
+          <w:sz w:val="22"/>
+          <w:szCs w:val="22"/>
+        </w:rPr>
+      </w:pPr>
+      <w:r>
+        <w:rPr>
+          <w:rFonts w:ascii="Arial" w:eastAsiaTheme="minorHAnsi" w:hAnsi="Arial" w:cs="Arial"/>
           <w:color w:val="FF0000"/>
-          <w:lang w:val="es-ES"/>
-        </w:rPr>
-      </w:pPr>
-      <w:r>
-        <w:rPr>
-          <w:rFonts w:ascii="Arial" w:hAnsi="Arial" w:cs="Arial"/>
-          <w:color w:val="FF0000"/>
-          <w:lang w:val="es-ES"/>
-        </w:rPr>
-        <w:t>*TODO: BLOQUES BAJADOS AL ACTIVAR BOMBA*</w:t>
+          <w:sz w:val="22"/>
+          <w:szCs w:val="22"/>
+          <w:lang w:eastAsia="en-US"/>
+        </w:rPr>
+        <w:drawing>
+          <wp:inline distT="0" distB="0" distL="0" distR="0" wp14:anchorId="3E1981C7" wp14:editId="445463C1">
+            <wp:extent cx="2941320" cy="2302940"/>
+            <wp:effectExtent l="0" t="0" r="0" b="2540"/>
+            <wp:docPr id="1388096029" name="Imagen 1" descr="Imagen que contiene Interfaz de usuario gráfica&#10;&#10;Descripción generada automáticamente"/>
+            <wp:cNvGraphicFramePr>
+              <a:graphicFrameLocks xmlns:a="http://schemas.openxmlformats.org/drawingml/2006/main" noChangeAspect="1"/>
+            </wp:cNvGraphicFramePr>
+            <a:graphic xmlns:a="http://schemas.openxmlformats.org/drawingml/2006/main">
+              <a:graphicData uri="http://schemas.openxmlformats.org/drawingml/2006/picture">
+                <pic:pic xmlns:pic="http://schemas.openxmlformats.org/drawingml/2006/picture">
+                  <pic:nvPicPr>
+                    <pic:cNvPr id="1388096029" name="Imagen 1" descr="Imagen que contiene Interfaz de usuario gráfica&#10;&#10;Descripción generada automáticamente"/>
+                    <pic:cNvPicPr/>
+                  </pic:nvPicPr>
+                  <pic:blipFill>
+                    <a:blip r:embed="rId17"/>
+                    <a:stretch>
+                      <a:fillRect/>
+                    </a:stretch>
+                  </pic:blipFill>
+                  <pic:spPr>
+                    <a:xfrm>
+                      <a:off x="0" y="0"/>
+                      <a:ext cx="2953627" cy="2312576"/>
+                    </a:xfrm>
+                    <a:prstGeom prst="rect">
+                      <a:avLst/>
+                    </a:prstGeom>
+                  </pic:spPr>
+                </pic:pic>
+              </a:graphicData>
+            </a:graphic>
+          </wp:inline>
+        </w:drawing>
+      </w:r>
+    </w:p>
+    <w:p>
+      <w:pPr>
+        <w:jc w:val="center"/>
+        <w:rPr>
+          <w:rFonts w:ascii="Arial" w:eastAsia="Times New Roman" w:hAnsi="Arial" w:cs="Arial"/>
+          <w:color w:val="808080" w:themeColor="background1" w:themeShade="80"/>
+          <w:sz w:val="18"/>
+          <w:szCs w:val="18"/>
+          <w:lang w:val="es-ES" w:eastAsia="es-ES_tradnl"/>
+        </w:rPr>
+      </w:pPr>
+      <w:r>
+        <w:rPr>
+          <w:rFonts w:ascii="Arial" w:eastAsia="Times New Roman" w:hAnsi="Arial" w:cs="Arial"/>
+          <w:color w:val="808080" w:themeColor="background1" w:themeShade="80"/>
+          <w:sz w:val="18"/>
+          <w:szCs w:val="18"/>
+          <w:lang w:val="es-ES" w:eastAsia="es-ES_tradnl"/>
+        </w:rPr>
+        <w:t>Figura 12: Bloques bajados al activar Bomba</w:t>
       </w:r>
     </w:p>
     <w:p>
@@ -7828,16 +8078,14 @@
         </w:rPr>
         <w:t xml:space="preserve">: si el jugador lo selecciona, se </w:t>
       </w:r>
-      <w:proofErr w:type="spellStart"/>
       <w:r>
         <w:rPr>
           <w:rFonts w:ascii="ArialMT" w:hAnsi="ArialMT"/>
           <w:sz w:val="22"/>
           <w:szCs w:val="22"/>
         </w:rPr>
-        <w:t>eliminarán</w:t>
-      </w:r>
-      <w:proofErr w:type="spellEnd"/>
+        <w:t>eliminarán</w:t>
+      </w:r>
       <w:r>
         <w:rPr>
           <w:rFonts w:ascii="ArialMT" w:hAnsi="ArialMT"/>
@@ -7849,6 +8097,7 @@
     </w:p>
     <w:p>
       <w:pPr>
+        <w:jc w:val="center"/>
         <w:rPr>
           <w:rFonts w:ascii="Arial" w:hAnsi="Arial" w:cs="Arial"/>
           <w:color w:val="FF0000"/>
@@ -7861,24 +8110,140 @@
           <w:color w:val="FF0000"/>
           <w:lang w:val="es-ES"/>
         </w:rPr>
-        <w:t>*TODO: BLOQUES ELIMINADOS CON TNT*</w:t>
-      </w:r>
-    </w:p>
-    <w:p>
-      <w:pPr>
-        <w:rPr>
-          <w:rFonts w:ascii="Arial" w:hAnsi="Arial" w:cs="Arial"/>
-          <w:color w:val="FF0000"/>
-          <w:lang w:val="es-ES"/>
-        </w:rPr>
-      </w:pPr>
-      <w:r>
-        <w:rPr>
-          <w:rFonts w:ascii="Arial" w:hAnsi="Arial" w:cs="Arial"/>
-          <w:color w:val="FF0000"/>
-          <w:lang w:val="es-ES"/>
-        </w:rPr>
-        <w:t>*TODO: BLOQUES BAJADOS CON TNT*</w:t>
+        <w:lastRenderedPageBreak/>
+        <w:drawing>
+          <wp:inline distT="0" distB="0" distL="0" distR="0" wp14:anchorId="073CDBD4" wp14:editId="1E10959D">
+            <wp:extent cx="2881804" cy="2194560"/>
+            <wp:effectExtent l="0" t="0" r="0" b="0"/>
+            <wp:docPr id="147129963" name="Imagen 1" descr="Interfaz de usuario gráfica&#10;&#10;Descripción generada automáticamente con confianza media"/>
+            <wp:cNvGraphicFramePr>
+              <a:graphicFrameLocks xmlns:a="http://schemas.openxmlformats.org/drawingml/2006/main" noChangeAspect="1"/>
+            </wp:cNvGraphicFramePr>
+            <a:graphic xmlns:a="http://schemas.openxmlformats.org/drawingml/2006/main">
+              <a:graphicData uri="http://schemas.openxmlformats.org/drawingml/2006/picture">
+                <pic:pic xmlns:pic="http://schemas.openxmlformats.org/drawingml/2006/picture">
+                  <pic:nvPicPr>
+                    <pic:cNvPr id="147129963" name="Imagen 1" descr="Interfaz de usuario gráfica&#10;&#10;Descripción generada automáticamente con confianza media"/>
+                    <pic:cNvPicPr/>
+                  </pic:nvPicPr>
+                  <pic:blipFill>
+                    <a:blip r:embed="rId18"/>
+                    <a:stretch>
+                      <a:fillRect/>
+                    </a:stretch>
+                  </pic:blipFill>
+                  <pic:spPr>
+                    <a:xfrm>
+                      <a:off x="0" y="0"/>
+                      <a:ext cx="2887390" cy="2198814"/>
+                    </a:xfrm>
+                    <a:prstGeom prst="rect">
+                      <a:avLst/>
+                    </a:prstGeom>
+                  </pic:spPr>
+                </pic:pic>
+              </a:graphicData>
+            </a:graphic>
+          </wp:inline>
+        </w:drawing>
+      </w:r>
+    </w:p>
+    <w:p>
+      <w:pPr>
+        <w:jc w:val="center"/>
+        <w:rPr>
+          <w:rFonts w:ascii="Arial" w:eastAsia="Times New Roman" w:hAnsi="Arial" w:cs="Arial"/>
+          <w:color w:val="808080" w:themeColor="background1" w:themeShade="80"/>
+          <w:sz w:val="18"/>
+          <w:szCs w:val="18"/>
+          <w:lang w:val="es-ES" w:eastAsia="es-ES_tradnl"/>
+        </w:rPr>
+      </w:pPr>
+      <w:r>
+        <w:rPr>
+          <w:rFonts w:ascii="Arial" w:eastAsia="Times New Roman" w:hAnsi="Arial" w:cs="Arial"/>
+          <w:color w:val="808080" w:themeColor="background1" w:themeShade="80"/>
+          <w:sz w:val="18"/>
+          <w:szCs w:val="18"/>
+          <w:lang w:val="es-ES" w:eastAsia="es-ES_tradnl"/>
+        </w:rPr>
+        <w:t>Figura 13: Bloques eliminados con TNT</w:t>
+      </w:r>
+    </w:p>
+    <w:p>
+      <w:pPr>
+        <w:pStyle w:val="NormalWeb"/>
+        <w:jc w:val="center"/>
+        <w:rPr>
+          <w:rFonts w:ascii="Arial" w:hAnsi="Arial" w:cs="Arial"/>
+          <w:color w:val="808080" w:themeColor="background1" w:themeShade="80"/>
+          <w:sz w:val="18"/>
+          <w:szCs w:val="18"/>
+        </w:rPr>
+      </w:pPr>
+      <w:r>
+        <w:rPr>
+          <w:rFonts w:ascii="Arial" w:hAnsi="Arial" w:cs="Arial"/>
+          <w:color w:val="808080" w:themeColor="background1" w:themeShade="80"/>
+          <w:sz w:val="18"/>
+          <w:szCs w:val="18"/>
+        </w:rPr>
+        <w:drawing>
+          <wp:inline distT="0" distB="0" distL="0" distR="0" wp14:anchorId="269129C7" wp14:editId="0DBD2D43">
+            <wp:extent cx="2857500" cy="2173069"/>
+            <wp:effectExtent l="0" t="0" r="0" b="0"/>
+            <wp:docPr id="703652251" name="Imagen 1" descr="Imagen que contiene Interfaz de usuario gráfica&#10;&#10;Descripción generada automáticamente"/>
+            <wp:cNvGraphicFramePr>
+              <a:graphicFrameLocks xmlns:a="http://schemas.openxmlformats.org/drawingml/2006/main" noChangeAspect="1"/>
+            </wp:cNvGraphicFramePr>
+            <a:graphic xmlns:a="http://schemas.openxmlformats.org/drawingml/2006/main">
+              <a:graphicData uri="http://schemas.openxmlformats.org/drawingml/2006/picture">
+                <pic:pic xmlns:pic="http://schemas.openxmlformats.org/drawingml/2006/picture">
+                  <pic:nvPicPr>
+                    <pic:cNvPr id="703652251" name="Imagen 1" descr="Imagen que contiene Interfaz de usuario gráfica&#10;&#10;Descripción generada automáticamente"/>
+                    <pic:cNvPicPr/>
+                  </pic:nvPicPr>
+                  <pic:blipFill>
+                    <a:blip r:embed="rId19"/>
+                    <a:stretch>
+                      <a:fillRect/>
+                    </a:stretch>
+                  </pic:blipFill>
+                  <pic:spPr>
+                    <a:xfrm>
+                      <a:off x="0" y="0"/>
+                      <a:ext cx="2863759" cy="2177829"/>
+                    </a:xfrm>
+                    <a:prstGeom prst="rect">
+                      <a:avLst/>
+                    </a:prstGeom>
+                  </pic:spPr>
+                </pic:pic>
+              </a:graphicData>
+            </a:graphic>
+          </wp:inline>
+        </w:drawing>
+      </w:r>
+    </w:p>
+    <w:p>
+      <w:pPr>
+        <w:pStyle w:val="NormalWeb"/>
+        <w:jc w:val="center"/>
+        <w:rPr>
+          <w:rFonts w:ascii="Arial" w:hAnsi="Arial" w:cs="Arial"/>
+          <w:color w:val="808080" w:themeColor="background1" w:themeShade="80"/>
+          <w:sz w:val="18"/>
+          <w:szCs w:val="18"/>
+        </w:rPr>
+      </w:pPr>
+      <w:r>
+        <w:rPr>
+          <w:rFonts w:ascii="Arial" w:hAnsi="Arial" w:cs="Arial"/>
+          <w:color w:val="808080" w:themeColor="background1" w:themeShade="80"/>
+          <w:sz w:val="18"/>
+          <w:szCs w:val="18"/>
+        </w:rPr>
+        <w:t>Figura 14: Bloques bajados al activar TNT</w:t>
       </w:r>
     </w:p>
     <w:p>
@@ -7914,6 +8279,7 @@
     </w:p>
     <w:p>
       <w:pPr>
+        <w:jc w:val="center"/>
         <w:rPr>
           <w:rFonts w:ascii="Arial" w:hAnsi="Arial" w:cs="Arial"/>
           <w:color w:val="FF0000"/>
@@ -7926,24 +8292,139 @@
           <w:color w:val="FF0000"/>
           <w:lang w:val="es-ES"/>
         </w:rPr>
-        <w:t>*TODO: BLOQUES ELIMINADOS CON ROMPECABEZAS*</w:t>
-      </w:r>
-    </w:p>
-    <w:p>
-      <w:pPr>
-        <w:rPr>
-          <w:rFonts w:ascii="Arial" w:hAnsi="Arial" w:cs="Arial"/>
+        <w:drawing>
+          <wp:inline distT="0" distB="0" distL="0" distR="0" wp14:anchorId="1040157E" wp14:editId="68F512FD">
+            <wp:extent cx="2583180" cy="1973841"/>
+            <wp:effectExtent l="0" t="0" r="7620" b="7620"/>
+            <wp:docPr id="1601533863" name="Imagen 1" descr="Imagen que contiene Interfaz de usuario gráfica&#10;&#10;Descripción generada automáticamente"/>
+            <wp:cNvGraphicFramePr>
+              <a:graphicFrameLocks xmlns:a="http://schemas.openxmlformats.org/drawingml/2006/main" noChangeAspect="1"/>
+            </wp:cNvGraphicFramePr>
+            <a:graphic xmlns:a="http://schemas.openxmlformats.org/drawingml/2006/main">
+              <a:graphicData uri="http://schemas.openxmlformats.org/drawingml/2006/picture">
+                <pic:pic xmlns:pic="http://schemas.openxmlformats.org/drawingml/2006/picture">
+                  <pic:nvPicPr>
+                    <pic:cNvPr id="1601533863" name="Imagen 1" descr="Imagen que contiene Interfaz de usuario gráfica&#10;&#10;Descripción generada automáticamente"/>
+                    <pic:cNvPicPr/>
+                  </pic:nvPicPr>
+                  <pic:blipFill>
+                    <a:blip r:embed="rId20"/>
+                    <a:stretch>
+                      <a:fillRect/>
+                    </a:stretch>
+                  </pic:blipFill>
+                  <pic:spPr>
+                    <a:xfrm>
+                      <a:off x="0" y="0"/>
+                      <a:ext cx="2586505" cy="1976381"/>
+                    </a:xfrm>
+                    <a:prstGeom prst="rect">
+                      <a:avLst/>
+                    </a:prstGeom>
+                  </pic:spPr>
+                </pic:pic>
+              </a:graphicData>
+            </a:graphic>
+          </wp:inline>
+        </w:drawing>
+      </w:r>
+    </w:p>
+    <w:p>
+      <w:pPr>
+        <w:pStyle w:val="NormalWeb"/>
+        <w:jc w:val="center"/>
+        <w:rPr>
+          <w:rFonts w:ascii="Arial" w:hAnsi="Arial" w:cs="Arial"/>
+          <w:color w:val="808080" w:themeColor="background1" w:themeShade="80"/>
+          <w:sz w:val="18"/>
+          <w:szCs w:val="18"/>
+        </w:rPr>
+      </w:pPr>
+      <w:r>
+        <w:rPr>
+          <w:rFonts w:ascii="Arial" w:hAnsi="Arial" w:cs="Arial"/>
+          <w:color w:val="808080" w:themeColor="background1" w:themeShade="80"/>
+          <w:sz w:val="18"/>
+          <w:szCs w:val="18"/>
+        </w:rPr>
+        <w:t>Figura 15: Bloques eliminados con Rompecabezas</w:t>
+      </w:r>
+    </w:p>
+    <w:p>
+      <w:pPr>
+        <w:pStyle w:val="NormalWeb"/>
+        <w:jc w:val="center"/>
+        <w:rPr>
+          <w:rFonts w:ascii="ArialMT" w:hAnsi="ArialMT"/>
+          <w:sz w:val="22"/>
+          <w:szCs w:val="22"/>
+        </w:rPr>
+      </w:pPr>
+      <w:r>
+        <w:rPr>
+          <w:rFonts w:ascii="Arial" w:eastAsiaTheme="minorHAnsi" w:hAnsi="Arial" w:cs="Arial"/>
           <w:color w:val="FF0000"/>
-          <w:lang w:val="es-ES"/>
-        </w:rPr>
-      </w:pPr>
-      <w:r>
-        <w:rPr>
-          <w:rFonts w:ascii="Arial" w:hAnsi="Arial" w:cs="Arial"/>
-          <w:color w:val="FF0000"/>
-          <w:lang w:val="es-ES"/>
-        </w:rPr>
-        <w:t>*TODO: BLOQUES BAJADOS CON ROMPECABEZAS*</w:t>
+          <w:sz w:val="22"/>
+          <w:szCs w:val="22"/>
+          <w:lang w:eastAsia="en-US"/>
+        </w:rPr>
+        <w:lastRenderedPageBreak/>
+        <w:drawing>
+          <wp:inline distT="0" distB="0" distL="0" distR="0" wp14:anchorId="6632C590" wp14:editId="3E124C9D">
+            <wp:extent cx="2887980" cy="2249461"/>
+            <wp:effectExtent l="0" t="0" r="7620" b="0"/>
+            <wp:docPr id="304759826" name="Imagen 1" descr="Imagen de la pantalla de un videojuego&#10;&#10;Descripción generada automáticamente con confianza media"/>
+            <wp:cNvGraphicFramePr>
+              <a:graphicFrameLocks xmlns:a="http://schemas.openxmlformats.org/drawingml/2006/main" noChangeAspect="1"/>
+            </wp:cNvGraphicFramePr>
+            <a:graphic xmlns:a="http://schemas.openxmlformats.org/drawingml/2006/main">
+              <a:graphicData uri="http://schemas.openxmlformats.org/drawingml/2006/picture">
+                <pic:pic xmlns:pic="http://schemas.openxmlformats.org/drawingml/2006/picture">
+                  <pic:nvPicPr>
+                    <pic:cNvPr id="304759826" name="Imagen 1" descr="Imagen de la pantalla de un videojuego&#10;&#10;Descripción generada automáticamente con confianza media"/>
+                    <pic:cNvPicPr/>
+                  </pic:nvPicPr>
+                  <pic:blipFill>
+                    <a:blip r:embed="rId21"/>
+                    <a:stretch>
+                      <a:fillRect/>
+                    </a:stretch>
+                  </pic:blipFill>
+                  <pic:spPr>
+                    <a:xfrm>
+                      <a:off x="0" y="0"/>
+                      <a:ext cx="2892655" cy="2253102"/>
+                    </a:xfrm>
+                    <a:prstGeom prst="rect">
+                      <a:avLst/>
+                    </a:prstGeom>
+                  </pic:spPr>
+                </pic:pic>
+              </a:graphicData>
+            </a:graphic>
+          </wp:inline>
+        </w:drawing>
+      </w:r>
+    </w:p>
+    <w:p>
+      <w:pPr>
+        <w:pStyle w:val="NormalWeb"/>
+        <w:jc w:val="center"/>
+        <w:rPr>
+          <w:rFonts w:ascii="Arial" w:hAnsi="Arial" w:cs="Arial"/>
+          <w:color w:val="808080" w:themeColor="background1" w:themeShade="80"/>
+          <w:sz w:val="18"/>
+          <w:szCs w:val="18"/>
+        </w:rPr>
+      </w:pPr>
+      <w:r>
+        <w:rPr>
+          <w:rFonts w:ascii="Arial" w:hAnsi="Arial" w:cs="Arial"/>
+          <w:color w:val="808080" w:themeColor="background1" w:themeShade="80"/>
+          <w:sz w:val="18"/>
+          <w:szCs w:val="18"/>
+        </w:rPr>
+        <w:t>Figura 16: Bloques bajados al activar Rompecabezas</w:t>
       </w:r>
     </w:p>
     <w:p>
@@ -7968,7 +8449,6 @@
         </w:rPr>
         <w:t xml:space="preserve">No se pueden eliminar bloques en la </w:t>
       </w:r>
-      <w:proofErr w:type="spellStart"/>
       <w:r>
         <w:rPr>
           <w:rFonts w:ascii="Arial" w:hAnsi="Arial" w:cs="Arial"/>
@@ -7977,9 +8457,8 @@
           <w:sz w:val="22"/>
           <w:szCs w:val="22"/>
         </w:rPr>
-        <w:t>posición</w:t>
-      </w:r>
-      <w:proofErr w:type="spellEnd"/>
+        <w:t>posición</w:t>
+      </w:r>
       <w:r>
         <w:rPr>
           <w:rFonts w:ascii="Arial" w:hAnsi="Arial" w:cs="Arial"/>
@@ -7998,16 +8477,14 @@
         </w:rPr>
         <w:t xml:space="preserve">: se mostrará por pantalla que no se ha podido hacer ninguna </w:t>
       </w:r>
-      <w:proofErr w:type="spellStart"/>
       <w:r>
         <w:rPr>
           <w:rFonts w:ascii="ArialMT" w:hAnsi="ArialMT"/>
           <w:sz w:val="22"/>
           <w:szCs w:val="22"/>
         </w:rPr>
-        <w:t>combinación</w:t>
-      </w:r>
-      <w:proofErr w:type="spellEnd"/>
+        <w:t>combinación</w:t>
+      </w:r>
       <w:r>
         <w:rPr>
           <w:rFonts w:ascii="ArialMT" w:hAnsi="ArialMT"/>
@@ -8019,62 +8496,114 @@
     </w:p>
     <w:p>
       <w:pPr>
-        <w:rPr>
-          <w:rFonts w:ascii="Arial" w:hAnsi="Arial" w:cs="Arial"/>
-          <w:color w:val="FF0000"/>
-          <w:lang w:val="es-ES"/>
-        </w:rPr>
-      </w:pPr>
-      <w:r>
-        <w:rPr>
-          <w:rFonts w:ascii="Arial" w:hAnsi="Arial" w:cs="Arial"/>
-          <w:color w:val="FF0000"/>
-          <w:lang w:val="es-ES"/>
-        </w:rPr>
-        <w:t>*TODO: CAPTURA NO HAY COMBINACIÓN*</w:t>
-      </w:r>
-    </w:p>
-    <w:p>
-      <w:pPr>
         <w:pStyle w:val="NormalWeb"/>
-        <w:jc w:val="both"/>
-      </w:pPr>
-      <w:r>
+        <w:jc w:val="center"/>
         <w:rPr>
           <w:rFonts w:ascii="ArialMT" w:hAnsi="ArialMT"/>
           <w:sz w:val="22"/>
           <w:szCs w:val="22"/>
         </w:rPr>
-        <w:t xml:space="preserve">Combinando todos los puntos anteriormente comentados, el usuario </w:t>
-      </w:r>
-      <w:proofErr w:type="spellStart"/>
+      </w:pPr>
+      <w:r>
+        <w:rPr>
+          <w:rFonts w:ascii="Arial" w:eastAsiaTheme="minorHAnsi" w:hAnsi="Arial" w:cs="Arial"/>
+          <w:color w:val="FF0000"/>
+          <w:sz w:val="22"/>
+          <w:szCs w:val="22"/>
+          <w:lang w:eastAsia="en-US"/>
+        </w:rPr>
+        <w:drawing>
+          <wp:inline distT="0" distB="0" distL="0" distR="0" wp14:anchorId="299D3044" wp14:editId="79A717AE">
+            <wp:extent cx="2918460" cy="2740866"/>
+            <wp:effectExtent l="0" t="0" r="0" b="2540"/>
+            <wp:docPr id="1996197267" name="Imagen 1" descr="Imagen que contiene Calendario&#10;&#10;Descripción generada automáticamente"/>
+            <wp:cNvGraphicFramePr>
+              <a:graphicFrameLocks xmlns:a="http://schemas.openxmlformats.org/drawingml/2006/main" noChangeAspect="1"/>
+            </wp:cNvGraphicFramePr>
+            <a:graphic xmlns:a="http://schemas.openxmlformats.org/drawingml/2006/main">
+              <a:graphicData uri="http://schemas.openxmlformats.org/drawingml/2006/picture">
+                <pic:pic xmlns:pic="http://schemas.openxmlformats.org/drawingml/2006/picture">
+                  <pic:nvPicPr>
+                    <pic:cNvPr id="1996197267" name="Imagen 1" descr="Imagen que contiene Calendario&#10;&#10;Descripción generada automáticamente"/>
+                    <pic:cNvPicPr/>
+                  </pic:nvPicPr>
+                  <pic:blipFill>
+                    <a:blip r:embed="rId22"/>
+                    <a:stretch>
+                      <a:fillRect/>
+                    </a:stretch>
+                  </pic:blipFill>
+                  <pic:spPr>
+                    <a:xfrm>
+                      <a:off x="0" y="0"/>
+                      <a:ext cx="2920186" cy="2742487"/>
+                    </a:xfrm>
+                    <a:prstGeom prst="rect">
+                      <a:avLst/>
+                    </a:prstGeom>
+                  </pic:spPr>
+                </pic:pic>
+              </a:graphicData>
+            </a:graphic>
+          </wp:inline>
+        </w:drawing>
+      </w:r>
+    </w:p>
+    <w:p>
+      <w:pPr>
+        <w:pStyle w:val="NormalWeb"/>
+        <w:jc w:val="center"/>
+        <w:rPr>
+          <w:rFonts w:ascii="Arial" w:hAnsi="Arial" w:cs="Arial"/>
+          <w:color w:val="808080" w:themeColor="background1" w:themeShade="80"/>
+          <w:sz w:val="18"/>
+          <w:szCs w:val="18"/>
+        </w:rPr>
+      </w:pPr>
+      <w:r>
+        <w:rPr>
+          <w:rFonts w:ascii="Arial" w:hAnsi="Arial" w:cs="Arial"/>
+          <w:color w:val="808080" w:themeColor="background1" w:themeShade="80"/>
+          <w:sz w:val="18"/>
+          <w:szCs w:val="18"/>
+        </w:rPr>
+        <w:t>Figura 17: No hay combinación</w:t>
+      </w:r>
+    </w:p>
+    <w:p>
+      <w:pPr>
+        <w:pStyle w:val="NormalWeb"/>
+        <w:jc w:val="both"/>
+      </w:pPr>
       <w:r>
         <w:rPr>
           <w:rFonts w:ascii="ArialMT" w:hAnsi="ArialMT"/>
           <w:sz w:val="22"/>
           <w:szCs w:val="22"/>
         </w:rPr>
-        <w:t>podría</w:t>
-      </w:r>
-      <w:proofErr w:type="spellEnd"/>
+        <w:t xml:space="preserve">Combinando todos los puntos anteriormente comentados, el usuario </w:t>
+      </w:r>
       <w:r>
         <w:rPr>
           <w:rFonts w:ascii="ArialMT" w:hAnsi="ArialMT"/>
           <w:sz w:val="22"/>
           <w:szCs w:val="22"/>
         </w:rPr>
-        <w:t xml:space="preserve"> permitirse jugar durante horas y, si es habilidoso, mantenerse con suficientes vidas como para seguir jugando. </w:t>
-      </w:r>
-    </w:p>
-    <w:p>
-      <w:pPr>
-        <w:pStyle w:val="NormalWeb"/>
-        <w:jc w:val="both"/>
+        <w:t>podría</w:t>
+      </w:r>
+      <w:r>
         <w:rPr>
           <w:rFonts w:ascii="ArialMT" w:hAnsi="ArialMT"/>
           <w:sz w:val="22"/>
           <w:szCs w:val="22"/>
         </w:rPr>
+        <w:t xml:space="preserve"> permitirse jugar durante horas y, si es habilidoso, mantenerse con suficientes vidas como para seguir jugando. </w:t>
+      </w:r>
+    </w:p>
+    <w:p>
+      <w:pPr>
+        <w:pStyle w:val="NormalWeb"/>
+        <w:jc w:val="both"/>
       </w:pPr>
       <w:r>
         <w:rPr>
@@ -8087,50 +8616,64 @@
     </w:p>
     <w:p>
       <w:pPr>
-        <w:pStyle w:val="NormalWeb"/>
-        <w:jc w:val="both"/>
-        <w:rPr>
-          <w:rFonts w:ascii="ArialMT" w:hAnsi="ArialMT"/>
+        <w:pStyle w:val="Ttulo2"/>
+        <w:rPr>
+          <w:rFonts w:ascii="Arial" w:hAnsi="Arial" w:cs="Arial"/>
+        </w:rPr>
+      </w:pPr>
+      <w:bookmarkStart w:id="10" w:name="_Toc132555732"/>
+      <w:r>
+        <w:rPr>
+          <w:rFonts w:ascii="Arial" w:hAnsi="Arial" w:cs="Arial"/>
+        </w:rPr>
+        <w:t>Implementación gráfica</w:t>
+      </w:r>
+      <w:bookmarkEnd w:id="10"/>
+    </w:p>
+    <w:p>
+      <w:r>
+        <w:t>*TODO: Distintas formas de ejecutar el código, adjuntar capturas de cada una de las formas de hacerlo</w:t>
+      </w:r>
+      <w:r>
+        <w:t xml:space="preserve"> (mirar memoria de la parte 1)</w:t>
+      </w:r>
+      <w:r>
+        <w:t>*</w:t>
+      </w:r>
+    </w:p>
+    <w:p>
+      <w:pPr>
+        <w:rPr>
           <w:color w:val="FF0000"/>
-          <w:sz w:val="22"/>
-          <w:szCs w:val="22"/>
-        </w:rPr>
-      </w:pPr>
-      <w:r>
-        <w:rPr>
-          <w:rFonts w:ascii="ArialMT" w:hAnsi="ArialMT"/>
+        </w:rPr>
+      </w:pPr>
+      <w:r>
+        <w:rPr>
           <w:color w:val="FF0000"/>
-          <w:sz w:val="22"/>
-          <w:szCs w:val="22"/>
-        </w:rPr>
-        <w:t>*TODO: PANTALLA FINAL GAME OVER*</w:t>
-      </w:r>
-    </w:p>
-    <w:p>
-      <w:pPr>
-        <w:pStyle w:val="Ttulo2"/>
-        <w:rPr>
-          <w:rFonts w:ascii="Arial" w:hAnsi="Arial" w:cs="Arial"/>
-        </w:rPr>
-      </w:pPr>
-      <w:bookmarkStart w:id="10" w:name="_Toc132549288"/>
-      <w:r>
-        <w:rPr>
-          <w:rFonts w:ascii="Arial" w:hAnsi="Arial" w:cs="Arial"/>
-        </w:rPr>
-        <w:t>Implementación gráfica</w:t>
-      </w:r>
-      <w:bookmarkEnd w:id="10"/>
-    </w:p>
-    <w:p>
-      <w:r>
-        <w:t>*TODO: Distintas formas de ejecutar el código, adjuntar capturas de cada una de las formas de hacerlo</w:t>
-      </w:r>
-      <w:r>
-        <w:t xml:space="preserve"> (mirar memoria de la parte 1)</w:t>
-      </w:r>
-      <w:r>
-        <w:t>*</w:t>
+        </w:rPr>
+        <w:lastRenderedPageBreak/>
+        <w:t>*TODO: Necesitamos la parte de interfaz gráfica*</w:t>
+      </w:r>
+    </w:p>
+    <w:p>
+      <w:pPr>
+        <w:pStyle w:val="Ttulo1"/>
+        <w:rPr>
+          <w:rFonts w:ascii="Arial" w:hAnsi="Arial" w:cs="Arial"/>
+        </w:rPr>
+      </w:pPr>
+      <w:bookmarkStart w:id="11" w:name="_Toc132555733"/>
+      <w:r>
+        <w:rPr>
+          <w:rFonts w:ascii="Arial" w:hAnsi="Arial" w:cs="Arial"/>
+        </w:rPr>
+        <w:t>Mejoras realizadas</w:t>
+      </w:r>
+      <w:bookmarkEnd w:id="11"/>
+    </w:p>
+    <w:p>
+      <w:r>
+        <w:t>*TODO: EXPLICAR TODO LO REALIZADO EN LA INTERFAZ*</w:t>
       </w:r>
     </w:p>
     <w:p>
@@ -8153,41 +8696,7 @@
           <w:rFonts w:ascii="Arial" w:hAnsi="Arial" w:cs="Arial"/>
         </w:rPr>
       </w:pPr>
-      <w:bookmarkStart w:id="11" w:name="_Toc132549289"/>
-      <w:r>
-        <w:rPr>
-          <w:rFonts w:ascii="Arial" w:hAnsi="Arial" w:cs="Arial"/>
-        </w:rPr>
-        <w:t>Mejoras realizadas</w:t>
-      </w:r>
-      <w:bookmarkEnd w:id="11"/>
-    </w:p>
-    <w:p>
-      <w:r>
-        <w:t>*TODO: EXPLICAR TODO LO REALIZADO EN LA INTERFAZ*</w:t>
-      </w:r>
-    </w:p>
-    <w:p>
-      <w:pPr>
-        <w:rPr>
-          <w:color w:val="FF0000"/>
-        </w:rPr>
-      </w:pPr>
-      <w:r>
-        <w:rPr>
-          <w:color w:val="FF0000"/>
-        </w:rPr>
-        <w:t>*TODO: Necesitamos la parte de interfaz gráfica*</w:t>
-      </w:r>
-    </w:p>
-    <w:p>
-      <w:pPr>
-        <w:pStyle w:val="Ttulo1"/>
-        <w:rPr>
-          <w:rFonts w:ascii="Arial" w:hAnsi="Arial" w:cs="Arial"/>
-        </w:rPr>
-      </w:pPr>
-      <w:bookmarkStart w:id="12" w:name="_Toc132549290"/>
+      <w:bookmarkStart w:id="12" w:name="_Toc132555734"/>
       <w:r>
         <w:rPr>
           <w:rFonts w:ascii="Arial" w:hAnsi="Arial" w:cs="Arial"/>
@@ -8205,7 +8714,7 @@
       </w:r>
     </w:p>
     <w:sectPr>
-      <w:headerReference w:type="default" r:id="rId14"/>
+      <w:headerReference w:type="default" r:id="rId23"/>
       <w:pgSz w:w="12240" w:h="15840"/>
       <w:pgMar w:top="1417" w:right="1701" w:bottom="1417" w:left="1701" w:header="0" w:footer="0" w:gutter="0"/>
       <w:cols w:space="720"/>
@@ -9978,7 +10487,6 @@
     <w:name w:val="Normal (Web)"/>
     <w:basedOn w:val="Normal"/>
     <w:uiPriority w:val="99"/>
-    <w:semiHidden/>
     <w:unhideWhenUsed/>
     <w:rsid w:val="00B61278"/>
     <w:pPr>

</xml_diff>

<commit_message>
Avance de la memoria incluyendo lo que se comenta en la interfaz
</commit_message>
<xml_diff>
--- a/PL2/PL2_CandyCrushScala.docx
+++ b/PL2/PL2_CandyCrushScala.docx
@@ -1504,7 +1504,49 @@
         <w:rPr>
           <w:rFonts w:ascii="Arial" w:hAnsi="Arial" w:cs="Arial"/>
         </w:rPr>
-        <w:t>La práctica trata sobre la realización de un juego llamado ‘Cundy Crosh Soga’, una adaptación al famoso juego de Smartphone ‘Candy Crush Saga’. Este trabajo llevado a cabo por Daniel de Heras Zorita y Adrián Borges Cano, corresponde a la PECL</w:t>
+        <w:t>La práctica trata sobre la realización de un juego llamado ‘</w:t>
+      </w:r>
+      <w:proofErr w:type="spellStart"/>
+      <w:r>
+        <w:rPr>
+          <w:rFonts w:ascii="Arial" w:hAnsi="Arial" w:cs="Arial"/>
+        </w:rPr>
+        <w:t>Cundy</w:t>
+      </w:r>
+      <w:proofErr w:type="spellEnd"/>
+      <w:r>
+        <w:rPr>
+          <w:rFonts w:ascii="Arial" w:hAnsi="Arial" w:cs="Arial"/>
+        </w:rPr>
+        <w:t xml:space="preserve"> </w:t>
+      </w:r>
+      <w:proofErr w:type="spellStart"/>
+      <w:r>
+        <w:rPr>
+          <w:rFonts w:ascii="Arial" w:hAnsi="Arial" w:cs="Arial"/>
+        </w:rPr>
+        <w:t>Crosh</w:t>
+      </w:r>
+      <w:proofErr w:type="spellEnd"/>
+      <w:r>
+        <w:rPr>
+          <w:rFonts w:ascii="Arial" w:hAnsi="Arial" w:cs="Arial"/>
+        </w:rPr>
+        <w:t xml:space="preserve"> Soga’, una adaptación al famoso juego de Smartphone ‘Candy </w:t>
+      </w:r>
+      <w:proofErr w:type="spellStart"/>
+      <w:r>
+        <w:rPr>
+          <w:rFonts w:ascii="Arial" w:hAnsi="Arial" w:cs="Arial"/>
+        </w:rPr>
+        <w:t>Crush</w:t>
+      </w:r>
+      <w:proofErr w:type="spellEnd"/>
+      <w:r>
+        <w:rPr>
+          <w:rFonts w:ascii="Arial" w:hAnsi="Arial" w:cs="Arial"/>
+        </w:rPr>
+        <w:t xml:space="preserve"> Saga’. Este trabajo llevado a cabo por Daniel de Heras Zorita y Adrián Borges Cano, corresponde a la PECL</w:t>
       </w:r>
       <w:r>
         <w:rPr>
@@ -1660,13 +1702,55 @@
         <w:rPr>
           <w:rFonts w:ascii="Arial" w:hAnsi="Arial" w:cs="Arial"/>
         </w:rPr>
-        <w:t>están contenidos en este proyecto, y como se puede imaginar, dichos componentes del juego van a ser arrastrados durante el desarrollo de las nuevas versiones. Algunas de las funciones realizadas para abarcar la lógica del programa son: ‘activarBomba’, ‘</w:t>
-      </w:r>
-      <w:r>
-        <w:rPr>
-          <w:rFonts w:ascii="Arial" w:hAnsi="Arial" w:cs="Arial"/>
-        </w:rPr>
-        <w:t xml:space="preserve">reemplazarElemento’, ‘longitudLista’, ‘eliminarElementosFila’… entre muchas otras. Sin embargo, el desarrollo completo de estas funciones se puede encontrar en su </w:t>
+        <w:t>están contenidos en este proyecto, y como se puede imaginar, dichos componentes del juego van a ser arrastrados durante el desarrollo de las nuevas versiones. Algunas de las funciones realizadas para abarcar la lógica del programa son: ‘</w:t>
+      </w:r>
+      <w:proofErr w:type="spellStart"/>
+      <w:r>
+        <w:rPr>
+          <w:rFonts w:ascii="Arial" w:hAnsi="Arial" w:cs="Arial"/>
+        </w:rPr>
+        <w:t>activarBomba</w:t>
+      </w:r>
+      <w:proofErr w:type="spellEnd"/>
+      <w:r>
+        <w:rPr>
+          <w:rFonts w:ascii="Arial" w:hAnsi="Arial" w:cs="Arial"/>
+        </w:rPr>
+        <w:t>’, ‘</w:t>
+      </w:r>
+      <w:r>
+        <w:rPr>
+          <w:rFonts w:ascii="Arial" w:hAnsi="Arial" w:cs="Arial"/>
+        </w:rPr>
+        <w:t>reemplazarElemento’, ‘</w:t>
+      </w:r>
+      <w:proofErr w:type="spellStart"/>
+      <w:r>
+        <w:rPr>
+          <w:rFonts w:ascii="Arial" w:hAnsi="Arial" w:cs="Arial"/>
+        </w:rPr>
+        <w:t>longitudLista</w:t>
+      </w:r>
+      <w:proofErr w:type="spellEnd"/>
+      <w:r>
+        <w:rPr>
+          <w:rFonts w:ascii="Arial" w:hAnsi="Arial" w:cs="Arial"/>
+        </w:rPr>
+        <w:t>’, ‘</w:t>
+      </w:r>
+      <w:proofErr w:type="spellStart"/>
+      <w:r>
+        <w:rPr>
+          <w:rFonts w:ascii="Arial" w:hAnsi="Arial" w:cs="Arial"/>
+        </w:rPr>
+        <w:t>eliminarElementosFila</w:t>
+      </w:r>
+      <w:proofErr w:type="spellEnd"/>
+      <w:r>
+        <w:rPr>
+          <w:rFonts w:ascii="Arial" w:hAnsi="Arial" w:cs="Arial"/>
+        </w:rPr>
+        <w:t xml:space="preserve">’… entre muchas otras. Sin embargo, el desarrollo completo de estas funciones se puede encontrar en su </w:t>
       </w:r>
       <w:hyperlink w:anchor="_Métodos_Implementados" w:history="1">
         <w:r>
@@ -1786,15 +1870,88 @@
     </w:p>
     <w:p>
       <w:pPr>
-        <w:rPr>
-          <w:color w:val="FF0000"/>
-        </w:rPr>
-      </w:pPr>
-      <w:r>
-        <w:rPr>
-          <w:color w:val="FF0000"/>
-        </w:rPr>
-        <w:t>*TODO: Necesitamos la parte de interfaz gráfica*</w:t>
+        <w:jc w:val="both"/>
+        <w:rPr>
+          <w:rFonts w:ascii="Arial" w:hAnsi="Arial" w:cs="Arial"/>
+        </w:rPr>
+      </w:pPr>
+      <w:r>
+        <w:rPr>
+          <w:rFonts w:ascii="Arial" w:hAnsi="Arial" w:cs="Arial"/>
+        </w:rPr>
+        <w:t xml:space="preserve">Sumando las características que encontrábamos en los dos puntos anteriores, en esta última versión del trabajo encontramos que dicho </w:t>
+      </w:r>
+      <w:r>
+        <w:rPr>
+          <w:rFonts w:ascii="Arial" w:hAnsi="Arial" w:cs="Arial"/>
+        </w:rPr>
+        <w:t>proyecto</w:t>
+      </w:r>
+      <w:r>
+        <w:rPr>
+          <w:rFonts w:ascii="Arial" w:hAnsi="Arial" w:cs="Arial"/>
+        </w:rPr>
+        <w:t xml:space="preserve"> realizado se encuentra expandido por una interfaz gráfica programad</w:t>
+      </w:r>
+      <w:r>
+        <w:rPr>
+          <w:rFonts w:ascii="Arial" w:hAnsi="Arial" w:cs="Arial"/>
+        </w:rPr>
+        <w:t xml:space="preserve">a </w:t>
+      </w:r>
+      <w:r>
+        <w:rPr>
+          <w:rFonts w:ascii="Arial" w:hAnsi="Arial" w:cs="Arial"/>
+        </w:rPr>
+        <w:t>con Java Swing, que provoca una interacción con el usuario aún más amigable, no solo haciéndole posible usar la aplicación con comodidad, sino que esta última es tan atractiva que le va a incitar a usarla.</w:t>
+      </w:r>
+      <w:r>
+        <w:rPr>
+          <w:rFonts w:ascii="Arial" w:hAnsi="Arial" w:cs="Arial"/>
+        </w:rPr>
+        <w:t xml:space="preserve"> Para dicha interfaz, encontramos el uso de 3 clases, una por cada ventana de la interfaz: ‘</w:t>
+      </w:r>
+      <w:proofErr w:type="spellStart"/>
+      <w:r>
+        <w:rPr>
+          <w:rFonts w:ascii="Arial" w:hAnsi="Arial" w:cs="Arial"/>
+        </w:rPr>
+        <w:t>ventanaInicial</w:t>
+      </w:r>
+      <w:proofErr w:type="spellEnd"/>
+      <w:r>
+        <w:rPr>
+          <w:rFonts w:ascii="Arial" w:hAnsi="Arial" w:cs="Arial"/>
+        </w:rPr>
+        <w:t>’, ‘</w:t>
+      </w:r>
+      <w:proofErr w:type="spellStart"/>
+      <w:r>
+        <w:rPr>
+          <w:rFonts w:ascii="Arial" w:hAnsi="Arial" w:cs="Arial"/>
+        </w:rPr>
+        <w:t>ventanaDatos</w:t>
+      </w:r>
+      <w:proofErr w:type="spellEnd"/>
+      <w:r>
+        <w:rPr>
+          <w:rFonts w:ascii="Arial" w:hAnsi="Arial" w:cs="Arial"/>
+        </w:rPr>
+        <w:t>’ y ‘</w:t>
+      </w:r>
+      <w:proofErr w:type="spellStart"/>
+      <w:r>
+        <w:rPr>
+          <w:rFonts w:ascii="Arial" w:hAnsi="Arial" w:cs="Arial"/>
+        </w:rPr>
+        <w:t>ventanaJugar</w:t>
+      </w:r>
+      <w:proofErr w:type="spellEnd"/>
+      <w:r>
+        <w:rPr>
+          <w:rFonts w:ascii="Arial" w:hAnsi="Arial" w:cs="Arial"/>
+        </w:rPr>
+        <w:t>’. Estas ventanas van siendo llamadas una a otra progresivamente hasta llegar a última, que permite jugar al usuario.</w:t>
       </w:r>
     </w:p>
     <w:p>
@@ -1852,7 +2009,21 @@
         <w:rPr>
           <w:rFonts w:ascii="Arial" w:hAnsi="Arial" w:cs="Arial"/>
         </w:rPr>
-        <w:t>: una forma de realizar recursividad en la que nos permite hacer cuantas iteraciones queramos sin agotar la pila de llamadas en memoria, puesto que el resultado que queremos obtener (por ej, en obtener la suma de elementos en una lista) va implícito en uno de los parámetros de la llamada recursiva, en vez de encontrarse “externamente” de la llamada como se suele hacer.</w:t>
+        <w:t xml:space="preserve">: una forma de realizar recursividad en la que nos permite hacer cuantas iteraciones queramos sin agotar la pila de llamadas en memoria, puesto que el resultado que queremos obtener (por </w:t>
+      </w:r>
+      <w:proofErr w:type="spellStart"/>
+      <w:r>
+        <w:rPr>
+          <w:rFonts w:ascii="Arial" w:hAnsi="Arial" w:cs="Arial"/>
+        </w:rPr>
+        <w:t>ej</w:t>
+      </w:r>
+      <w:proofErr w:type="spellEnd"/>
+      <w:r>
+        <w:rPr>
+          <w:rFonts w:ascii="Arial" w:hAnsi="Arial" w:cs="Arial"/>
+        </w:rPr>
+        <w:t>, en obtener la suma de elementos en una lista) va implícito en uno de los parámetros de la llamada recursiva, en vez de encontrarse “externamente” de la llamada como se suele hacer.</w:t>
       </w:r>
     </w:p>
     <w:p>
@@ -1872,7 +2043,71 @@
         <w:rPr>
           <w:rFonts w:ascii="Arial" w:hAnsi="Arial" w:cs="Arial"/>
         </w:rPr>
-        <w:t>zadas. Para hallar la posición querida ‘posicion‘, siendo la posición de la fila en el tablero ‘posFila’, y la posición de la columna ‘posColumna’, conociendo que el número de columnas totales que tiene la matriz son ‘numColumnas’, la fórmula queda de la forma:</w:t>
+        <w:t>zadas. Para hallar la posición querida ‘</w:t>
+      </w:r>
+      <w:proofErr w:type="spellStart"/>
+      <w:proofErr w:type="gramStart"/>
+      <w:r>
+        <w:rPr>
+          <w:rFonts w:ascii="Arial" w:hAnsi="Arial" w:cs="Arial"/>
+        </w:rPr>
+        <w:t>posicion</w:t>
+      </w:r>
+      <w:proofErr w:type="spellEnd"/>
+      <w:r>
+        <w:rPr>
+          <w:rFonts w:ascii="Arial" w:hAnsi="Arial" w:cs="Arial"/>
+        </w:rPr>
+        <w:t>‘</w:t>
+      </w:r>
+      <w:proofErr w:type="gramEnd"/>
+      <w:r>
+        <w:rPr>
+          <w:rFonts w:ascii="Arial" w:hAnsi="Arial" w:cs="Arial"/>
+        </w:rPr>
+        <w:t>, siendo la posición de la fila en el tablero ‘</w:t>
+      </w:r>
+      <w:proofErr w:type="spellStart"/>
+      <w:r>
+        <w:rPr>
+          <w:rFonts w:ascii="Arial" w:hAnsi="Arial" w:cs="Arial"/>
+        </w:rPr>
+        <w:t>posFila</w:t>
+      </w:r>
+      <w:proofErr w:type="spellEnd"/>
+      <w:r>
+        <w:rPr>
+          <w:rFonts w:ascii="Arial" w:hAnsi="Arial" w:cs="Arial"/>
+        </w:rPr>
+        <w:t>’, y la posición de la columna ‘</w:t>
+      </w:r>
+      <w:proofErr w:type="spellStart"/>
+      <w:r>
+        <w:rPr>
+          <w:rFonts w:ascii="Arial" w:hAnsi="Arial" w:cs="Arial"/>
+        </w:rPr>
+        <w:t>posColumna</w:t>
+      </w:r>
+      <w:proofErr w:type="spellEnd"/>
+      <w:r>
+        <w:rPr>
+          <w:rFonts w:ascii="Arial" w:hAnsi="Arial" w:cs="Arial"/>
+        </w:rPr>
+        <w:t>’, conociendo que el número de columnas totales que tiene la matriz son ‘</w:t>
+      </w:r>
+      <w:proofErr w:type="spellStart"/>
+      <w:r>
+        <w:rPr>
+          <w:rFonts w:ascii="Arial" w:hAnsi="Arial" w:cs="Arial"/>
+        </w:rPr>
+        <w:t>numColumnas</w:t>
+      </w:r>
+      <w:proofErr w:type="spellEnd"/>
+      <w:r>
+        <w:rPr>
+          <w:rFonts w:ascii="Arial" w:hAnsi="Arial" w:cs="Arial"/>
+        </w:rPr>
+        <w:t>’, la fórmula queda de la forma:</w:t>
       </w:r>
     </w:p>
     <w:p>
@@ -1883,13 +2118,63 @@
           <w:shd w:val="clear" w:color="auto" w:fill="000000" w:themeFill="text1"/>
         </w:rPr>
       </w:pPr>
+      <w:proofErr w:type="spellStart"/>
       <w:r>
         <w:rPr>
           <w:rFonts w:ascii="Consolas" w:hAnsi="Consolas" w:cs="Consolas"/>
           <w:shd w:val="clear" w:color="auto" w:fill="000000" w:themeFill="text1"/>
         </w:rPr>
-        <w:t>posicion = posFila * numColumnas + posColumna</w:t>
-      </w:r>
+        <w:t>posicion</w:t>
+      </w:r>
+      <w:proofErr w:type="spellEnd"/>
+      <w:r>
+        <w:rPr>
+          <w:rFonts w:ascii="Consolas" w:hAnsi="Consolas" w:cs="Consolas"/>
+          <w:shd w:val="clear" w:color="auto" w:fill="000000" w:themeFill="text1"/>
+        </w:rPr>
+        <w:t xml:space="preserve"> = </w:t>
+      </w:r>
+      <w:proofErr w:type="spellStart"/>
+      <w:r>
+        <w:rPr>
+          <w:rFonts w:ascii="Consolas" w:hAnsi="Consolas" w:cs="Consolas"/>
+          <w:shd w:val="clear" w:color="auto" w:fill="000000" w:themeFill="text1"/>
+        </w:rPr>
+        <w:t>posFila</w:t>
+      </w:r>
+      <w:proofErr w:type="spellEnd"/>
+      <w:r>
+        <w:rPr>
+          <w:rFonts w:ascii="Consolas" w:hAnsi="Consolas" w:cs="Consolas"/>
+          <w:shd w:val="clear" w:color="auto" w:fill="000000" w:themeFill="text1"/>
+        </w:rPr>
+        <w:t xml:space="preserve"> * </w:t>
+      </w:r>
+      <w:proofErr w:type="spellStart"/>
+      <w:r>
+        <w:rPr>
+          <w:rFonts w:ascii="Consolas" w:hAnsi="Consolas" w:cs="Consolas"/>
+          <w:shd w:val="clear" w:color="auto" w:fill="000000" w:themeFill="text1"/>
+        </w:rPr>
+        <w:t>numColumnas</w:t>
+      </w:r>
+      <w:proofErr w:type="spellEnd"/>
+      <w:r>
+        <w:rPr>
+          <w:rFonts w:ascii="Consolas" w:hAnsi="Consolas" w:cs="Consolas"/>
+          <w:shd w:val="clear" w:color="auto" w:fill="000000" w:themeFill="text1"/>
+        </w:rPr>
+        <w:t xml:space="preserve"> + </w:t>
+      </w:r>
+      <w:proofErr w:type="spellStart"/>
+      <w:r>
+        <w:rPr>
+          <w:rFonts w:ascii="Consolas" w:hAnsi="Consolas" w:cs="Consolas"/>
+          <w:shd w:val="clear" w:color="auto" w:fill="000000" w:themeFill="text1"/>
+        </w:rPr>
+        <w:t>posColumna</w:t>
+      </w:r>
+      <w:proofErr w:type="spellEnd"/>
     </w:p>
     <w:p>
       <w:pPr>
@@ -1937,12 +2222,21 @@
           <w:rFonts w:ascii="Arial" w:hAnsi="Arial" w:cs="Arial"/>
         </w:rPr>
       </w:pPr>
+      <w:proofErr w:type="spellStart"/>
       <w:r>
         <w:rPr>
           <w:rFonts w:ascii="Arial" w:hAnsi="Arial" w:cs="Arial"/>
           <w:u w:val="single"/>
         </w:rPr>
-        <w:t>rellenarTablero:</w:t>
+        <w:t>rellenarTablero</w:t>
+      </w:r>
+      <w:proofErr w:type="spellEnd"/>
+      <w:r>
+        <w:rPr>
+          <w:rFonts w:ascii="Arial" w:hAnsi="Arial" w:cs="Arial"/>
+          <w:u w:val="single"/>
+        </w:rPr>
+        <w:t>:</w:t>
       </w:r>
       <w:r>
         <w:rPr>
@@ -1969,12 +2263,21 @@
           <w:rFonts w:ascii="Arial" w:hAnsi="Arial" w:cs="Arial"/>
         </w:rPr>
       </w:pPr>
+      <w:proofErr w:type="spellStart"/>
       <w:r>
         <w:rPr>
           <w:rFonts w:ascii="Arial" w:hAnsi="Arial" w:cs="Arial"/>
           <w:u w:val="single"/>
         </w:rPr>
-        <w:t>activarBomba:</w:t>
+        <w:t>activarBomba</w:t>
+      </w:r>
+      <w:proofErr w:type="spellEnd"/>
+      <w:r>
+        <w:rPr>
+          <w:rFonts w:ascii="Arial" w:hAnsi="Arial" w:cs="Arial"/>
+          <w:u w:val="single"/>
+        </w:rPr>
+        <w:t>:</w:t>
       </w:r>
       <w:r>
         <w:rPr>
@@ -1992,7 +2295,21 @@
         <w:rPr>
           <w:rFonts w:ascii="Arial" w:hAnsi="Arial" w:cs="Arial"/>
         </w:rPr>
-        <w:t xml:space="preserve"> (eliminarElementosFila)</w:t>
+        <w:t xml:space="preserve"> (</w:t>
+      </w:r>
+      <w:proofErr w:type="spellStart"/>
+      <w:r>
+        <w:rPr>
+          <w:rFonts w:ascii="Arial" w:hAnsi="Arial" w:cs="Arial"/>
+        </w:rPr>
+        <w:t>eliminarElementosFila</w:t>
+      </w:r>
+      <w:proofErr w:type="spellEnd"/>
+      <w:r>
+        <w:rPr>
+          <w:rFonts w:ascii="Arial" w:hAnsi="Arial" w:cs="Arial"/>
+        </w:rPr>
+        <w:t>)</w:t>
       </w:r>
       <w:r>
         <w:rPr>
@@ -2004,7 +2321,21 @@
         <w:rPr>
           <w:rFonts w:ascii="Arial" w:hAnsi="Arial" w:cs="Arial"/>
         </w:rPr>
-        <w:t xml:space="preserve"> (activarBombaColumna)</w:t>
+        <w:t xml:space="preserve"> (</w:t>
+      </w:r>
+      <w:proofErr w:type="spellStart"/>
+      <w:r>
+        <w:rPr>
+          <w:rFonts w:ascii="Arial" w:hAnsi="Arial" w:cs="Arial"/>
+        </w:rPr>
+        <w:t>activarBombaColumna</w:t>
+      </w:r>
+      <w:proofErr w:type="spellEnd"/>
+      <w:r>
+        <w:rPr>
+          <w:rFonts w:ascii="Arial" w:hAnsi="Arial" w:cs="Arial"/>
+        </w:rPr>
+        <w:t>)</w:t>
       </w:r>
       <w:r>
         <w:rPr>
@@ -2025,12 +2356,22 @@
           <w:rFonts w:ascii="Arial" w:hAnsi="Arial" w:cs="Arial"/>
         </w:rPr>
       </w:pPr>
+      <w:proofErr w:type="spellStart"/>
       <w:r>
         <w:rPr>
           <w:rFonts w:ascii="Arial" w:hAnsi="Arial" w:cs="Arial"/>
           <w:u w:val="single"/>
         </w:rPr>
-        <w:t>eliminarElementosFila:</w:t>
+        <w:lastRenderedPageBreak/>
+        <w:t>eliminarElementosFila</w:t>
+      </w:r>
+      <w:proofErr w:type="spellEnd"/>
+      <w:r>
+        <w:rPr>
+          <w:rFonts w:ascii="Arial" w:hAnsi="Arial" w:cs="Arial"/>
+          <w:u w:val="single"/>
+        </w:rPr>
+        <w:t>:</w:t>
       </w:r>
       <w:r>
         <w:rPr>
@@ -2048,13 +2389,41 @@
         <w:rPr>
           <w:rFonts w:ascii="Arial" w:hAnsi="Arial" w:cs="Arial"/>
         </w:rPr>
-        <w:t xml:space="preserve"> de la fila indicada del tablero. Este método se usa en ‘activarBomba’, donde elimina todos los elementos que se encuentren en la fila. Es decir, dada la fila </w:t>
-      </w:r>
-      <w:r>
-        <w:rPr>
-          <w:rFonts w:ascii="Arial" w:hAnsi="Arial" w:cs="Arial"/>
-        </w:rPr>
-        <w:t xml:space="preserve">en cuestión, eliminar el número de elementos equivalente al número de columnas, porque es lo que delimita el ancho de la matriz. También se usa en ‘activarTNT’, </w:t>
+        <w:t xml:space="preserve"> de la fila indicada del tablero. Este método se usa en ‘</w:t>
+      </w:r>
+      <w:proofErr w:type="spellStart"/>
+      <w:r>
+        <w:rPr>
+          <w:rFonts w:ascii="Arial" w:hAnsi="Arial" w:cs="Arial"/>
+        </w:rPr>
+        <w:t>activarBomba</w:t>
+      </w:r>
+      <w:proofErr w:type="spellEnd"/>
+      <w:r>
+        <w:rPr>
+          <w:rFonts w:ascii="Arial" w:hAnsi="Arial" w:cs="Arial"/>
+        </w:rPr>
+        <w:t xml:space="preserve">’, donde elimina todos los elementos que se encuentren en la fila. Es decir, dada la fila </w:t>
+      </w:r>
+      <w:r>
+        <w:rPr>
+          <w:rFonts w:ascii="Arial" w:hAnsi="Arial" w:cs="Arial"/>
+        </w:rPr>
+        <w:t>en cuestión, eliminar el número de elementos equivalente al número de columnas, porque es lo que delimita el ancho de la matriz. También se usa en ‘</w:t>
+      </w:r>
+      <w:proofErr w:type="spellStart"/>
+      <w:r>
+        <w:rPr>
+          <w:rFonts w:ascii="Arial" w:hAnsi="Arial" w:cs="Arial"/>
+        </w:rPr>
+        <w:t>activarTNT</w:t>
+      </w:r>
+      <w:proofErr w:type="spellEnd"/>
+      <w:r>
+        <w:rPr>
+          <w:rFonts w:ascii="Arial" w:hAnsi="Arial" w:cs="Arial"/>
+        </w:rPr>
+        <w:t xml:space="preserve">’, </w:t>
       </w:r>
       <w:r>
         <w:rPr>
@@ -2075,12 +2444,21 @@
           <w:rFonts w:ascii="Arial" w:hAnsi="Arial" w:cs="Arial"/>
         </w:rPr>
       </w:pPr>
+      <w:proofErr w:type="spellStart"/>
       <w:r>
         <w:rPr>
           <w:rFonts w:ascii="Arial" w:hAnsi="Arial" w:cs="Arial"/>
           <w:u w:val="single"/>
         </w:rPr>
-        <w:t>activarBombaColumna:</w:t>
+        <w:t>activarBombaColumna</w:t>
+      </w:r>
+      <w:proofErr w:type="spellEnd"/>
+      <w:r>
+        <w:rPr>
+          <w:rFonts w:ascii="Arial" w:hAnsi="Arial" w:cs="Arial"/>
+          <w:u w:val="single"/>
+        </w:rPr>
+        <w:t>:</w:t>
       </w:r>
       <w:r>
         <w:rPr>
@@ -2092,14 +2470,21 @@
         <w:rPr>
           <w:rFonts w:ascii="Arial" w:hAnsi="Arial" w:cs="Arial"/>
         </w:rPr>
-        <w:t xml:space="preserve">sustituir por cero todos los elementos del tablero que se encuentren en la columna indicada. Para ello, reemplaza el elemento que se </w:t>
-      </w:r>
-      <w:r>
-        <w:rPr>
-          <w:rFonts w:ascii="Arial" w:hAnsi="Arial" w:cs="Arial"/>
-        </w:rPr>
-        <w:lastRenderedPageBreak/>
-        <w:t>encuentre en la posición equivalente al número de la columa que se quiera borrar. Después, a dicha posición se le suma el número de columnas totales, lo que nos permite desplazarnos hasta la siguiente fila, y donde borraremos el elemento que se encuentre en la columna que deseamos borrar. Esto se realiza recursivamente hasta que el índice que se está usando para eliminar los elementos sea mayor que el tamaño de la matriz, en cuyo caso hace finalizar la función.</w:t>
+        <w:t xml:space="preserve">sustituir por cero todos los elementos del tablero que se encuentren en la columna indicada. Para ello, reemplaza el elemento que se encuentre en la posición equivalente al número de la </w:t>
+      </w:r>
+      <w:proofErr w:type="spellStart"/>
+      <w:r>
+        <w:rPr>
+          <w:rFonts w:ascii="Arial" w:hAnsi="Arial" w:cs="Arial"/>
+        </w:rPr>
+        <w:t>columa</w:t>
+      </w:r>
+      <w:proofErr w:type="spellEnd"/>
+      <w:r>
+        <w:rPr>
+          <w:rFonts w:ascii="Arial" w:hAnsi="Arial" w:cs="Arial"/>
+        </w:rPr>
+        <w:t xml:space="preserve"> que se quiera borrar. Después, a dicha posición se le suma el número de columnas totales, lo que nos permite desplazarnos hasta la siguiente fila, y donde borraremos el elemento que se encuentre en la columna que deseamos borrar. Esto se realiza recursivamente hasta que el índice que se está usando para eliminar los elementos sea mayor que el tamaño de la matriz, en cuyo caso hace finalizar la función.</w:t>
       </w:r>
     </w:p>
     <w:p>
@@ -2192,7 +2577,21 @@
         <w:rPr>
           <w:rFonts w:ascii="Arial" w:hAnsi="Arial" w:cs="Arial"/>
         </w:rPr>
-        <w:t>Por lo tanto, lo que estaremos haciendo en este método será eliminar las posiciones 2, 7, 12, 17 y 22, que equivalen a la posiciones de la columna 3 de la matriz. Cuando llegamos a 27, no eliminamos nada, sino que la ejecución del programa se detiene porque es mayor que el tamaño de la lista tablero (27&gt;25).</w:t>
+        <w:t xml:space="preserve">Por lo tanto, lo que estaremos haciendo en este método será eliminar las posiciones 2, 7, 12, 17 y 22, que equivalen a </w:t>
+      </w:r>
+      <w:proofErr w:type="gramStart"/>
+      <w:r>
+        <w:rPr>
+          <w:rFonts w:ascii="Arial" w:hAnsi="Arial" w:cs="Arial"/>
+        </w:rPr>
+        <w:t>la posiciones</w:t>
+      </w:r>
+      <w:proofErr w:type="gramEnd"/>
+      <w:r>
+        <w:rPr>
+          <w:rFonts w:ascii="Arial" w:hAnsi="Arial" w:cs="Arial"/>
+        </w:rPr>
+        <w:t xml:space="preserve"> de la columna 3 de la matriz. Cuando llegamos a 27, no eliminamos nada, sino que la ejecución del programa se detiene porque es mayor que el tamaño de la lista tablero (27&gt;25).</w:t>
       </w:r>
     </w:p>
     <w:p>
@@ -2224,7 +2623,21 @@
         <w:rPr>
           <w:rFonts w:ascii="Arial" w:hAnsi="Arial" w:cs="Arial"/>
         </w:rPr>
-        <w:t>dado el índice del elemento que se quiere reemplazar, yel nuevo elemento que se quiere escribir, y el propio tablero en el que se quiere realizar esta operación, recorrer este último secuencialmente hasta llegar al índice querido, donde se indica el nuevo valor que tomará dicha posición, y se le concatena el resto de la lista sin modificar.</w:t>
+        <w:t xml:space="preserve">dado el índice del elemento que se quiere reemplazar, </w:t>
+      </w:r>
+      <w:proofErr w:type="spellStart"/>
+      <w:r>
+        <w:rPr>
+          <w:rFonts w:ascii="Arial" w:hAnsi="Arial" w:cs="Arial"/>
+        </w:rPr>
+        <w:t>yel</w:t>
+      </w:r>
+      <w:proofErr w:type="spellEnd"/>
+      <w:r>
+        <w:rPr>
+          <w:rFonts w:ascii="Arial" w:hAnsi="Arial" w:cs="Arial"/>
+        </w:rPr>
+        <w:t xml:space="preserve"> nuevo elemento que se quiere escribir, y el propio tablero en el que se quiere realizar esta operación, recorrer este último secuencialmente hasta llegar al índice querido, donde se indica el nuevo valor que tomará dicha posición, y se le concatena el resto de la lista sin modificar.</w:t>
       </w:r>
     </w:p>
     <w:p>
@@ -2239,12 +2652,21 @@
           <w:rFonts w:ascii="Arial" w:hAnsi="Arial" w:cs="Arial"/>
         </w:rPr>
       </w:pPr>
+      <w:proofErr w:type="spellStart"/>
       <w:r>
         <w:rPr>
           <w:rFonts w:ascii="Arial" w:hAnsi="Arial" w:cs="Arial"/>
           <w:u w:val="single"/>
         </w:rPr>
-        <w:t>longitudLista:</w:t>
+        <w:t>longitudLista</w:t>
+      </w:r>
+      <w:proofErr w:type="spellEnd"/>
+      <w:r>
+        <w:rPr>
+          <w:rFonts w:ascii="Arial" w:hAnsi="Arial" w:cs="Arial"/>
+          <w:u w:val="single"/>
+        </w:rPr>
+        <w:t>:</w:t>
       </w:r>
       <w:r>
         <w:rPr>
@@ -2265,12 +2687,21 @@
           <w:rFonts w:ascii="Arial" w:hAnsi="Arial" w:cs="Arial"/>
         </w:rPr>
       </w:pPr>
+      <w:proofErr w:type="spellStart"/>
       <w:r>
         <w:rPr>
           <w:rFonts w:ascii="Arial" w:hAnsi="Arial" w:cs="Arial"/>
           <w:u w:val="single"/>
         </w:rPr>
-        <w:t>activarRompecabezas:</w:t>
+        <w:t>activarRompecabezas</w:t>
+      </w:r>
+      <w:proofErr w:type="spellEnd"/>
+      <w:r>
+        <w:rPr>
+          <w:rFonts w:ascii="Arial" w:hAnsi="Arial" w:cs="Arial"/>
+          <w:u w:val="single"/>
+        </w:rPr>
+        <w:t>:</w:t>
       </w:r>
       <w:r>
         <w:rPr>
@@ -2291,6 +2722,7 @@
           <w:rFonts w:ascii="Arial" w:hAnsi="Arial" w:cs="Arial"/>
         </w:rPr>
       </w:pPr>
+      <w:proofErr w:type="spellStart"/>
       <w:r>
         <w:rPr>
           <w:rFonts w:ascii="Arial" w:hAnsi="Arial" w:cs="Arial"/>
@@ -2298,6 +2730,7 @@
         </w:rPr>
         <w:t>activarTNT</w:t>
       </w:r>
+      <w:proofErr w:type="spellEnd"/>
       <w:r>
         <w:rPr>
           <w:rFonts w:ascii="Arial" w:hAnsi="Arial" w:cs="Arial"/>
@@ -2321,13 +2754,62 @@
         <w:rPr>
           <w:rFonts w:ascii="Arial" w:hAnsi="Arial" w:cs="Arial"/>
         </w:rPr>
-        <w:t xml:space="preserve"> ‘activarTNT_Aux’. </w:t>
-      </w:r>
-      <w:r>
-        <w:rPr>
-          <w:rFonts w:ascii="Arial" w:hAnsi="Arial" w:cs="Arial"/>
-        </w:rPr>
-        <w:t>‘activarTNT’ se encarga de calcular cuales son los índices de comienzo y fin de las filas que se van a ver afectadas por la explosión, y también calcula cual es el rango de elementos de cada una de estas filas que va a sufrir la explosión. Después, dependiendo de los valores obtenidos en los índices del rango de elementos de cada fila, llamaremos de una forma u otra a la función auxiliar. Esto se hace para no borrar posiciones de la matriz que no correspondan a su fila correspondiente. Por ejemplo, si la posición en la que queremos activar el TNT se encuentra en la 2ª columna de la matriz (columna 1), al después aplicar el rango de índices que deben ser eliminados, obtendremos que la primera posición que se debe eliminar de la fila será 1-4=-3, de forma que si elimina la posición -3 con respecto al origen, acabará eliminando elementos de otras fila que no queremos borrar. Por tanto, en ese caso, se llamará a la función auxiliar indicando que la primera posición a eliminar es 0.</w:t>
+        <w:t xml:space="preserve"> ‘</w:t>
+      </w:r>
+      <w:proofErr w:type="spellStart"/>
+      <w:r>
+        <w:rPr>
+          <w:rFonts w:ascii="Arial" w:hAnsi="Arial" w:cs="Arial"/>
+        </w:rPr>
+        <w:t>activarTNT_Aux</w:t>
+      </w:r>
+      <w:proofErr w:type="spellEnd"/>
+      <w:r>
+        <w:rPr>
+          <w:rFonts w:ascii="Arial" w:hAnsi="Arial" w:cs="Arial"/>
+        </w:rPr>
+        <w:t xml:space="preserve">’. </w:t>
+      </w:r>
+      <w:r>
+        <w:rPr>
+          <w:rFonts w:ascii="Arial" w:hAnsi="Arial" w:cs="Arial"/>
+        </w:rPr>
+        <w:t>‘</w:t>
+      </w:r>
+      <w:proofErr w:type="spellStart"/>
+      <w:r>
+        <w:rPr>
+          <w:rFonts w:ascii="Arial" w:hAnsi="Arial" w:cs="Arial"/>
+        </w:rPr>
+        <w:t>activarTNT</w:t>
+      </w:r>
+      <w:proofErr w:type="spellEnd"/>
+      <w:r>
+        <w:rPr>
+          <w:rFonts w:ascii="Arial" w:hAnsi="Arial" w:cs="Arial"/>
+        </w:rPr>
+        <w:t xml:space="preserve">’ se encarga de calcular cuales son los índices de comienzo y fin de las filas que se van a ver afectadas por la explosión, y también calcula cual es el rango de elementos de cada una de estas filas que va a sufrir la explosión. Después, dependiendo de los valores obtenidos en los índices del rango de elementos de cada fila, llamaremos de una forma u otra a la función auxiliar. Esto se hace para no borrar posiciones de la matriz </w:t>
+      </w:r>
+      <w:r>
+        <w:rPr>
+          <w:rFonts w:ascii="Arial" w:hAnsi="Arial" w:cs="Arial"/>
+        </w:rPr>
+        <w:lastRenderedPageBreak/>
+        <w:t xml:space="preserve">que no correspondan a su fila correspondiente. Por ejemplo, si la posición en la que queremos activar el TNT se encuentra en la 2ª columna de la matriz (columna 1), al después aplicar el rango de índices que deben ser eliminados, obtendremos que la primera posición que se debe eliminar de la fila será 1-4=-3, de forma que si elimina la posición -3 con respecto al origen, acabará eliminando elementos de </w:t>
+      </w:r>
+      <w:proofErr w:type="gramStart"/>
+      <w:r>
+        <w:rPr>
+          <w:rFonts w:ascii="Arial" w:hAnsi="Arial" w:cs="Arial"/>
+        </w:rPr>
+        <w:t>otras fila</w:t>
+      </w:r>
+      <w:proofErr w:type="gramEnd"/>
+      <w:r>
+        <w:rPr>
+          <w:rFonts w:ascii="Arial" w:hAnsi="Arial" w:cs="Arial"/>
+        </w:rPr>
+        <w:t xml:space="preserve"> que no queremos borrar. Por tanto, en ese caso, se llamará a la función auxiliar indicando que la primera posición a eliminar es 0.</w:t>
       </w:r>
     </w:p>
     <w:p>
@@ -2342,13 +2824,21 @@
           <w:rFonts w:ascii="Arial" w:hAnsi="Arial" w:cs="Arial"/>
         </w:rPr>
       </w:pPr>
+      <w:proofErr w:type="spellStart"/>
       <w:r>
         <w:rPr>
           <w:rFonts w:ascii="Arial" w:hAnsi="Arial" w:cs="Arial"/>
           <w:u w:val="single"/>
         </w:rPr>
-        <w:lastRenderedPageBreak/>
-        <w:t>activarTNT_Aux:</w:t>
+        <w:t>activarTNT_Aux</w:t>
+      </w:r>
+      <w:proofErr w:type="spellEnd"/>
+      <w:r>
+        <w:rPr>
+          <w:rFonts w:ascii="Arial" w:hAnsi="Arial" w:cs="Arial"/>
+          <w:u w:val="single"/>
+        </w:rPr>
+        <w:t>:</w:t>
       </w:r>
       <w:r>
         <w:rPr>
@@ -2360,7 +2850,21 @@
         <w:rPr>
           <w:rFonts w:ascii="Arial" w:hAnsi="Arial" w:cs="Arial"/>
         </w:rPr>
-        <w:t>los rangos de elementos a borrar dentro de la fila sean válidos, y no se salgan de los límites de la matriz. Bien, en este método realizaremos estas misma comprobaciones, pero en este caso con respecto a las filas que eliminar. Por ejemplo, si el elemento que queremos eliminar se encuentra en la 3ª fila (fila 2), cuando indiquemos qué filas debe borrar, obtendremos que la primera de ellas será la fila 2-4=-2, fila que no existe. Por tanto, en ese caso, avanzaremos el índice inicial de filas a borrar hasta llegar a 0, en cuyo caso ya podremos comenzar a eliminar elementos.</w:t>
+        <w:t xml:space="preserve">los rangos de elementos a borrar dentro de la fila sean válidos, y no se salgan de los límites de la matriz. Bien, en este método realizaremos estas </w:t>
+      </w:r>
+      <w:proofErr w:type="gramStart"/>
+      <w:r>
+        <w:rPr>
+          <w:rFonts w:ascii="Arial" w:hAnsi="Arial" w:cs="Arial"/>
+        </w:rPr>
+        <w:t>misma comprobaciones</w:t>
+      </w:r>
+      <w:proofErr w:type="gramEnd"/>
+      <w:r>
+        <w:rPr>
+          <w:rFonts w:ascii="Arial" w:hAnsi="Arial" w:cs="Arial"/>
+        </w:rPr>
+        <w:t>, pero en este caso con respecto a las filas que eliminar. Por ejemplo, si el elemento que queremos eliminar se encuentra en la 3ª fila (fila 2), cuando indiquemos qué filas debe borrar, obtendremos que la primera de ellas será la fila 2-4=-2, fila que no existe. Por tanto, en ese caso, avanzaremos el índice inicial de filas a borrar hasta llegar a 0, en cuyo caso ya podremos comenzar a eliminar elementos.</w:t>
       </w:r>
     </w:p>
     <w:p>
@@ -6083,18 +6587,41 @@
           <w:u w:val="single"/>
         </w:rPr>
       </w:pPr>
+      <w:proofErr w:type="spellStart"/>
       <w:r>
         <w:rPr>
           <w:rFonts w:ascii="Arial" w:hAnsi="Arial" w:cs="Arial"/>
           <w:u w:val="single"/>
         </w:rPr>
-        <w:t>comprobarCaramelo:</w:t>
-      </w:r>
-      <w:r>
-        <w:rPr>
-          <w:rFonts w:ascii="Arial" w:hAnsi="Arial" w:cs="Arial"/>
-        </w:rPr>
-        <w:t xml:space="preserve"> dependiendo del valor del caramelo, activar una funcionalidad u otra para realizar lo que corresponda. Por ejemplo, si su valor es 10, 20 o mayor que 30, entonces activará su power-up correspondiente. En caso contrario, </w:t>
+        <w:t>comprobarCaramelo</w:t>
+      </w:r>
+      <w:proofErr w:type="spellEnd"/>
+      <w:r>
+        <w:rPr>
+          <w:rFonts w:ascii="Arial" w:hAnsi="Arial" w:cs="Arial"/>
+          <w:u w:val="single"/>
+        </w:rPr>
+        <w:t>:</w:t>
+      </w:r>
+      <w:r>
+        <w:rPr>
+          <w:rFonts w:ascii="Arial" w:hAnsi="Arial" w:cs="Arial"/>
+        </w:rPr>
+        <w:t xml:space="preserve"> dependiendo del valor del caramelo, activar una funcionalidad u otra para realizar lo que corresponda. Por ejemplo, si su valor es 10, 20 o mayor que 30, entonces activará su </w:t>
+      </w:r>
+      <w:proofErr w:type="spellStart"/>
+      <w:r>
+        <w:rPr>
+          <w:rFonts w:ascii="Arial" w:hAnsi="Arial" w:cs="Arial"/>
+        </w:rPr>
+        <w:t>power</w:t>
+      </w:r>
+      <w:proofErr w:type="spellEnd"/>
+      <w:r>
+        <w:rPr>
+          <w:rFonts w:ascii="Arial" w:hAnsi="Arial" w:cs="Arial"/>
+        </w:rPr>
+        <w:t xml:space="preserve">-up correspondiente. En caso contrario, </w:t>
       </w:r>
       <w:r>
         <w:rPr>
@@ -6106,8 +6633,16 @@
         <w:rPr>
           <w:rFonts w:ascii="Arial" w:hAnsi="Arial" w:cs="Arial"/>
         </w:rPr>
-        <w:t xml:space="preserve"> llamando a eliminarBloques_aux</w:t>
-      </w:r>
+        <w:t xml:space="preserve"> llamando a </w:t>
+      </w:r>
+      <w:proofErr w:type="spellStart"/>
+      <w:r>
+        <w:rPr>
+          <w:rFonts w:ascii="Arial" w:hAnsi="Arial" w:cs="Arial"/>
+        </w:rPr>
+        <w:t>eliminarBloques_aux</w:t>
+      </w:r>
+      <w:proofErr w:type="spellEnd"/>
       <w:r>
         <w:rPr>
           <w:rFonts w:ascii="Arial" w:hAnsi="Arial" w:cs="Arial"/>
@@ -6128,12 +6663,21 @@
           <w:u w:val="single"/>
         </w:rPr>
       </w:pPr>
+      <w:proofErr w:type="spellStart"/>
       <w:r>
         <w:rPr>
           <w:rFonts w:ascii="Arial" w:hAnsi="Arial" w:cs="Arial"/>
           <w:u w:val="single"/>
         </w:rPr>
-        <w:t>eliminarBloques:</w:t>
+        <w:t>eliminarBloques</w:t>
+      </w:r>
+      <w:proofErr w:type="spellEnd"/>
+      <w:r>
+        <w:rPr>
+          <w:rFonts w:ascii="Arial" w:hAnsi="Arial" w:cs="Arial"/>
+          <w:u w:val="single"/>
+        </w:rPr>
+        <w:t>:</w:t>
       </w:r>
       <w:r>
         <w:rPr>
@@ -6145,19 +6689,71 @@
         <w:rPr>
           <w:rFonts w:ascii="Arial" w:hAnsi="Arial" w:cs="Arial"/>
         </w:rPr>
-        <w:t>llamara a la</w:t>
-      </w:r>
-      <w:r>
-        <w:rPr>
-          <w:rFonts w:ascii="Arial" w:hAnsi="Arial" w:cs="Arial"/>
-        </w:rPr>
-        <w:t xml:space="preserve"> función de comprobarCaramelo para que realice </w:t>
-      </w:r>
-      <w:r>
-        <w:rPr>
-          <w:rFonts w:ascii="Arial" w:hAnsi="Arial" w:cs="Arial"/>
-        </w:rPr>
-        <w:t>los cambios en el tablero. Después, se encargará de comprobar cuantos bloques se han eliminado para poner el power-up correspondiente en el tablero.</w:t>
+        <w:t>llamar</w:t>
+      </w:r>
+      <w:r>
+        <w:rPr>
+          <w:rFonts w:ascii="Arial" w:hAnsi="Arial" w:cs="Arial"/>
+        </w:rPr>
+        <w:t>á</w:t>
+      </w:r>
+      <w:r>
+        <w:rPr>
+          <w:rFonts w:ascii="Arial" w:hAnsi="Arial" w:cs="Arial"/>
+        </w:rPr>
+        <w:t xml:space="preserve"> la</w:t>
+      </w:r>
+      <w:r>
+        <w:rPr>
+          <w:rFonts w:ascii="Arial" w:hAnsi="Arial" w:cs="Arial"/>
+        </w:rPr>
+        <w:t xml:space="preserve"> función de </w:t>
+      </w:r>
+      <w:r>
+        <w:rPr>
+          <w:rFonts w:ascii="Arial" w:hAnsi="Arial" w:cs="Arial"/>
+        </w:rPr>
+        <w:t>‘</w:t>
+      </w:r>
+      <w:proofErr w:type="spellStart"/>
+      <w:r>
+        <w:rPr>
+          <w:rFonts w:ascii="Arial" w:hAnsi="Arial" w:cs="Arial"/>
+        </w:rPr>
+        <w:t>comprobarCaramelo</w:t>
+      </w:r>
+      <w:proofErr w:type="spellEnd"/>
+      <w:r>
+        <w:rPr>
+          <w:rFonts w:ascii="Arial" w:hAnsi="Arial" w:cs="Arial"/>
+        </w:rPr>
+        <w:t xml:space="preserve">’ </w:t>
+      </w:r>
+      <w:r>
+        <w:rPr>
+          <w:rFonts w:ascii="Arial" w:hAnsi="Arial" w:cs="Arial"/>
+        </w:rPr>
+        <w:t xml:space="preserve">para que realice </w:t>
+      </w:r>
+      <w:r>
+        <w:rPr>
+          <w:rFonts w:ascii="Arial" w:hAnsi="Arial" w:cs="Arial"/>
+        </w:rPr>
+        <w:t xml:space="preserve">los cambios en el tablero. Después, se encargará de comprobar cuantos bloques se han eliminado para poner el </w:t>
+      </w:r>
+      <w:proofErr w:type="spellStart"/>
+      <w:r>
+        <w:rPr>
+          <w:rFonts w:ascii="Arial" w:hAnsi="Arial" w:cs="Arial"/>
+        </w:rPr>
+        <w:t>power</w:t>
+      </w:r>
+      <w:proofErr w:type="spellEnd"/>
+      <w:r>
+        <w:rPr>
+          <w:rFonts w:ascii="Arial" w:hAnsi="Arial" w:cs="Arial"/>
+        </w:rPr>
+        <w:t>-up correspondiente en el tablero.</w:t>
       </w:r>
     </w:p>
     <w:p>
@@ -6172,12 +6768,21 @@
           <w:rFonts w:ascii="Arial" w:hAnsi="Arial" w:cs="Arial"/>
         </w:rPr>
       </w:pPr>
+      <w:proofErr w:type="spellStart"/>
       <w:r>
         <w:rPr>
           <w:rFonts w:ascii="Arial" w:hAnsi="Arial" w:cs="Arial"/>
           <w:u w:val="single"/>
         </w:rPr>
-        <w:t>eliminarBloques_aux:</w:t>
+        <w:t>eliminarBloques_aux</w:t>
+      </w:r>
+      <w:proofErr w:type="spellEnd"/>
+      <w:r>
+        <w:rPr>
+          <w:rFonts w:ascii="Arial" w:hAnsi="Arial" w:cs="Arial"/>
+          <w:u w:val="single"/>
+        </w:rPr>
+        <w:t>:</w:t>
       </w:r>
       <w:r>
         <w:rPr>
@@ -6189,7 +6794,79 @@
         <w:rPr>
           <w:rFonts w:ascii="Arial" w:hAnsi="Arial" w:cs="Arial"/>
         </w:rPr>
-        <w:t>recibirá como parámetros, entre otros, un índice del tablero, el tablero, y el caramelo que se selecciona originalmente. Comprobara si la posición esta dentro de los limites del tablero y si en ella coincide con el caramelo de la selección original. Si es el caso, sustituiremos nuestra posición por un 0, y llamaremos recursivamente a la función en las posiciones de los lados y de arriba y debajo respecto a en la que nos encontramos.</w:t>
+        <w:t>recibirá como parámetros, entre otros, un índice del tablero, el tablero, y el caramelo que se selecciona originalmente. Comprobar</w:t>
+      </w:r>
+      <w:r>
+        <w:rPr>
+          <w:rFonts w:ascii="Arial" w:hAnsi="Arial" w:cs="Arial"/>
+        </w:rPr>
+        <w:t xml:space="preserve">á </w:t>
+      </w:r>
+      <w:r>
+        <w:rPr>
+          <w:rFonts w:ascii="Arial" w:hAnsi="Arial" w:cs="Arial"/>
+        </w:rPr>
+        <w:t>si la posición est</w:t>
+      </w:r>
+      <w:r>
+        <w:rPr>
+          <w:rFonts w:ascii="Arial" w:hAnsi="Arial" w:cs="Arial"/>
+        </w:rPr>
+        <w:t xml:space="preserve">á </w:t>
+      </w:r>
+      <w:r>
+        <w:rPr>
+          <w:rFonts w:ascii="Arial" w:hAnsi="Arial" w:cs="Arial"/>
+        </w:rPr>
+        <w:t>dentro de los l</w:t>
+      </w:r>
+      <w:r>
+        <w:rPr>
+          <w:rFonts w:ascii="Arial" w:hAnsi="Arial" w:cs="Arial"/>
+        </w:rPr>
+        <w:t>í</w:t>
+      </w:r>
+      <w:r>
+        <w:rPr>
+          <w:rFonts w:ascii="Arial" w:hAnsi="Arial" w:cs="Arial"/>
+        </w:rPr>
+        <w:t>mites del tabler</w:t>
+      </w:r>
+      <w:r>
+        <w:rPr>
+          <w:rFonts w:ascii="Arial" w:hAnsi="Arial" w:cs="Arial"/>
+        </w:rPr>
+        <w:t>o,</w:t>
+      </w:r>
+      <w:r>
+        <w:rPr>
+          <w:rFonts w:ascii="Arial" w:hAnsi="Arial" w:cs="Arial"/>
+        </w:rPr>
+        <w:t xml:space="preserve"> y si en ella coincide con el caramelo de la selección original. Si es el caso, sustituiremos nuestra posición por un 0, y llamaremos recursivamente a la función en las posiciones de los lados</w:t>
+      </w:r>
+      <w:r>
+        <w:rPr>
+          <w:rFonts w:ascii="Arial" w:hAnsi="Arial" w:cs="Arial"/>
+        </w:rPr>
+        <w:t xml:space="preserve">, </w:t>
+      </w:r>
+      <w:r>
+        <w:rPr>
+          <w:rFonts w:ascii="Arial" w:hAnsi="Arial" w:cs="Arial"/>
+        </w:rPr>
+        <w:t>de arriba</w:t>
+      </w:r>
+      <w:r>
+        <w:rPr>
+          <w:rFonts w:ascii="Arial" w:hAnsi="Arial" w:cs="Arial"/>
+        </w:rPr>
+        <w:t>,</w:t>
+      </w:r>
+      <w:r>
+        <w:rPr>
+          <w:rFonts w:ascii="Arial" w:hAnsi="Arial" w:cs="Arial"/>
+        </w:rPr>
+        <w:t xml:space="preserve"> y debajo respecto a la que nos encontramos.</w:t>
       </w:r>
     </w:p>
     <w:p>
@@ -6204,12 +6881,21 @@
           <w:rFonts w:ascii="Arial" w:hAnsi="Arial" w:cs="Arial"/>
         </w:rPr>
       </w:pPr>
+      <w:proofErr w:type="spellStart"/>
       <w:r>
         <w:rPr>
           <w:rFonts w:ascii="Arial" w:hAnsi="Arial" w:cs="Arial"/>
           <w:u w:val="single"/>
         </w:rPr>
-        <w:t>contarEliminados:</w:t>
+        <w:t>contarEliminados</w:t>
+      </w:r>
+      <w:proofErr w:type="spellEnd"/>
+      <w:r>
+        <w:rPr>
+          <w:rFonts w:ascii="Arial" w:hAnsi="Arial" w:cs="Arial"/>
+          <w:u w:val="single"/>
+        </w:rPr>
+        <w:t>:</w:t>
       </w:r>
       <w:r>
         <w:rPr>
@@ -6221,7 +6907,19 @@
         <w:rPr>
           <w:rFonts w:ascii="Arial" w:hAnsi="Arial" w:cs="Arial"/>
         </w:rPr>
-        <w:t>recorrerá el tablero, sumando 1 a un contador cuando la cabeza de la lista sea 0 y continuará recursivamente con la cola. Cuando quede vacía, devolvemos el contador</w:t>
+        <w:t>recorrerá el tablero, sumando 1 a un contador cuando la cabeza de la lista sea 0 y continuará recursivamente con la cola. Cuando quede vacía, devolve</w:t>
+      </w:r>
+      <w:r>
+        <w:rPr>
+          <w:rFonts w:ascii="Arial" w:hAnsi="Arial" w:cs="Arial"/>
+        </w:rPr>
+        <w:t>re</w:t>
+      </w:r>
+      <w:r>
+        <w:rPr>
+          <w:rFonts w:ascii="Arial" w:hAnsi="Arial" w:cs="Arial"/>
+        </w:rPr>
+        <w:t>mos el contador</w:t>
       </w:r>
     </w:p>
     <w:p>
@@ -6236,12 +6934,21 @@
           <w:rFonts w:ascii="Arial" w:hAnsi="Arial" w:cs="Arial"/>
         </w:rPr>
       </w:pPr>
+      <w:proofErr w:type="spellStart"/>
       <w:r>
         <w:rPr>
           <w:rFonts w:ascii="Arial" w:hAnsi="Arial" w:cs="Arial"/>
           <w:u w:val="single"/>
         </w:rPr>
-        <w:t>flotarCeros:</w:t>
+        <w:t>flotarCeros</w:t>
+      </w:r>
+      <w:proofErr w:type="spellEnd"/>
+      <w:r>
+        <w:rPr>
+          <w:rFonts w:ascii="Arial" w:hAnsi="Arial" w:cs="Arial"/>
+          <w:u w:val="single"/>
+        </w:rPr>
+        <w:t>:</w:t>
       </w:r>
       <w:r>
         <w:rPr>
@@ -6253,7 +6960,85 @@
         <w:rPr>
           <w:rFonts w:ascii="Arial" w:hAnsi="Arial" w:cs="Arial"/>
         </w:rPr>
-        <w:t xml:space="preserve">la función principal que llamaremos desde main para ejecutar la ‘gravedad’ y dejar caer los bloques. De forma recursiva y por cada columna, ejecutaremos findCeroIndices para conseguir las posiciones de los 0, y moverCeros para moverlos a la parte superior de la columna. </w:t>
+        <w:t xml:space="preserve">la función principal que llamaremos desde </w:t>
+      </w:r>
+      <w:r>
+        <w:rPr>
+          <w:rFonts w:ascii="Arial" w:hAnsi="Arial" w:cs="Arial"/>
+        </w:rPr>
+        <w:t>‘</w:t>
+      </w:r>
+      <w:proofErr w:type="spellStart"/>
+      <w:r>
+        <w:rPr>
+          <w:rFonts w:ascii="Arial" w:hAnsi="Arial" w:cs="Arial"/>
+        </w:rPr>
+        <w:t>main</w:t>
+      </w:r>
+      <w:proofErr w:type="spellEnd"/>
+      <w:r>
+        <w:rPr>
+          <w:rFonts w:ascii="Arial" w:hAnsi="Arial" w:cs="Arial"/>
+        </w:rPr>
+        <w:t>’</w:t>
+      </w:r>
+      <w:r>
+        <w:rPr>
+          <w:rFonts w:ascii="Arial" w:hAnsi="Arial" w:cs="Arial"/>
+        </w:rPr>
+        <w:t xml:space="preserve"> para ejecutar la ‘gravedad’ y dejar caer los bloques. De forma recursiva y por cada columna, ejecutaremos </w:t>
+      </w:r>
+      <w:r>
+        <w:rPr>
+          <w:rFonts w:ascii="Arial" w:hAnsi="Arial" w:cs="Arial"/>
+        </w:rPr>
+        <w:t>‘</w:t>
+      </w:r>
+      <w:proofErr w:type="spellStart"/>
+      <w:r>
+        <w:rPr>
+          <w:rFonts w:ascii="Arial" w:hAnsi="Arial" w:cs="Arial"/>
+        </w:rPr>
+        <w:t>findCeroIndices</w:t>
+      </w:r>
+      <w:proofErr w:type="spellEnd"/>
+      <w:r>
+        <w:rPr>
+          <w:rFonts w:ascii="Arial" w:hAnsi="Arial" w:cs="Arial"/>
+        </w:rPr>
+        <w:t>’</w:t>
+      </w:r>
+      <w:r>
+        <w:rPr>
+          <w:rFonts w:ascii="Arial" w:hAnsi="Arial" w:cs="Arial"/>
+        </w:rPr>
+        <w:t xml:space="preserve"> para conseguir las posiciones de los 0, y </w:t>
+      </w:r>
+      <w:r>
+        <w:rPr>
+          <w:rFonts w:ascii="Arial" w:hAnsi="Arial" w:cs="Arial"/>
+        </w:rPr>
+        <w:t>‘</w:t>
+      </w:r>
+      <w:proofErr w:type="spellStart"/>
+      <w:r>
+        <w:rPr>
+          <w:rFonts w:ascii="Arial" w:hAnsi="Arial" w:cs="Arial"/>
+        </w:rPr>
+        <w:t>moverCeros</w:t>
+      </w:r>
+      <w:proofErr w:type="spellEnd"/>
+      <w:r>
+        <w:rPr>
+          <w:rFonts w:ascii="Arial" w:hAnsi="Arial" w:cs="Arial"/>
+        </w:rPr>
+        <w:t>’</w:t>
+      </w:r>
+      <w:r>
+        <w:rPr>
+          <w:rFonts w:ascii="Arial" w:hAnsi="Arial" w:cs="Arial"/>
+        </w:rPr>
+        <w:t xml:space="preserve"> para moverlos a la parte superior de la columna. </w:t>
       </w:r>
     </w:p>
     <w:p>
@@ -6268,12 +7053,21 @@
           <w:rFonts w:ascii="Arial" w:hAnsi="Arial" w:cs="Arial"/>
         </w:rPr>
       </w:pPr>
+      <w:proofErr w:type="spellStart"/>
       <w:r>
         <w:rPr>
           <w:rFonts w:ascii="Arial" w:hAnsi="Arial" w:cs="Arial"/>
           <w:u w:val="single"/>
         </w:rPr>
-        <w:t>findCeroIndices:</w:t>
+        <w:t>findCeroIndices</w:t>
+      </w:r>
+      <w:proofErr w:type="spellEnd"/>
+      <w:r>
+        <w:rPr>
+          <w:rFonts w:ascii="Arial" w:hAnsi="Arial" w:cs="Arial"/>
+          <w:u w:val="single"/>
+        </w:rPr>
+        <w:t>:</w:t>
       </w:r>
       <w:r>
         <w:rPr>
@@ -6285,7 +7079,31 @@
         <w:rPr>
           <w:rFonts w:ascii="Arial" w:hAnsi="Arial" w:cs="Arial"/>
         </w:rPr>
-        <w:t xml:space="preserve">recorrerá la columna correspondiente al numero que se pase como parámetro, creando una lista con las ejecuciones recursivas que tendrá los índices en el tablero de las posiciones con un 0, con las mas superiores en la columna al principio de la lista. </w:t>
+        <w:t>recorrerá la columna correspondiente al n</w:t>
+      </w:r>
+      <w:r>
+        <w:rPr>
+          <w:rFonts w:ascii="Arial" w:hAnsi="Arial" w:cs="Arial"/>
+        </w:rPr>
+        <w:t>ú</w:t>
+      </w:r>
+      <w:r>
+        <w:rPr>
+          <w:rFonts w:ascii="Arial" w:hAnsi="Arial" w:cs="Arial"/>
+        </w:rPr>
+        <w:t>mero que se pase como parámetro, creando una lista con las ejecuciones recursivas que tendrá los índices en el tablero de las posiciones con un 0, con las m</w:t>
+      </w:r>
+      <w:r>
+        <w:rPr>
+          <w:rFonts w:ascii="Arial" w:hAnsi="Arial" w:cs="Arial"/>
+        </w:rPr>
+        <w:t>á</w:t>
+      </w:r>
+      <w:r>
+        <w:rPr>
+          <w:rFonts w:ascii="Arial" w:hAnsi="Arial" w:cs="Arial"/>
+        </w:rPr>
+        <w:t xml:space="preserve">s superiores en la columna al principio de la lista. </w:t>
       </w:r>
     </w:p>
     <w:p>
@@ -6300,12 +7118,21 @@
           <w:rFonts w:ascii="Arial" w:hAnsi="Arial" w:cs="Arial"/>
         </w:rPr>
       </w:pPr>
+      <w:proofErr w:type="spellStart"/>
       <w:r>
         <w:rPr>
           <w:rFonts w:ascii="Arial" w:hAnsi="Arial" w:cs="Arial"/>
           <w:u w:val="single"/>
         </w:rPr>
-        <w:t>moverCeros:</w:t>
+        <w:t>moverCeros</w:t>
+      </w:r>
+      <w:proofErr w:type="spellEnd"/>
+      <w:r>
+        <w:rPr>
+          <w:rFonts w:ascii="Arial" w:hAnsi="Arial" w:cs="Arial"/>
+          <w:u w:val="single"/>
+        </w:rPr>
+        <w:t>:</w:t>
       </w:r>
       <w:r>
         <w:rPr>
@@ -6317,7 +7144,45 @@
         <w:rPr>
           <w:rFonts w:ascii="Arial" w:hAnsi="Arial" w:cs="Arial"/>
         </w:rPr>
-        <w:t>cuando ya tenemos la lista de las posiciones de los 0, ejecutaremos recursivamente esta función con cada una. La función llamara a bajarColumnas para flotar cada 0 de la lista</w:t>
+        <w:t>cuando ya tenemos la lista de las posiciones de los 0, ejecutaremos recursivamente esta función con cada una. La función llamar</w:t>
+      </w:r>
+      <w:r>
+        <w:rPr>
+          <w:rFonts w:ascii="Arial" w:hAnsi="Arial" w:cs="Arial"/>
+        </w:rPr>
+        <w:t>á</w:t>
+      </w:r>
+      <w:r>
+        <w:rPr>
+          <w:rFonts w:ascii="Arial" w:hAnsi="Arial" w:cs="Arial"/>
+        </w:rPr>
+        <w:t xml:space="preserve"> a </w:t>
+      </w:r>
+      <w:r>
+        <w:rPr>
+          <w:rFonts w:ascii="Arial" w:hAnsi="Arial" w:cs="Arial"/>
+        </w:rPr>
+        <w:t>‘</w:t>
+      </w:r>
+      <w:proofErr w:type="spellStart"/>
+      <w:r>
+        <w:rPr>
+          <w:rFonts w:ascii="Arial" w:hAnsi="Arial" w:cs="Arial"/>
+        </w:rPr>
+        <w:t>bajarColumnas</w:t>
+      </w:r>
+      <w:proofErr w:type="spellEnd"/>
+      <w:r>
+        <w:rPr>
+          <w:rFonts w:ascii="Arial" w:hAnsi="Arial" w:cs="Arial"/>
+        </w:rPr>
+        <w:t>’</w:t>
+      </w:r>
+      <w:r>
+        <w:rPr>
+          <w:rFonts w:ascii="Arial" w:hAnsi="Arial" w:cs="Arial"/>
+        </w:rPr>
+        <w:t xml:space="preserve"> para flotar cada 0 de la lista</w:t>
       </w:r>
     </w:p>
     <w:p>
@@ -6332,12 +7197,21 @@
           <w:rFonts w:ascii="Arial" w:hAnsi="Arial" w:cs="Arial"/>
         </w:rPr>
       </w:pPr>
+      <w:proofErr w:type="spellStart"/>
       <w:r>
         <w:rPr>
           <w:rFonts w:ascii="Arial" w:hAnsi="Arial" w:cs="Arial"/>
           <w:u w:val="single"/>
         </w:rPr>
-        <w:t>bajarColumnas:</w:t>
+        <w:t>bajarColumnas</w:t>
+      </w:r>
+      <w:proofErr w:type="spellEnd"/>
+      <w:r>
+        <w:rPr>
+          <w:rFonts w:ascii="Arial" w:hAnsi="Arial" w:cs="Arial"/>
+          <w:u w:val="single"/>
+        </w:rPr>
+        <w:t>:</w:t>
       </w:r>
       <w:r>
         <w:rPr>
@@ -6349,14 +7223,62 @@
         <w:rPr>
           <w:rFonts w:ascii="Arial" w:hAnsi="Arial" w:cs="Arial"/>
         </w:rPr>
-        <w:t xml:space="preserve">el objetivo de esta función es mover el 0 que se encuentra en el índice que recibe como parámetro a la parte superior de la columna. Intercambiamos </w:t>
+        <w:t xml:space="preserve">el objetivo de esta función </w:t>
+      </w:r>
+      <w:r>
+        <w:rPr>
+          <w:rFonts w:ascii="Arial" w:hAnsi="Arial" w:cs="Arial"/>
+        </w:rPr>
+        <w:t xml:space="preserve">será </w:t>
+      </w:r>
+      <w:r>
+        <w:rPr>
+          <w:rFonts w:ascii="Arial" w:hAnsi="Arial" w:cs="Arial"/>
+        </w:rPr>
+        <w:t>mover el 0 que se encuentr</w:t>
+      </w:r>
+      <w:r>
+        <w:rPr>
+          <w:rFonts w:ascii="Arial" w:hAnsi="Arial" w:cs="Arial"/>
+        </w:rPr>
+        <w:t xml:space="preserve">e </w:t>
+      </w:r>
+      <w:r>
+        <w:rPr>
+          <w:rFonts w:ascii="Arial" w:hAnsi="Arial" w:cs="Arial"/>
+        </w:rPr>
+        <w:t xml:space="preserve">en el índice que recibe como parámetro a la parte superior de la columna. </w:t>
       </w:r>
       <w:r>
         <w:rPr>
           <w:rFonts w:ascii="Arial" w:hAnsi="Arial" w:cs="Arial"/>
         </w:rPr>
         <w:lastRenderedPageBreak/>
-        <w:t>el elemento que haya encima de nuestro 0 con el de forma recursiva, hasta que lleguemos a la primera fila del tablero o nos encontremos justo debajo de otro 0.</w:t>
+        <w:t>Intercambia</w:t>
+      </w:r>
+      <w:r>
+        <w:rPr>
+          <w:rFonts w:ascii="Arial" w:hAnsi="Arial" w:cs="Arial"/>
+        </w:rPr>
+        <w:t>re</w:t>
+      </w:r>
+      <w:r>
+        <w:rPr>
+          <w:rFonts w:ascii="Arial" w:hAnsi="Arial" w:cs="Arial"/>
+        </w:rPr>
+        <w:t xml:space="preserve">mos el elemento que haya encima de nuestro 0 con </w:t>
+      </w:r>
+      <w:r>
+        <w:rPr>
+          <w:rFonts w:ascii="Arial" w:hAnsi="Arial" w:cs="Arial"/>
+        </w:rPr>
+        <w:t>é</w:t>
+      </w:r>
+      <w:r>
+        <w:rPr>
+          <w:rFonts w:ascii="Arial" w:hAnsi="Arial" w:cs="Arial"/>
+        </w:rPr>
+        <w:t>l de forma recursiva, hasta que lleguemos a la primera fila del tablero o nos encontremos justo debajo de otro 0.</w:t>
       </w:r>
     </w:p>
     <w:p>
@@ -6371,12 +7293,21 @@
           <w:rFonts w:ascii="Arial" w:hAnsi="Arial" w:cs="Arial"/>
         </w:rPr>
       </w:pPr>
+      <w:proofErr w:type="spellStart"/>
       <w:r>
         <w:rPr>
           <w:rFonts w:ascii="Arial" w:hAnsi="Arial" w:cs="Arial"/>
           <w:u w:val="single"/>
         </w:rPr>
-        <w:t>elegirBloqueAutomatico:</w:t>
+        <w:t>elegirBloqueAutomatico</w:t>
+      </w:r>
+      <w:proofErr w:type="spellEnd"/>
+      <w:r>
+        <w:rPr>
+          <w:rFonts w:ascii="Arial" w:hAnsi="Arial" w:cs="Arial"/>
+          <w:u w:val="single"/>
+        </w:rPr>
+        <w:t>:</w:t>
       </w:r>
       <w:r>
         <w:rPr>
@@ -6388,7 +7319,13 @@
         <w:rPr>
           <w:rFonts w:ascii="Arial" w:hAnsi="Arial" w:cs="Arial"/>
         </w:rPr>
-        <w:t>Seleccionar un número aleatorio entre 0 y la longitud del tablero menos 1 para el modo automático, ya que este número corresponde a una casilla del tablero.</w:t>
+        <w:t>s</w:t>
+      </w:r>
+      <w:r>
+        <w:rPr>
+          <w:rFonts w:ascii="Arial" w:hAnsi="Arial" w:cs="Arial"/>
+        </w:rPr>
+        <w:t>eleccionar un número aleatorio entre 0 y la longitud del tablero menos 1 para el modo automático, ya que este número corresponde a una casilla del tablero.</w:t>
       </w:r>
     </w:p>
     <w:p>
@@ -6471,7 +7408,21 @@
         <w:rPr>
           <w:rFonts w:ascii="Arial" w:hAnsi="Arial" w:cs="Arial"/>
         </w:rPr>
-        <w:t>Además, antes de imprimir cada número, se comprueba su valor, ya que dependiendo del tipo de caramelo que sea se imprimirá en un color distinto, además que los power-ups son impresos con una letra, y los bloques vacíos no son impresos.</w:t>
+        <w:t xml:space="preserve">Además, antes de imprimir cada número, se comprueba su valor, ya que dependiendo del tipo de caramelo que sea se imprimirá en un color distinto, además que los </w:t>
+      </w:r>
+      <w:proofErr w:type="spellStart"/>
+      <w:r>
+        <w:rPr>
+          <w:rFonts w:ascii="Arial" w:hAnsi="Arial" w:cs="Arial"/>
+        </w:rPr>
+        <w:t>power</w:t>
+      </w:r>
+      <w:proofErr w:type="spellEnd"/>
+      <w:r>
+        <w:rPr>
+          <w:rFonts w:ascii="Arial" w:hAnsi="Arial" w:cs="Arial"/>
+        </w:rPr>
+        <w:t>-ups son impresos con una letra, y los bloques vacíos no son impresos.</w:t>
       </w:r>
     </w:p>
     <w:p>
@@ -6486,12 +7437,21 @@
           <w:rFonts w:ascii="Arial" w:hAnsi="Arial" w:cs="Arial"/>
         </w:rPr>
       </w:pPr>
+      <w:proofErr w:type="spellStart"/>
       <w:r>
         <w:rPr>
           <w:rFonts w:ascii="Arial" w:hAnsi="Arial" w:cs="Arial"/>
           <w:u w:val="single"/>
         </w:rPr>
-        <w:t>pedirNumero:</w:t>
+        <w:t>pedirNumero</w:t>
+      </w:r>
+      <w:proofErr w:type="spellEnd"/>
+      <w:r>
+        <w:rPr>
+          <w:rFonts w:ascii="Arial" w:hAnsi="Arial" w:cs="Arial"/>
+          <w:u w:val="single"/>
+        </w:rPr>
+        <w:t>:</w:t>
       </w:r>
       <w:r>
         <w:rPr>
@@ -6503,7 +7463,19 @@
         <w:rPr>
           <w:rFonts w:ascii="Arial" w:hAnsi="Arial" w:cs="Arial"/>
         </w:rPr>
-        <w:t>pedir un numero al usuario que se encuentre entre 0 y un valor máximo, y seguir preguntando hasta validarlo.</w:t>
+        <w:t>pedir un n</w:t>
+      </w:r>
+      <w:r>
+        <w:rPr>
+          <w:rFonts w:ascii="Arial" w:hAnsi="Arial" w:cs="Arial"/>
+        </w:rPr>
+        <w:t>ú</w:t>
+      </w:r>
+      <w:r>
+        <w:rPr>
+          <w:rFonts w:ascii="Arial" w:hAnsi="Arial" w:cs="Arial"/>
+        </w:rPr>
+        <w:t>mero al usuario que se encuentre entre 0 y un valor máximo, y seguir preguntando hasta validarlo.</w:t>
       </w:r>
     </w:p>
     <w:p>
@@ -6518,12 +7490,21 @@
           <w:rFonts w:ascii="Arial" w:hAnsi="Arial" w:cs="Arial"/>
         </w:rPr>
       </w:pPr>
+      <w:proofErr w:type="spellStart"/>
       <w:r>
         <w:rPr>
           <w:rFonts w:ascii="Arial" w:hAnsi="Arial" w:cs="Arial"/>
           <w:u w:val="single"/>
         </w:rPr>
-        <w:t>bucleJuego:</w:t>
+        <w:t>bucleJuego</w:t>
+      </w:r>
+      <w:proofErr w:type="spellEnd"/>
+      <w:r>
+        <w:rPr>
+          <w:rFonts w:ascii="Arial" w:hAnsi="Arial" w:cs="Arial"/>
+          <w:u w:val="single"/>
+        </w:rPr>
+        <w:t>:</w:t>
       </w:r>
       <w:r>
         <w:rPr>
@@ -6535,7 +7516,43 @@
         <w:rPr>
           <w:rFonts w:ascii="Arial" w:hAnsi="Arial" w:cs="Arial"/>
         </w:rPr>
-        <w:t>bucle principal que llamara a todas las funciones para modificar el tablero del juego. Al inicio, rellenara los espacios vacíos de la matriz con nuevos caramelos aleatorios. Después, preguntará al usuario que elija una posición del tablero, o elegirá automáticamente la mejor posición, dependiendo del modo de ejecución seleccionado. Tras esto, intentara eliminar los caramelos de la posición dada. Si no se consigue eliminar nada, se lanzará la llamada recursiva al juego con una vida menos. En el caso de acertar</w:t>
+        <w:t>bucle principal que llamar</w:t>
+      </w:r>
+      <w:r>
+        <w:rPr>
+          <w:rFonts w:ascii="Arial" w:hAnsi="Arial" w:cs="Arial"/>
+        </w:rPr>
+        <w:t>á</w:t>
+      </w:r>
+      <w:r>
+        <w:rPr>
+          <w:rFonts w:ascii="Arial" w:hAnsi="Arial" w:cs="Arial"/>
+        </w:rPr>
+        <w:t xml:space="preserve"> a todas las funciones para modificar el tablero del juego. Al inicio, rellenar</w:t>
+      </w:r>
+      <w:r>
+        <w:rPr>
+          <w:rFonts w:ascii="Arial" w:hAnsi="Arial" w:cs="Arial"/>
+        </w:rPr>
+        <w:t>á</w:t>
+      </w:r>
+      <w:r>
+        <w:rPr>
+          <w:rFonts w:ascii="Arial" w:hAnsi="Arial" w:cs="Arial"/>
+        </w:rPr>
+        <w:t xml:space="preserve"> los espacios vacíos de la matriz con nuevos caramelos aleatorios. Después, preguntará al usuario que elija una posición del tablero, o elegirá automáticamente la mejor posición, dependiendo del modo de ejecución seleccionado. Tras esto, intentar</w:t>
+      </w:r>
+      <w:r>
+        <w:rPr>
+          <w:rFonts w:ascii="Arial" w:hAnsi="Arial" w:cs="Arial"/>
+        </w:rPr>
+        <w:t>á</w:t>
+      </w:r>
+      <w:r>
+        <w:rPr>
+          <w:rFonts w:ascii="Arial" w:hAnsi="Arial" w:cs="Arial"/>
+        </w:rPr>
+        <w:t xml:space="preserve"> eliminar los caramelos de la posición dada. Si no se consigue eliminar nada, se lanzará la llamada recursiva al juego con una vida menos. En el caso de acertar</w:t>
       </w:r>
       <w:r>
         <w:rPr>
@@ -6588,7 +7605,19 @@
         <w:rPr>
           <w:rFonts w:ascii="Arial" w:hAnsi="Arial" w:cs="Arial"/>
         </w:rPr>
-        <w:t>con la lógica del programa, nos centraremos ahora en el comportamiento del mismo una vez está puesto en marcha. A pesar de que el lenguaje y el entorno de desarrollo son completamente distintos con respecto a la práctica anterior, el funcionamiento del juego es esencialmente el mismo. Igualmente, volveremos a explicar todo adaptado a este proyecto.</w:t>
+        <w:t xml:space="preserve">con la lógica del programa, nos centraremos ahora en el comportamiento </w:t>
+      </w:r>
+      <w:r>
+        <w:rPr>
+          <w:rFonts w:ascii="Arial" w:hAnsi="Arial" w:cs="Arial"/>
+        </w:rPr>
+        <w:t>de este</w:t>
+      </w:r>
+      <w:r>
+        <w:rPr>
+          <w:rFonts w:ascii="Arial" w:hAnsi="Arial" w:cs="Arial"/>
+        </w:rPr>
+        <w:t xml:space="preserve"> una vez está puesto en marcha. A pesar de que el lenguaje y el entorno de desarrollo son completamente distintos con respecto a la práctica anterior, el funcionamiento del juego es esencialmente el mismo. Igualmente, volveremos a explicar todo adaptado a este proyecto.</w:t>
       </w:r>
     </w:p>
     <w:p>
@@ -6630,7 +7659,19 @@
         <w:rPr>
           <w:rFonts w:ascii="ArialMT" w:hAnsi="ArialMT"/>
         </w:rPr>
-        <w:t>debemos abrir el fichero ejecutable que contiene la práctica. A la hora de ejecutarlo, existen 2 formas de hacerlo:</w:t>
+        <w:t xml:space="preserve">debemos abrir el fichero ejecutable que contiene la </w:t>
+      </w:r>
+      <w:r>
+        <w:rPr>
+          <w:rFonts w:ascii="ArialMT" w:hAnsi="ArialMT"/>
+        </w:rPr>
+        <w:t>práctica</w:t>
+      </w:r>
+      <w:r>
+        <w:rPr>
+          <w:rFonts w:ascii="ArialMT" w:hAnsi="ArialMT"/>
+        </w:rPr>
+        <w:t>. A la hora de ejecutarlo, existen 2 formas de hacerlo:</w:t>
       </w:r>
     </w:p>
     <w:p>
@@ -6704,18 +7745,58 @@
         </w:rPr>
         <w:t xml:space="preserve">tomar las decisiones sobre qué bloques borrar en </w:t>
       </w:r>
-      <w:r>
-        <w:rPr>
-          <w:rFonts w:ascii="Arial" w:hAnsi="Arial" w:cs="Arial"/>
-        </w:rPr>
-        <w:t>Cundy Crosh, de lo contrario, si introduce -</w:t>
+      <w:proofErr w:type="spellStart"/>
+      <w:r>
+        <w:rPr>
+          <w:rFonts w:ascii="Arial" w:hAnsi="Arial" w:cs="Arial"/>
+        </w:rPr>
+        <w:t>Cundy</w:t>
+      </w:r>
+      <w:proofErr w:type="spellEnd"/>
+      <w:r>
+        <w:rPr>
+          <w:rFonts w:ascii="Arial" w:hAnsi="Arial" w:cs="Arial"/>
+        </w:rPr>
+        <w:t xml:space="preserve"> </w:t>
+      </w:r>
+      <w:proofErr w:type="spellStart"/>
+      <w:r>
+        <w:rPr>
+          <w:rFonts w:ascii="Arial" w:hAnsi="Arial" w:cs="Arial"/>
+        </w:rPr>
+        <w:t>Crosh</w:t>
+      </w:r>
+      <w:proofErr w:type="spellEnd"/>
+      <w:r>
+        <w:rPr>
+          <w:rFonts w:ascii="Arial" w:hAnsi="Arial" w:cs="Arial"/>
+        </w:rPr>
+        <w:t xml:space="preserve">, de lo contrario, si introduce </w:t>
+      </w:r>
+      <w:r>
+        <w:rPr>
+          <w:rFonts w:ascii="Arial" w:hAnsi="Arial" w:cs="Arial"/>
+        </w:rPr>
+        <w:t xml:space="preserve">  </w:t>
+      </w:r>
+      <w:r>
+        <w:rPr>
+          <w:rFonts w:ascii="Arial" w:hAnsi="Arial" w:cs="Arial"/>
+        </w:rPr>
+        <w:lastRenderedPageBreak/>
+        <w:t>-</w:t>
       </w:r>
       <w:r>
         <w:rPr>
           <w:rFonts w:ascii="Consolas" w:hAnsi="Consolas" w:cs="Consolas"/>
         </w:rPr>
-        <w:lastRenderedPageBreak/>
         <w:t>a,</w:t>
+      </w:r>
+      <w:r>
+        <w:rPr>
+          <w:rFonts w:ascii="Consolas" w:hAnsi="Consolas" w:cs="Consolas"/>
+        </w:rPr>
+        <w:t xml:space="preserve"> </w:t>
       </w:r>
       <w:r>
         <w:rPr>
@@ -6759,7 +7840,19 @@
         <w:rPr>
           <w:rFonts w:ascii="ArialMT" w:hAnsi="ArialMT"/>
         </w:rPr>
-        <w:t xml:space="preserve">: Para ello, existen dos modos: fácil, introduciendo </w:t>
+        <w:t xml:space="preserve">: Para ello, existen dos modos: </w:t>
+      </w:r>
+      <w:r>
+        <w:rPr>
+          <w:rFonts w:ascii="ArialMT" w:hAnsi="ArialMT"/>
+        </w:rPr>
+        <w:t>fácil</w:t>
+      </w:r>
+      <w:r>
+        <w:rPr>
+          <w:rFonts w:ascii="ArialMT" w:hAnsi="ArialMT"/>
+        </w:rPr>
+        <w:t xml:space="preserve">, introduciendo </w:t>
       </w:r>
       <w:r>
         <w:rPr>
@@ -6771,7 +7864,19 @@
         <w:rPr>
           <w:rFonts w:ascii="ArialMT" w:hAnsi="ArialMT"/>
         </w:rPr>
-        <w:t xml:space="preserve">, que tiene bloques del 1 al 4; y difícil, introduciendo </w:t>
+        <w:t xml:space="preserve">, que tiene bloques del 1 al 4; y </w:t>
+      </w:r>
+      <w:r>
+        <w:rPr>
+          <w:rFonts w:ascii="ArialMT" w:hAnsi="ArialMT"/>
+        </w:rPr>
+        <w:t>difícil</w:t>
+      </w:r>
+      <w:r>
+        <w:rPr>
+          <w:rFonts w:ascii="ArialMT" w:hAnsi="ArialMT"/>
+        </w:rPr>
+        <w:t xml:space="preserve">, introduciendo </w:t>
       </w:r>
       <w:r>
         <w:rPr>
@@ -6798,25 +7903,60 @@
           <w:rFonts w:ascii="Arial" w:hAnsi="Arial" w:cs="Arial"/>
         </w:rPr>
       </w:pPr>
+      <w:proofErr w:type="spellStart"/>
       <w:r>
         <w:rPr>
           <w:rFonts w:ascii="ArialMT" w:hAnsi="ArialMT"/>
           <w:u w:val="single"/>
         </w:rPr>
-        <w:t>Tamaño del tablero:</w:t>
-      </w:r>
+        <w:t>Tamaño</w:t>
+      </w:r>
+      <w:proofErr w:type="spellEnd"/>
       <w:r>
         <w:rPr>
           <w:rFonts w:ascii="ArialMT" w:hAnsi="ArialMT"/>
-        </w:rPr>
-        <w:t xml:space="preserve"> En este caso, tenemos 2 parámetros: </w:t>
-      </w:r>
+          <w:u w:val="single"/>
+        </w:rPr>
+        <w:t xml:space="preserve"> del tablero:</w:t>
+      </w:r>
+      <w:r>
+        <w:rPr>
+          <w:rFonts w:ascii="ArialMT" w:hAnsi="ArialMT"/>
+        </w:rPr>
+        <w:t xml:space="preserve"> En este caso, tenemos 2 </w:t>
+      </w:r>
+      <w:r>
+        <w:rPr>
+          <w:rFonts w:ascii="ArialMT" w:hAnsi="ArialMT"/>
+        </w:rPr>
+        <w:t>parámetros</w:t>
+      </w:r>
+      <w:r>
+        <w:rPr>
+          <w:rFonts w:ascii="ArialMT" w:hAnsi="ArialMT"/>
+        </w:rPr>
+        <w:t xml:space="preserve">: </w:t>
+      </w:r>
+      <w:r>
+        <w:rPr>
+          <w:rFonts w:ascii="ArialMT" w:hAnsi="ArialMT"/>
+        </w:rPr>
+        <w:t>‘</w:t>
+      </w:r>
+      <w:proofErr w:type="spellStart"/>
       <w:r>
         <w:rPr>
           <w:rFonts w:ascii="Consolas" w:hAnsi="Consolas" w:cs="Consolas"/>
         </w:rPr>
         <w:t>numColumnas</w:t>
       </w:r>
+      <w:proofErr w:type="spellEnd"/>
+      <w:r>
+        <w:rPr>
+          <w:rFonts w:ascii="Arial" w:hAnsi="Arial" w:cs="Arial"/>
+        </w:rPr>
+        <w:t>’</w:t>
+      </w:r>
       <w:r>
         <w:rPr>
           <w:rFonts w:ascii="ArialMT" w:hAnsi="ArialMT"/>
@@ -6825,15 +7965,53 @@
       </w:r>
       <w:r>
         <w:rPr>
+          <w:rFonts w:ascii="ArialMT" w:hAnsi="ArialMT"/>
+        </w:rPr>
+        <w:t>‘</w:t>
+      </w:r>
+      <w:proofErr w:type="spellStart"/>
+      <w:r>
+        <w:rPr>
           <w:rFonts w:ascii="Consolas" w:hAnsi="Consolas" w:cs="Consolas"/>
         </w:rPr>
         <w:t>numFilas</w:t>
       </w:r>
+      <w:proofErr w:type="spellEnd"/>
+      <w:r>
+        <w:rPr>
+          <w:rFonts w:ascii="Arial" w:hAnsi="Arial" w:cs="Arial"/>
+        </w:rPr>
+        <w:t>’</w:t>
+      </w:r>
       <w:r>
         <w:rPr>
           <w:rFonts w:ascii="ArialMT" w:hAnsi="ArialMT"/>
         </w:rPr>
-        <w:t xml:space="preserve">. Como se puede imaginar, cada uno corresponde al número de columnas y filas que contendrá la matriz, respectivamente. </w:t>
+        <w:t xml:space="preserve">. Como se puede imaginar, cada uno corresponde al </w:t>
+      </w:r>
+      <w:r>
+        <w:rPr>
+          <w:rFonts w:ascii="ArialMT" w:hAnsi="ArialMT"/>
+        </w:rPr>
+        <w:t>número</w:t>
+      </w:r>
+      <w:r>
+        <w:rPr>
+          <w:rFonts w:ascii="ArialMT" w:hAnsi="ArialMT"/>
+        </w:rPr>
+        <w:t xml:space="preserve"> de columnas y filas que </w:t>
+      </w:r>
+      <w:r>
+        <w:rPr>
+          <w:rFonts w:ascii="ArialMT" w:hAnsi="ArialMT"/>
+        </w:rPr>
+        <w:t>contendrá</w:t>
+      </w:r>
+      <w:r>
+        <w:rPr>
+          <w:rFonts w:ascii="ArialMT" w:hAnsi="ArialMT"/>
+        </w:rPr>
+        <w:t xml:space="preserve"> la matriz, respectivamente. </w:t>
       </w:r>
     </w:p>
     <w:p>
@@ -6847,7 +8025,19 @@
         <w:rPr>
           <w:rFonts w:ascii="ArialMT" w:hAnsi="ArialMT"/>
         </w:rPr>
-        <w:t xml:space="preserve">En la siguiente figura se muestra un ejemplo de cómo se puede ejecutar el programa. </w:t>
+        <w:t xml:space="preserve">En la siguiente figura se muestra un ejemplo de </w:t>
+      </w:r>
+      <w:r>
+        <w:rPr>
+          <w:rFonts w:ascii="ArialMT" w:hAnsi="ArialMT"/>
+        </w:rPr>
+        <w:t>cómo</w:t>
+      </w:r>
+      <w:r>
+        <w:rPr>
+          <w:rFonts w:ascii="ArialMT" w:hAnsi="ArialMT"/>
+        </w:rPr>
+        <w:t xml:space="preserve"> se puede ejecutar el programa. </w:t>
       </w:r>
     </w:p>
     <w:p>
@@ -6867,8 +8057,19 @@
           <w:bCs/>
           <w:color w:val="FF0000"/>
         </w:rPr>
-        <w:t>*Se ejecuta así el compilado?*</w:t>
-      </w:r>
+        <w:t xml:space="preserve">*Se ejecuta así el </w:t>
+      </w:r>
+      <w:proofErr w:type="gramStart"/>
+      <w:r>
+        <w:rPr>
+          <w:rFonts w:ascii="ArialMT" w:hAnsi="ArialMT"/>
+          <w:b/>
+          <w:bCs/>
+          <w:color w:val="FF0000"/>
+        </w:rPr>
+        <w:t>compilado?*</w:t>
+      </w:r>
+      <w:proofErr w:type="gramEnd"/>
     </w:p>
     <w:p>
       <w:pPr>
@@ -7124,11 +8325,37 @@
       </w:r>
       <w:r>
         <w:rPr>
+          <w:rFonts w:ascii="ArialMT" w:hAnsi="ArialMT"/>
+          <w:sz w:val="22"/>
+          <w:szCs w:val="22"/>
+        </w:rPr>
+        <w:t>‘</w:t>
+      </w:r>
+      <w:proofErr w:type="spellStart"/>
+      <w:r>
+        <w:rPr>
           <w:rFonts w:ascii="Consolas" w:hAnsi="Consolas" w:cs="Consolas"/>
           <w:sz w:val="22"/>
           <w:szCs w:val="22"/>
         </w:rPr>
-        <w:t xml:space="preserve">rellenarTablero </w:t>
+        <w:t>rellenarTablero</w:t>
+      </w:r>
+      <w:proofErr w:type="spellEnd"/>
+      <w:r>
+        <w:rPr>
+          <w:rFonts w:ascii="ArialMT" w:hAnsi="ArialMT"/>
+          <w:sz w:val="22"/>
+          <w:szCs w:val="22"/>
+        </w:rPr>
+        <w:t>’</w:t>
+      </w:r>
+      <w:r>
+        <w:rPr>
+          <w:rFonts w:ascii="Consolas" w:hAnsi="Consolas" w:cs="Consolas"/>
+          <w:sz w:val="22"/>
+          <w:szCs w:val="22"/>
+        </w:rPr>
+        <w:t xml:space="preserve"> </w:t>
       </w:r>
       <w:r>
         <w:rPr>
@@ -8698,27 +9925,508 @@
       <w:bookmarkEnd w:id="10"/>
     </w:p>
     <w:p>
-      <w:r>
-        <w:t>*TODO: Distintas formas de ejecutar el código, adjuntar capturas de cada una de las formas de hacerlo</w:t>
-      </w:r>
-      <w:r>
-        <w:t xml:space="preserve"> (mirar memoria de la parte 1)</w:t>
-      </w:r>
-      <w:r>
+      <w:pPr>
+        <w:jc w:val="both"/>
+        <w:rPr>
+          <w:rFonts w:ascii="Arial" w:hAnsi="Arial" w:cs="Arial"/>
+        </w:rPr>
+      </w:pPr>
+      <w:r>
+        <w:rPr>
+          <w:rFonts w:ascii="Arial" w:hAnsi="Arial" w:cs="Arial"/>
+        </w:rPr>
+        <w:t>A diferencia de la implementación por consola, en este caso solo tenemos una forma de ejecutar el programa, y es introduciendo nosotros mismos los parámetros haciendo uso de la GUI (</w:t>
+      </w:r>
+      <w:proofErr w:type="spellStart"/>
+      <w:r>
+        <w:rPr>
+          <w:rFonts w:ascii="Arial" w:hAnsi="Arial" w:cs="Arial"/>
+        </w:rPr>
+        <w:t>Graphical</w:t>
+      </w:r>
+      <w:proofErr w:type="spellEnd"/>
+      <w:r>
+        <w:rPr>
+          <w:rFonts w:ascii="Arial" w:hAnsi="Arial" w:cs="Arial"/>
+        </w:rPr>
+        <w:t xml:space="preserve"> </w:t>
+      </w:r>
+      <w:proofErr w:type="spellStart"/>
+      <w:r>
+        <w:rPr>
+          <w:rFonts w:ascii="Arial" w:hAnsi="Arial" w:cs="Arial"/>
+        </w:rPr>
+        <w:t>User</w:t>
+      </w:r>
+      <w:proofErr w:type="spellEnd"/>
+      <w:r>
+        <w:rPr>
+          <w:rFonts w:ascii="Arial" w:hAnsi="Arial" w:cs="Arial"/>
+        </w:rPr>
+        <w:t xml:space="preserve"> </w:t>
+      </w:r>
+      <w:proofErr w:type="gramStart"/>
+      <w:r>
+        <w:rPr>
+          <w:rFonts w:ascii="Arial" w:hAnsi="Arial" w:cs="Arial"/>
+        </w:rPr>
+        <w:t>Interface</w:t>
+      </w:r>
+      <w:proofErr w:type="gramEnd"/>
+      <w:r>
+        <w:rPr>
+          <w:rFonts w:ascii="Arial" w:hAnsi="Arial" w:cs="Arial"/>
+        </w:rPr>
+        <w:t>) facilitada y desarrollada por nosotros mismo como parte extra del trabajo.</w:t>
+      </w:r>
+    </w:p>
+    <w:p>
+      <w:pPr>
+        <w:jc w:val="both"/>
+        <w:rPr>
+          <w:rFonts w:ascii="Arial" w:hAnsi="Arial" w:cs="Arial"/>
+        </w:rPr>
+      </w:pPr>
+      <w:r>
+        <w:rPr>
+          <w:rFonts w:ascii="Arial" w:hAnsi="Arial" w:cs="Arial"/>
+        </w:rPr>
+        <w:t>Debemos mencionar que todas las ventanas han sido desarrolladas con la idea de que la modificación de su tamaño no fuese posible, ya que eso rompería completamente con la estética del programa. Al mismo tiempo, se han estudiado los distintos flujos de ejecución que podría tomar el usuario (por ejemplo, que inicie el juego habiéndosele olvidado de insertar una opción del tablero) de forma que el programa quedase sólidamente estructurado.</w:t>
+      </w:r>
+    </w:p>
+    <w:p>
+      <w:pPr>
+        <w:jc w:val="both"/>
+        <w:rPr>
+          <w:rFonts w:ascii="Arial" w:hAnsi="Arial" w:cs="Arial"/>
+        </w:rPr>
+      </w:pPr>
+      <w:r>
+        <w:rPr>
+          <w:rFonts w:ascii="Arial" w:hAnsi="Arial" w:cs="Arial"/>
+        </w:rPr>
+        <w:t xml:space="preserve">Todo el desarrollo de esta parte gráfica ha sido desarrollado por completo mediante código ya que, aunque IntelliJ cuente con un editor que permita diseñar de cierta manera el aspecto de las ventanas, las posibilidades de este eran muy limitado y bastante engorroso de utilizar. Por lo tanto, todo lo que se muestra en las pantallas ha sido posible mediante la realización constante de pruebas y recalibraciones para poder ajustar correctamente todos los elementos en las ventanas. </w:t>
+      </w:r>
+      <w:r>
+        <w:rPr>
+          <w:rFonts w:ascii="Arial" w:hAnsi="Arial" w:cs="Arial"/>
+        </w:rPr>
+        <w:t>La ejecución del juego haciendo uso de este apartado gráfico es la siguiente.</w:t>
+      </w:r>
+    </w:p>
+    <w:p>
+      <w:pPr>
+        <w:jc w:val="center"/>
+        <w:rPr>
+          <w:rFonts w:ascii="Arial" w:hAnsi="Arial" w:cs="Arial"/>
+        </w:rPr>
+      </w:pPr>
+      <w:r>
+        <w:rPr>
+          <w:rFonts w:ascii="Arial" w:hAnsi="Arial" w:cs="Arial"/>
+        </w:rPr>
+        <w:lastRenderedPageBreak/>
+        <w:drawing>
+          <wp:inline distT="0" distB="0" distL="0" distR="0" wp14:anchorId="7BBC4BC5" wp14:editId="4C92321C">
+            <wp:extent cx="5036127" cy="2864518"/>
+            <wp:effectExtent l="0" t="0" r="0" b="0"/>
+            <wp:docPr id="560973935" name="Imagen 1" descr="Imagen de la pantalla de un videojuego&#10;&#10;Descripción generada automáticamente con confianza baja"/>
+            <wp:cNvGraphicFramePr>
+              <a:graphicFrameLocks xmlns:a="http://schemas.openxmlformats.org/drawingml/2006/main" noChangeAspect="1"/>
+            </wp:cNvGraphicFramePr>
+            <a:graphic xmlns:a="http://schemas.openxmlformats.org/drawingml/2006/main">
+              <a:graphicData uri="http://schemas.openxmlformats.org/drawingml/2006/picture">
+                <pic:pic xmlns:pic="http://schemas.openxmlformats.org/drawingml/2006/picture">
+                  <pic:nvPicPr>
+                    <pic:cNvPr id="560973935" name="Imagen 1" descr="Imagen de la pantalla de un videojuego&#10;&#10;Descripción generada automáticamente con confianza baja"/>
+                    <pic:cNvPicPr/>
+                  </pic:nvPicPr>
+                  <pic:blipFill>
+                    <a:blip r:embed="rId23"/>
+                    <a:stretch>
+                      <a:fillRect/>
+                    </a:stretch>
+                  </pic:blipFill>
+                  <pic:spPr>
+                    <a:xfrm>
+                      <a:off x="0" y="0"/>
+                      <a:ext cx="5047382" cy="2870920"/>
+                    </a:xfrm>
+                    <a:prstGeom prst="rect">
+                      <a:avLst/>
+                    </a:prstGeom>
+                  </pic:spPr>
+                </pic:pic>
+              </a:graphicData>
+            </a:graphic>
+          </wp:inline>
+        </w:drawing>
+      </w:r>
+    </w:p>
+    <w:p>
+      <w:pPr>
+        <w:pStyle w:val="NormalWeb"/>
+        <w:jc w:val="center"/>
+        <w:rPr>
+          <w:rFonts w:ascii="Arial" w:hAnsi="Arial" w:cs="Arial"/>
+          <w:color w:val="808080" w:themeColor="background1" w:themeShade="80"/>
+          <w:sz w:val="18"/>
+          <w:szCs w:val="18"/>
+        </w:rPr>
+      </w:pPr>
+      <w:r>
+        <w:rPr>
+          <w:rFonts w:ascii="Arial" w:hAnsi="Arial" w:cs="Arial"/>
+          <w:color w:val="808080" w:themeColor="background1" w:themeShade="80"/>
+          <w:sz w:val="18"/>
+          <w:szCs w:val="18"/>
+        </w:rPr>
+        <w:t>Figura 1</w:t>
+      </w:r>
+      <w:r>
+        <w:rPr>
+          <w:rFonts w:ascii="Arial" w:hAnsi="Arial" w:cs="Arial"/>
+          <w:color w:val="808080" w:themeColor="background1" w:themeShade="80"/>
+          <w:sz w:val="18"/>
+          <w:szCs w:val="18"/>
+        </w:rPr>
+        <w:t>8: Ventana inicial de la interfaz</w:t>
+      </w:r>
+    </w:p>
+    <w:p>
+      <w:pPr>
+        <w:jc w:val="both"/>
+        <w:rPr>
+          <w:rFonts w:ascii="Arial" w:hAnsi="Arial" w:cs="Arial"/>
+        </w:rPr>
+      </w:pPr>
+      <w:r>
+        <w:rPr>
+          <w:rFonts w:ascii="Arial" w:hAnsi="Arial" w:cs="Arial"/>
+        </w:rPr>
+        <w:t>Nada más iniciarlo, podemos observar como se muestra una pantalla simple y cuidada, donde se presenta el trabajo realizado. Se muestra el nombre de los autores de forma abreviada, para que la portada quede más limpia. Si el usuario pulsa en ‘Adelante’, le llevará a la siguiente ventana.</w:t>
+      </w:r>
+    </w:p>
+    <w:p>
+      <w:pPr>
+        <w:jc w:val="center"/>
+        <w:rPr>
+          <w:rFonts w:ascii="Arial" w:hAnsi="Arial" w:cs="Arial"/>
+        </w:rPr>
+      </w:pPr>
+      <w:r>
+        <w:rPr>
+          <w:rFonts w:ascii="Arial" w:hAnsi="Arial" w:cs="Arial"/>
+        </w:rPr>
+        <w:drawing>
+          <wp:inline distT="0" distB="0" distL="0" distR="0" wp14:anchorId="6DAFF568" wp14:editId="613FC8A2">
+            <wp:extent cx="5167745" cy="3217708"/>
+            <wp:effectExtent l="0" t="0" r="0" b="1905"/>
+            <wp:docPr id="2091140189" name="Imagen 1" descr="Pantalla de video juego&#10;&#10;Descripción generada automáticamente con confianza media"/>
+            <wp:cNvGraphicFramePr>
+              <a:graphicFrameLocks xmlns:a="http://schemas.openxmlformats.org/drawingml/2006/main" noChangeAspect="1"/>
+            </wp:cNvGraphicFramePr>
+            <a:graphic xmlns:a="http://schemas.openxmlformats.org/drawingml/2006/main">
+              <a:graphicData uri="http://schemas.openxmlformats.org/drawingml/2006/picture">
+                <pic:pic xmlns:pic="http://schemas.openxmlformats.org/drawingml/2006/picture">
+                  <pic:nvPicPr>
+                    <pic:cNvPr id="2091140189" name="Imagen 1" descr="Pantalla de video juego&#10;&#10;Descripción generada automáticamente con confianza media"/>
+                    <pic:cNvPicPr/>
+                  </pic:nvPicPr>
+                  <pic:blipFill>
+                    <a:blip r:embed="rId24"/>
+                    <a:stretch>
+                      <a:fillRect/>
+                    </a:stretch>
+                  </pic:blipFill>
+                  <pic:spPr>
+                    <a:xfrm>
+                      <a:off x="0" y="0"/>
+                      <a:ext cx="5177051" cy="3223502"/>
+                    </a:xfrm>
+                    <a:prstGeom prst="rect">
+                      <a:avLst/>
+                    </a:prstGeom>
+                  </pic:spPr>
+                </pic:pic>
+              </a:graphicData>
+            </a:graphic>
+          </wp:inline>
+        </w:drawing>
+      </w:r>
+    </w:p>
+    <w:p>
+      <w:pPr>
+        <w:pStyle w:val="NormalWeb"/>
+        <w:jc w:val="center"/>
+        <w:rPr>
+          <w:rFonts w:ascii="Arial" w:hAnsi="Arial" w:cs="Arial"/>
+          <w:color w:val="808080" w:themeColor="background1" w:themeShade="80"/>
+          <w:sz w:val="18"/>
+          <w:szCs w:val="18"/>
+        </w:rPr>
+      </w:pPr>
+      <w:r>
+        <w:rPr>
+          <w:rFonts w:ascii="Arial" w:hAnsi="Arial" w:cs="Arial"/>
+          <w:color w:val="808080" w:themeColor="background1" w:themeShade="80"/>
+          <w:sz w:val="18"/>
+          <w:szCs w:val="18"/>
+        </w:rPr>
+        <w:t>Figura 1</w:t>
+      </w:r>
+      <w:r>
+        <w:rPr>
+          <w:rFonts w:ascii="Arial" w:hAnsi="Arial" w:cs="Arial"/>
+          <w:color w:val="808080" w:themeColor="background1" w:themeShade="80"/>
+          <w:sz w:val="18"/>
+          <w:szCs w:val="18"/>
+        </w:rPr>
+        <w:t>9: Ventana inicial de la interfaz</w:t>
+      </w:r>
+    </w:p>
+    <w:p>
+      <w:pPr>
+        <w:jc w:val="both"/>
+        <w:rPr>
+          <w:rFonts w:ascii="Arial" w:hAnsi="Arial" w:cs="Arial"/>
+          <w:lang w:val="es-ES"/>
+        </w:rPr>
+      </w:pPr>
+      <w:r>
+        <w:rPr>
+          <w:rFonts w:ascii="Arial" w:hAnsi="Arial" w:cs="Arial"/>
+          <w:lang w:val="es-ES"/>
+        </w:rPr>
+        <w:lastRenderedPageBreak/>
+        <w:t>En este apartado encontramos todas las opciones que debe rellenar el usuario para poder comenzar a jugar a ‘</w:t>
+      </w:r>
+      <w:proofErr w:type="spellStart"/>
+      <w:r>
+        <w:rPr>
+          <w:rFonts w:ascii="Arial" w:hAnsi="Arial" w:cs="Arial"/>
+          <w:lang w:val="es-ES"/>
+        </w:rPr>
+        <w:t>Cundy</w:t>
+      </w:r>
+      <w:proofErr w:type="spellEnd"/>
+      <w:r>
+        <w:rPr>
+          <w:rFonts w:ascii="Arial" w:hAnsi="Arial" w:cs="Arial"/>
+          <w:lang w:val="es-ES"/>
+        </w:rPr>
+        <w:t xml:space="preserve"> </w:t>
+      </w:r>
+      <w:proofErr w:type="spellStart"/>
+      <w:r>
+        <w:rPr>
+          <w:rFonts w:ascii="Arial" w:hAnsi="Arial" w:cs="Arial"/>
+          <w:lang w:val="es-ES"/>
+        </w:rPr>
+        <w:t>Crosh</w:t>
+      </w:r>
+      <w:proofErr w:type="spellEnd"/>
+      <w:r>
+        <w:rPr>
+          <w:rFonts w:ascii="Arial" w:hAnsi="Arial" w:cs="Arial"/>
+          <w:lang w:val="es-ES"/>
+        </w:rPr>
+        <w:t>’</w:t>
+      </w:r>
+      <w:r>
+        <w:rPr>
+          <w:rFonts w:ascii="Arial" w:hAnsi="Arial" w:cs="Arial"/>
+          <w:lang w:val="es-ES"/>
+        </w:rPr>
+        <w:t>. Una vez el usuario rellene con sus propios gustos cómo quiera ejecutar el juego, se le redirigirá a la próxima ventana. No obstante, antes de continuar, si el usuario no ha seleccionado ningún valor ya sea en el modo de juego, en la dificultad, o en ambas, se mostrará un mensaje de aviso indicándole que no se puede ejecutar el juego si no todos los valores necesarios.</w:t>
+      </w:r>
+    </w:p>
+    <w:p>
+      <w:pPr>
+        <w:ind w:left="708" w:hanging="708"/>
+        <w:jc w:val="center"/>
+        <w:rPr>
+          <w:rFonts w:ascii="Arial" w:hAnsi="Arial" w:cs="Arial"/>
+          <w:lang w:val="es-ES"/>
+        </w:rPr>
+      </w:pPr>
+      <w:r>
+        <w:rPr>
+          <w:rFonts w:ascii="Arial" w:hAnsi="Arial" w:cs="Arial"/>
+          <w:lang w:val="es-ES"/>
+        </w:rPr>
+        <w:drawing>
+          <wp:inline distT="0" distB="0" distL="0" distR="0" wp14:anchorId="6494C1DA" wp14:editId="45BD7EB3">
+            <wp:extent cx="5327072" cy="3314502"/>
+            <wp:effectExtent l="0" t="0" r="6985" b="635"/>
+            <wp:docPr id="257860631" name="Imagen 1"/>
+            <wp:cNvGraphicFramePr>
+              <a:graphicFrameLocks xmlns:a="http://schemas.openxmlformats.org/drawingml/2006/main" noChangeAspect="1"/>
+            </wp:cNvGraphicFramePr>
+            <a:graphic xmlns:a="http://schemas.openxmlformats.org/drawingml/2006/main">
+              <a:graphicData uri="http://schemas.openxmlformats.org/drawingml/2006/picture">
+                <pic:pic xmlns:pic="http://schemas.openxmlformats.org/drawingml/2006/picture">
+                  <pic:nvPicPr>
+                    <pic:cNvPr id="257860631" name=""/>
+                    <pic:cNvPicPr/>
+                  </pic:nvPicPr>
+                  <pic:blipFill>
+                    <a:blip r:embed="rId25"/>
+                    <a:stretch>
+                      <a:fillRect/>
+                    </a:stretch>
+                  </pic:blipFill>
+                  <pic:spPr>
+                    <a:xfrm>
+                      <a:off x="0" y="0"/>
+                      <a:ext cx="5328978" cy="3315688"/>
+                    </a:xfrm>
+                    <a:prstGeom prst="rect">
+                      <a:avLst/>
+                    </a:prstGeom>
+                  </pic:spPr>
+                </pic:pic>
+              </a:graphicData>
+            </a:graphic>
+          </wp:inline>
+        </w:drawing>
+      </w:r>
+    </w:p>
+    <w:p>
+      <w:pPr>
+        <w:pStyle w:val="NormalWeb"/>
+        <w:jc w:val="center"/>
+        <w:rPr>
+          <w:rFonts w:ascii="Arial" w:hAnsi="Arial" w:cs="Arial"/>
+          <w:color w:val="808080" w:themeColor="background1" w:themeShade="80"/>
+          <w:sz w:val="18"/>
+          <w:szCs w:val="18"/>
+        </w:rPr>
+      </w:pPr>
+      <w:r>
+        <w:rPr>
+          <w:rFonts w:ascii="Arial" w:hAnsi="Arial" w:cs="Arial"/>
+          <w:color w:val="808080" w:themeColor="background1" w:themeShade="80"/>
+          <w:sz w:val="18"/>
+          <w:szCs w:val="18"/>
+        </w:rPr>
+        <w:t xml:space="preserve">Figura </w:t>
+      </w:r>
+      <w:r>
+        <w:rPr>
+          <w:rFonts w:ascii="Arial" w:hAnsi="Arial" w:cs="Arial"/>
+          <w:color w:val="808080" w:themeColor="background1" w:themeShade="80"/>
+          <w:sz w:val="18"/>
+          <w:szCs w:val="18"/>
+        </w:rPr>
+        <w:t>20</w:t>
+      </w:r>
+      <w:r>
+        <w:rPr>
+          <w:rFonts w:ascii="Arial" w:hAnsi="Arial" w:cs="Arial"/>
+          <w:color w:val="808080" w:themeColor="background1" w:themeShade="80"/>
+          <w:sz w:val="18"/>
+          <w:szCs w:val="18"/>
+        </w:rPr>
+        <w:t xml:space="preserve">: Ventana </w:t>
+      </w:r>
+      <w:r>
+        <w:rPr>
+          <w:rFonts w:ascii="Arial" w:hAnsi="Arial" w:cs="Arial"/>
+          <w:color w:val="808080" w:themeColor="background1" w:themeShade="80"/>
+          <w:sz w:val="18"/>
+          <w:szCs w:val="18"/>
+        </w:rPr>
+        <w:t>de aviso cuando faltan datos por rellenar</w:t>
+      </w:r>
+    </w:p>
+    <w:p>
+      <w:pPr>
+        <w:jc w:val="both"/>
+        <w:rPr>
+          <w:rFonts w:ascii="Arial" w:hAnsi="Arial" w:cs="Arial"/>
+          <w:lang w:val="es-ES"/>
+        </w:rPr>
+      </w:pPr>
+      <w:r>
+        <w:rPr>
+          <w:rFonts w:ascii="Arial" w:hAnsi="Arial" w:cs="Arial"/>
+          <w:lang w:val="es-ES"/>
+        </w:rPr>
+        <w:t xml:space="preserve">Además, si el lector ha sido observador, podrá apreciar que tanto el número de columnas como el número de filas está inicializado a 1. Esto se hace para poder asegurar que, en caso de que el usuario no modifique dichos valores, no le aparezca un error como el mostrado en la Figura 20. </w:t>
+      </w:r>
+      <w:r>
+        <w:rPr>
+          <w:rFonts w:ascii="Arial" w:hAnsi="Arial" w:cs="Arial"/>
+          <w:lang w:val="es-ES"/>
+        </w:rPr>
+        <w:t>También se ha puesto como límite de número de filas y columnas un total de 50 para cada caso, permitiendo como máximo una matriz de 50x50. Creemos que este tamaño es más que suficiente como para ejecutar nuestro juego.</w:t>
+      </w:r>
+    </w:p>
+    <w:p>
+      <w:pPr>
+        <w:jc w:val="both"/>
+        <w:rPr>
+          <w:rFonts w:ascii="Arial" w:hAnsi="Arial" w:cs="Arial"/>
+          <w:lang w:val="es-ES"/>
+        </w:rPr>
+      </w:pPr>
+      <w:proofErr w:type="gramStart"/>
+      <w:r>
+        <w:rPr>
+          <w:rFonts w:ascii="Arial" w:hAnsi="Arial" w:cs="Arial"/>
+          <w:lang w:val="es-ES"/>
+        </w:rPr>
+        <w:t>Sin más preámbulos, veamos que pasa si se clica en ‘Jugar!</w:t>
+      </w:r>
+      <w:proofErr w:type="gramEnd"/>
+      <w:r>
+        <w:rPr>
+          <w:rFonts w:ascii="Arial" w:hAnsi="Arial" w:cs="Arial"/>
+          <w:lang w:val="es-ES"/>
+        </w:rPr>
+        <w:t>’.</w:t>
+      </w:r>
+    </w:p>
+    <w:p>
+      <w:pPr>
+        <w:jc w:val="both"/>
+        <w:rPr>
+          <w:rFonts w:ascii="Arial" w:hAnsi="Arial" w:cs="Arial"/>
+          <w:lang w:val="es-ES"/>
+        </w:rPr>
+      </w:pPr>
+      <w:r>
+        <w:rPr>
+          <w:rFonts w:ascii="Arial" w:hAnsi="Arial" w:cs="Arial"/>
+          <w:lang w:val="es-ES"/>
+        </w:rPr>
+        <w:t>*INSERTAR CAPTURA DE LA VENTANA CON EL TABLERO*</w:t>
+      </w:r>
+    </w:p>
+    <w:p>
+      <w:pPr>
+        <w:rPr>
+          <w:color w:val="FF0000"/>
+        </w:rPr>
+      </w:pPr>
+      <w:r>
+        <w:rPr>
+          <w:color w:val="FF0000"/>
+        </w:rPr>
         <w:t>*</w:t>
       </w:r>
-    </w:p>
-    <w:p>
-      <w:pPr>
+      <w:r>
         <w:rPr>
           <w:color w:val="FF0000"/>
         </w:rPr>
-      </w:pPr>
+        <w:t>Continuar</w:t>
+      </w:r>
       <w:r>
         <w:rPr>
           <w:color w:val="FF0000"/>
         </w:rPr>
-        <w:t>*TODO: Necesitamos la parte de interfaz gráfica*</w:t>
+        <w:t>*</w:t>
       </w:r>
     </w:p>
     <w:p>
@@ -8752,7 +10460,19 @@
         <w:rPr>
           <w:color w:val="FF0000"/>
         </w:rPr>
-        <w:t>*TODO: Necesitamos la parte de interfaz gráfica*</w:t>
+        <w:t xml:space="preserve">*TODO: </w:t>
+      </w:r>
+      <w:r>
+        <w:rPr>
+          <w:color w:val="FF0000"/>
+        </w:rPr>
+        <w:t>Explicar lo relacionado con la ventana del juego principal</w:t>
+      </w:r>
+      <w:r>
+        <w:rPr>
+          <w:color w:val="FF0000"/>
+        </w:rPr>
+        <w:t>*</w:t>
       </w:r>
     </w:p>
     <w:p>
@@ -8767,6 +10487,7 @@
         <w:rPr>
           <w:rFonts w:ascii="Arial" w:hAnsi="Arial" w:cs="Arial"/>
         </w:rPr>
+        <w:lastRenderedPageBreak/>
         <w:t>Conclusiones</w:t>
       </w:r>
       <w:bookmarkEnd w:id="12"/>
@@ -8776,11 +10497,19 @@
         <w:spacing w:after="0" w:line="240" w:lineRule="auto"/>
       </w:pPr>
       <w:r>
-        <w:t>*TODO: Conclusiones finales para cerrar el trabajo*</w:t>
+        <w:t xml:space="preserve">*TODO: </w:t>
+      </w:r>
+      <w:proofErr w:type="gramStart"/>
+      <w:r>
+        <w:t>Conclusiones finales</w:t>
+      </w:r>
+      <w:proofErr w:type="gramEnd"/>
+      <w:r>
+        <w:t xml:space="preserve"> para cerrar el trabajo*</w:t>
       </w:r>
     </w:p>
     <w:sectPr>
-      <w:headerReference w:type="default" r:id="rId23"/>
+      <w:headerReference w:type="default" r:id="rId26"/>
       <w:pgSz w:w="12240" w:h="15840"/>
       <w:pgMar w:top="1417" w:right="1701" w:bottom="1417" w:left="1701" w:header="0" w:footer="0" w:gutter="0"/>
       <w:cols w:space="720"/>

</xml_diff>

<commit_message>
Memoria 100% Terminada + releida
</commit_message>
<xml_diff>
--- a/PL2/PL2_CandyCrushScala.docx
+++ b/PL2/PL2_CandyCrushScala.docx
@@ -595,7 +595,7 @@
             </w:rPr>
             <w:fldChar w:fldCharType="separate"/>
           </w:r>
-          <w:hyperlink w:anchor="_Toc132555724" w:history="1">
+          <w:hyperlink w:anchor="_Toc132908422" w:history="1">
             <w:r>
               <w:rPr>
                 <w:rStyle w:val="Hipervnculo"/>
@@ -623,7 +623,7 @@
                 <w:noProof/>
                 <w:webHidden/>
               </w:rPr>
-              <w:instrText xml:space="preserve"> PAGEREF _Toc132555724 \h </w:instrText>
+              <w:instrText xml:space="preserve"> PAGEREF _Toc132908422 \h </w:instrText>
             </w:r>
             <w:r>
               <w:rPr>
@@ -670,7 +670,7 @@
               <w:lang w:val="es-ES" w:eastAsia="es-ES"/>
             </w:rPr>
           </w:pPr>
-          <w:hyperlink w:anchor="_Toc132555725" w:history="1">
+          <w:hyperlink w:anchor="_Toc132908423" w:history="1">
             <w:r>
               <w:rPr>
                 <w:rStyle w:val="Hipervnculo"/>
@@ -698,7 +698,7 @@
                 <w:noProof/>
                 <w:webHidden/>
               </w:rPr>
-              <w:instrText xml:space="preserve"> PAGEREF _Toc132555725 \h </w:instrText>
+              <w:instrText xml:space="preserve"> PAGEREF _Toc132908423 \h </w:instrText>
             </w:r>
             <w:r>
               <w:rPr>
@@ -745,7 +745,7 @@
               <w:lang w:val="es-ES" w:eastAsia="es-ES"/>
             </w:rPr>
           </w:pPr>
-          <w:hyperlink w:anchor="_Toc132555726" w:history="1">
+          <w:hyperlink w:anchor="_Toc132908424" w:history="1">
             <w:r>
               <w:rPr>
                 <w:rStyle w:val="Hipervnculo"/>
@@ -773,7 +773,7 @@
                 <w:noProof/>
                 <w:webHidden/>
               </w:rPr>
-              <w:instrText xml:space="preserve"> PAGEREF _Toc132555726 \h </w:instrText>
+              <w:instrText xml:space="preserve"> PAGEREF _Toc132908424 \h </w:instrText>
             </w:r>
             <w:r>
               <w:rPr>
@@ -820,7 +820,7 @@
               <w:lang w:val="es-ES" w:eastAsia="es-ES"/>
             </w:rPr>
           </w:pPr>
-          <w:hyperlink w:anchor="_Toc132555727" w:history="1">
+          <w:hyperlink w:anchor="_Toc132908425" w:history="1">
             <w:r>
               <w:rPr>
                 <w:rStyle w:val="Hipervnculo"/>
@@ -848,7 +848,7 @@
                 <w:noProof/>
                 <w:webHidden/>
               </w:rPr>
-              <w:instrText xml:space="preserve"> PAGEREF _Toc132555727 \h </w:instrText>
+              <w:instrText xml:space="preserve"> PAGEREF _Toc132908425 \h </w:instrText>
             </w:r>
             <w:r>
               <w:rPr>
@@ -895,14 +895,14 @@
               <w:lang w:val="es-ES" w:eastAsia="es-ES"/>
             </w:rPr>
           </w:pPr>
-          <w:hyperlink w:anchor="_Toc132555728" w:history="1">
+          <w:hyperlink w:anchor="_Toc132908426" w:history="1">
             <w:r>
               <w:rPr>
                 <w:rStyle w:val="Hipervnculo"/>
                 <w:rFonts w:ascii="Arial" w:hAnsi="Arial" w:cs="Arial"/>
                 <w:noProof/>
               </w:rPr>
-              <w:t>Implementación gráfica</w:t>
+              <w:t>Implementación gráfica (extra)</w:t>
             </w:r>
             <w:r>
               <w:rPr>
@@ -923,7 +923,7 @@
                 <w:noProof/>
                 <w:webHidden/>
               </w:rPr>
-              <w:instrText xml:space="preserve"> PAGEREF _Toc132555728 \h </w:instrText>
+              <w:instrText xml:space="preserve"> PAGEREF _Toc132908426 \h </w:instrText>
             </w:r>
             <w:r>
               <w:rPr>
@@ -970,7 +970,7 @@
               <w:lang w:val="es-ES" w:eastAsia="es-ES"/>
             </w:rPr>
           </w:pPr>
-          <w:hyperlink w:anchor="_Toc132555729" w:history="1">
+          <w:hyperlink w:anchor="_Toc132908427" w:history="1">
             <w:r>
               <w:rPr>
                 <w:rStyle w:val="Hipervnculo"/>
@@ -998,7 +998,7 @@
                 <w:noProof/>
                 <w:webHidden/>
               </w:rPr>
-              <w:instrText xml:space="preserve"> PAGEREF _Toc132555729 \h </w:instrText>
+              <w:instrText xml:space="preserve"> PAGEREF _Toc132908427 \h </w:instrText>
             </w:r>
             <w:r>
               <w:rPr>
@@ -1045,7 +1045,7 @@
               <w:lang w:val="es-ES" w:eastAsia="es-ES"/>
             </w:rPr>
           </w:pPr>
-          <w:hyperlink w:anchor="_Toc132555730" w:history="1">
+          <w:hyperlink w:anchor="_Toc132908428" w:history="1">
             <w:r>
               <w:rPr>
                 <w:rStyle w:val="Hipervnculo"/>
@@ -1073,7 +1073,7 @@
                 <w:noProof/>
                 <w:webHidden/>
               </w:rPr>
-              <w:instrText xml:space="preserve"> PAGEREF _Toc132555730 \h </w:instrText>
+              <w:instrText xml:space="preserve"> PAGEREF _Toc132908428 \h </w:instrText>
             </w:r>
             <w:r>
               <w:rPr>
@@ -1120,7 +1120,7 @@
               <w:lang w:val="es-ES" w:eastAsia="es-ES"/>
             </w:rPr>
           </w:pPr>
-          <w:hyperlink w:anchor="_Toc132555731" w:history="1">
+          <w:hyperlink w:anchor="_Toc132908429" w:history="1">
             <w:r>
               <w:rPr>
                 <w:rStyle w:val="Hipervnculo"/>
@@ -1148,7 +1148,7 @@
                 <w:noProof/>
                 <w:webHidden/>
               </w:rPr>
-              <w:instrText xml:space="preserve"> PAGEREF _Toc132555731 \h </w:instrText>
+              <w:instrText xml:space="preserve"> PAGEREF _Toc132908429 \h </w:instrText>
             </w:r>
             <w:r>
               <w:rPr>
@@ -1195,14 +1195,14 @@
               <w:lang w:val="es-ES" w:eastAsia="es-ES"/>
             </w:rPr>
           </w:pPr>
-          <w:hyperlink w:anchor="_Toc132555732" w:history="1">
+          <w:hyperlink w:anchor="_Toc132908430" w:history="1">
             <w:r>
               <w:rPr>
                 <w:rStyle w:val="Hipervnculo"/>
                 <w:rFonts w:ascii="Arial" w:hAnsi="Arial" w:cs="Arial"/>
                 <w:noProof/>
               </w:rPr>
-              <w:t>Implementación gráfica</w:t>
+              <w:t>Implementación gráfica (extra)</w:t>
             </w:r>
             <w:r>
               <w:rPr>
@@ -1223,7 +1223,7 @@
                 <w:noProof/>
                 <w:webHidden/>
               </w:rPr>
-              <w:instrText xml:space="preserve"> PAGEREF _Toc132555732 \h </w:instrText>
+              <w:instrText xml:space="preserve"> PAGEREF _Toc132908430 \h </w:instrText>
             </w:r>
             <w:r>
               <w:rPr>
@@ -1243,7 +1243,7 @@
                 <w:noProof/>
                 <w:webHidden/>
               </w:rPr>
-              <w:t>14</w:t>
+              <w:t>15</w:t>
             </w:r>
             <w:r>
               <w:rPr>
@@ -1270,14 +1270,14 @@
               <w:lang w:val="es-ES" w:eastAsia="es-ES"/>
             </w:rPr>
           </w:pPr>
-          <w:hyperlink w:anchor="_Toc132555733" w:history="1">
+          <w:hyperlink w:anchor="_Toc132908431" w:history="1">
             <w:r>
               <w:rPr>
                 <w:rStyle w:val="Hipervnculo"/>
                 <w:rFonts w:ascii="Arial" w:hAnsi="Arial" w:cs="Arial"/>
                 <w:noProof/>
               </w:rPr>
-              <w:t>Mejoras realizadas</w:t>
+              <w:t>Conclusiones</w:t>
             </w:r>
             <w:r>
               <w:rPr>
@@ -1298,7 +1298,7 @@
                 <w:noProof/>
                 <w:webHidden/>
               </w:rPr>
-              <w:instrText xml:space="preserve"> PAGEREF _Toc132555733 \h </w:instrText>
+              <w:instrText xml:space="preserve"> PAGEREF _Toc132908431 \h </w:instrText>
             </w:r>
             <w:r>
               <w:rPr>
@@ -1318,82 +1318,7 @@
                 <w:noProof/>
                 <w:webHidden/>
               </w:rPr>
-              <w:t>15</w:t>
-            </w:r>
-            <w:r>
-              <w:rPr>
-                <w:noProof/>
-                <w:webHidden/>
-              </w:rPr>
-              <w:fldChar w:fldCharType="end"/>
-            </w:r>
-          </w:hyperlink>
-        </w:p>
-        <w:p>
-          <w:pPr>
-            <w:pStyle w:val="TDC1"/>
-            <w:tabs>
-              <w:tab w:val="right" w:leader="dot" w:pos="8828"/>
-            </w:tabs>
-            <w:rPr>
-              <w:rFonts w:eastAsiaTheme="minorEastAsia" w:cstheme="minorBidi"/>
-              <w:b w:val="0"/>
-              <w:bCs w:val="0"/>
-              <w:noProof/>
-              <w:sz w:val="22"/>
-              <w:szCs w:val="22"/>
-              <w:lang w:val="es-ES" w:eastAsia="es-ES"/>
-            </w:rPr>
-          </w:pPr>
-          <w:hyperlink w:anchor="_Toc132555734" w:history="1">
-            <w:r>
-              <w:rPr>
-                <w:rStyle w:val="Hipervnculo"/>
-                <w:rFonts w:ascii="Arial" w:hAnsi="Arial" w:cs="Arial"/>
-                <w:noProof/>
-              </w:rPr>
-              <w:t>Conclusiones</w:t>
-            </w:r>
-            <w:r>
-              <w:rPr>
-                <w:noProof/>
-                <w:webHidden/>
-              </w:rPr>
-              <w:tab/>
-            </w:r>
-            <w:r>
-              <w:rPr>
-                <w:noProof/>
-                <w:webHidden/>
-              </w:rPr>
-              <w:fldChar w:fldCharType="begin"/>
-            </w:r>
-            <w:r>
-              <w:rPr>
-                <w:noProof/>
-                <w:webHidden/>
-              </w:rPr>
-              <w:instrText xml:space="preserve"> PAGEREF _Toc132555734 \h </w:instrText>
-            </w:r>
-            <w:r>
-              <w:rPr>
-                <w:noProof/>
-                <w:webHidden/>
-              </w:rPr>
-            </w:r>
-            <w:r>
-              <w:rPr>
-                <w:noProof/>
-                <w:webHidden/>
-              </w:rPr>
-              <w:fldChar w:fldCharType="separate"/>
-            </w:r>
-            <w:r>
-              <w:rPr>
-                <w:noProof/>
-                <w:webHidden/>
-              </w:rPr>
-              <w:t>15</w:t>
+              <w:t>22</w:t>
             </w:r>
             <w:r>
               <w:rPr>
@@ -1452,7 +1377,7 @@
           <w:rFonts w:ascii="Arial" w:hAnsi="Arial" w:cs="Arial"/>
         </w:rPr>
       </w:pPr>
-      <w:bookmarkStart w:id="0" w:name="_Toc132555724"/>
+      <w:bookmarkStart w:id="0" w:name="_Toc132908422"/>
       <w:r>
         <w:rPr>
           <w:rFonts w:ascii="Arial" w:hAnsi="Arial" w:cs="Arial"/>
@@ -1564,7 +1489,19 @@
         <w:rPr>
           <w:rFonts w:ascii="Arial" w:hAnsi="Arial" w:cs="Arial"/>
         </w:rPr>
-        <w:t>se ha realizado en mayo de 2023</w:t>
+        <w:t xml:space="preserve">se ha realizado en </w:t>
+      </w:r>
+      <w:r>
+        <w:rPr>
+          <w:rFonts w:ascii="Arial" w:hAnsi="Arial" w:cs="Arial"/>
+        </w:rPr>
+        <w:t>abril</w:t>
+      </w:r>
+      <w:r>
+        <w:rPr>
+          <w:rFonts w:ascii="Arial" w:hAnsi="Arial" w:cs="Arial"/>
+        </w:rPr>
+        <w:t xml:space="preserve"> de 2023</w:t>
       </w:r>
       <w:r>
         <w:rPr>
@@ -1630,7 +1567,19 @@
         <w:rPr>
           <w:rFonts w:ascii="Arial" w:hAnsi="Arial" w:cs="Arial"/>
         </w:rPr>
-        <w:t>conocerlo. Sin más dilación, comencemos a adentrarnos en el proyecto</w:t>
+        <w:t>conocerlo</w:t>
+      </w:r>
+      <w:r>
+        <w:rPr>
+          <w:rFonts w:ascii="Arial" w:hAnsi="Arial" w:cs="Arial"/>
+        </w:rPr>
+        <w:t>. Finalmente, haremos una breve pasada por la ejecución del programa en sus distintas versiones</w:t>
+      </w:r>
+      <w:r>
+        <w:rPr>
+          <w:rFonts w:ascii="Arial" w:hAnsi="Arial" w:cs="Arial"/>
+        </w:rPr>
+        <w:t>. Sin más dilación, comencemos a adentrarnos en el proyecto</w:t>
       </w:r>
       <w:r>
         <w:rPr>
@@ -1646,7 +1595,7 @@
           <w:rFonts w:ascii="Arial" w:hAnsi="Arial" w:cs="Arial"/>
         </w:rPr>
       </w:pPr>
-      <w:bookmarkStart w:id="1" w:name="_Toc132555725"/>
+      <w:bookmarkStart w:id="1" w:name="_Toc132908423"/>
       <w:r>
         <w:rPr>
           <w:rFonts w:ascii="Arial" w:hAnsi="Arial" w:cs="Arial"/>
@@ -1676,7 +1625,7 @@
           <w:rFonts w:ascii="Arial" w:hAnsi="Arial" w:cs="Arial"/>
         </w:rPr>
       </w:pPr>
-      <w:bookmarkStart w:id="2" w:name="_Toc132555726"/>
+      <w:bookmarkStart w:id="2" w:name="_Toc132908424"/>
       <w:r>
         <w:rPr>
           <w:rFonts w:ascii="Arial" w:hAnsi="Arial" w:cs="Arial"/>
@@ -1750,7 +1699,19 @@
         <w:rPr>
           <w:rFonts w:ascii="Arial" w:hAnsi="Arial" w:cs="Arial"/>
         </w:rPr>
-        <w:t xml:space="preserve">’… entre muchas otras. Sin embargo, el desarrollo completo de estas funciones se puede encontrar en su </w:t>
+        <w:t xml:space="preserve">’… entre muchas otras. Sin embargo, </w:t>
+      </w:r>
+      <w:r>
+        <w:rPr>
+          <w:rFonts w:ascii="Arial" w:hAnsi="Arial" w:cs="Arial"/>
+        </w:rPr>
+        <w:t xml:space="preserve">la explicación completa </w:t>
+      </w:r>
+      <w:r>
+        <w:rPr>
+          <w:rFonts w:ascii="Arial" w:hAnsi="Arial" w:cs="Arial"/>
+        </w:rPr>
+        <w:t xml:space="preserve">de estas funciones se puede encontrar en su </w:t>
       </w:r>
       <w:hyperlink w:anchor="_Métodos_Implementados" w:history="1">
         <w:r>
@@ -1810,7 +1771,7 @@
           <w:rFonts w:ascii="Arial" w:hAnsi="Arial" w:cs="Arial"/>
         </w:rPr>
       </w:pPr>
-      <w:bookmarkStart w:id="3" w:name="_Toc132555727"/>
+      <w:bookmarkStart w:id="3" w:name="_Toc132908425"/>
       <w:r>
         <w:rPr>
           <w:rFonts w:ascii="Arial" w:hAnsi="Arial" w:cs="Arial"/>
@@ -1853,7 +1814,7 @@
           <w:rFonts w:ascii="Arial" w:hAnsi="Arial" w:cs="Arial"/>
         </w:rPr>
       </w:pPr>
-      <w:bookmarkStart w:id="4" w:name="_Toc132555728"/>
+      <w:bookmarkStart w:id="4" w:name="_Toc132908426"/>
       <w:r>
         <w:rPr>
           <w:rFonts w:ascii="Arial" w:hAnsi="Arial" w:cs="Arial"/>
@@ -1866,6 +1827,12 @@
         </w:rPr>
         <w:t>gráfica</w:t>
       </w:r>
+      <w:r>
+        <w:rPr>
+          <w:rFonts w:ascii="Arial" w:hAnsi="Arial" w:cs="Arial"/>
+        </w:rPr>
+        <w:t xml:space="preserve"> (extra)</w:t>
+      </w:r>
       <w:bookmarkEnd w:id="4"/>
     </w:p>
     <w:p>
@@ -1944,14 +1911,44 @@
         <w:rPr>
           <w:rFonts w:ascii="Arial" w:hAnsi="Arial" w:cs="Arial"/>
         </w:rPr>
-        <w:t>ventanaJugar</w:t>
+        <w:t>ventana</w:t>
+      </w:r>
+      <w:r>
+        <w:rPr>
+          <w:rFonts w:ascii="Arial" w:hAnsi="Arial" w:cs="Arial"/>
+        </w:rPr>
+        <w:t>Matriz</w:t>
       </w:r>
       <w:proofErr w:type="spellEnd"/>
       <w:r>
         <w:rPr>
           <w:rFonts w:ascii="Arial" w:hAnsi="Arial" w:cs="Arial"/>
         </w:rPr>
-        <w:t>’. Estas ventanas van siendo llamadas una a otra progresivamente hasta llegar a última, que permite jugar al usuario.</w:t>
+        <w:t>’. Estas ventanas van siendo llamadas una</w:t>
+      </w:r>
+      <w:r>
+        <w:rPr>
+          <w:rFonts w:ascii="Arial" w:hAnsi="Arial" w:cs="Arial"/>
+        </w:rPr>
+        <w:t>s</w:t>
+      </w:r>
+      <w:r>
+        <w:rPr>
+          <w:rFonts w:ascii="Arial" w:hAnsi="Arial" w:cs="Arial"/>
+        </w:rPr>
+        <w:t xml:space="preserve"> a otra</w:t>
+      </w:r>
+      <w:r>
+        <w:rPr>
+          <w:rFonts w:ascii="Arial" w:hAnsi="Arial" w:cs="Arial"/>
+        </w:rPr>
+        <w:t>s</w:t>
+      </w:r>
+      <w:r>
+        <w:rPr>
+          <w:rFonts w:ascii="Arial" w:hAnsi="Arial" w:cs="Arial"/>
+        </w:rPr>
+        <w:t xml:space="preserve"> progresivamente hasta llegar a última, que permite jugar al usuario.</w:t>
       </w:r>
     </w:p>
     <w:p>
@@ -1962,7 +1959,7 @@
         </w:rPr>
       </w:pPr>
       <w:bookmarkStart w:id="5" w:name="_Métodos_Implementados"/>
-      <w:bookmarkStart w:id="6" w:name="_Toc132555729"/>
+      <w:bookmarkStart w:id="6" w:name="_Toc132908427"/>
       <w:bookmarkEnd w:id="5"/>
       <w:r>
         <w:rPr>
@@ -2009,21 +2006,31 @@
         <w:rPr>
           <w:rFonts w:ascii="Arial" w:hAnsi="Arial" w:cs="Arial"/>
         </w:rPr>
-        <w:t xml:space="preserve">: una forma de realizar recursividad en la que nos permite hacer cuantas iteraciones queramos sin agotar la pila de llamadas en memoria, puesto que el resultado que queremos obtener (por </w:t>
-      </w:r>
-      <w:proofErr w:type="spellStart"/>
-      <w:r>
-        <w:rPr>
-          <w:rFonts w:ascii="Arial" w:hAnsi="Arial" w:cs="Arial"/>
-        </w:rPr>
-        <w:t>ej</w:t>
-      </w:r>
-      <w:proofErr w:type="spellEnd"/>
-      <w:r>
-        <w:rPr>
-          <w:rFonts w:ascii="Arial" w:hAnsi="Arial" w:cs="Arial"/>
-        </w:rPr>
-        <w:t>, en obtener la suma de elementos en una lista) va implícito en uno de los parámetros de la llamada recursiva, en vez de encontrarse “externamente” de la llamada como se suele hacer.</w:t>
+        <w:t>: una forma de realizar recursividad en la que nos permite hacer cuantas iteraciones queramos sin agotar la pila de llamadas en memoria, puesto que el resultado que queremos obtener (por ej</w:t>
+      </w:r>
+      <w:r>
+        <w:rPr>
+          <w:rFonts w:ascii="Arial" w:hAnsi="Arial" w:cs="Arial"/>
+        </w:rPr>
+        <w:t>emplo</w:t>
+      </w:r>
+      <w:r>
+        <w:rPr>
+          <w:rFonts w:ascii="Arial" w:hAnsi="Arial" w:cs="Arial"/>
+        </w:rPr>
+        <w:t xml:space="preserve">, en obtener la suma de elementos en una lista) va implícito en uno de los parámetros de la llamada recursiva, en vez de encontrarse </w:t>
+      </w:r>
+      <w:r>
+        <w:rPr>
+          <w:rFonts w:ascii="Arial" w:hAnsi="Arial" w:cs="Arial"/>
+        </w:rPr>
+        <w:t>fuera</w:t>
+      </w:r>
+      <w:r>
+        <w:rPr>
+          <w:rFonts w:ascii="Arial" w:hAnsi="Arial" w:cs="Arial"/>
+        </w:rPr>
+        <w:t xml:space="preserve"> de la llamada como se suele hacer.</w:t>
       </w:r>
     </w:p>
     <w:p>
@@ -2043,7 +2050,7 @@
         <w:rPr>
           <w:rFonts w:ascii="Arial" w:hAnsi="Arial" w:cs="Arial"/>
         </w:rPr>
-        <w:t>zadas. Para hallar la posición querida ‘</w:t>
+        <w:t>zadas. Para hallar la posición ‘</w:t>
       </w:r>
       <w:proofErr w:type="spellStart"/>
       <w:proofErr w:type="gramStart"/>
@@ -2248,7 +2255,19 @@
         <w:rPr>
           <w:rFonts w:ascii="Arial" w:hAnsi="Arial" w:cs="Arial"/>
         </w:rPr>
-        <w:t>recorre el tablero y sustituye los elementos que tengan valor igual a 0 por un número aleatorio equivalente al número de caramelos asignado, de forma que cada vez que se eliminen bloques, se pueda llamar a esta función. Consecuentemente, al iniciar el juego se crea una lista de ceros que tenga el número de elementos igual a filas*columnas, para poder llamar a este método y asegurar que la inicialización del tablero en cada ejecución del código sea siempre distinta.</w:t>
+        <w:t xml:space="preserve">recorre el tablero y sustituye los elementos que tengan valor igual a 0 por un número aleatorio equivalente al número de caramelos asignado, de forma que cada vez que se eliminen bloques, se pueda llamar a esta función. </w:t>
+      </w:r>
+      <w:r>
+        <w:rPr>
+          <w:rFonts w:ascii="Arial" w:hAnsi="Arial" w:cs="Arial"/>
+        </w:rPr>
+        <w:t>En adición</w:t>
+      </w:r>
+      <w:r>
+        <w:rPr>
+          <w:rFonts w:ascii="Arial" w:hAnsi="Arial" w:cs="Arial"/>
+        </w:rPr>
+        <w:t>, al iniciar el juego se crea una lista de ceros que tenga el número de elementos igual a filas*columnas, para poder llamar a este método y asegurar que la inicialización del tablero en cada ejecución del código sea siempre distinta.</w:t>
       </w:r>
     </w:p>
     <w:p>
@@ -2470,22 +2489,34 @@
         <w:rPr>
           <w:rFonts w:ascii="Arial" w:hAnsi="Arial" w:cs="Arial"/>
         </w:rPr>
-        <w:t xml:space="preserve">sustituir por cero todos los elementos del tablero que se encuentren en la columna indicada. Para ello, reemplaza el elemento que se encuentre en la posición equivalente al número de la </w:t>
-      </w:r>
-      <w:proofErr w:type="spellStart"/>
-      <w:r>
-        <w:rPr>
-          <w:rFonts w:ascii="Arial" w:hAnsi="Arial" w:cs="Arial"/>
-        </w:rPr>
-        <w:t>columa</w:t>
-      </w:r>
-      <w:proofErr w:type="spellEnd"/>
-      <w:r>
-        <w:rPr>
-          <w:rFonts w:ascii="Arial" w:hAnsi="Arial" w:cs="Arial"/>
-        </w:rPr>
-        <w:t xml:space="preserve"> que se quiera borrar. Después, a dicha posición se le suma el número de columnas totales, lo que nos permite desplazarnos hasta la siguiente fila, y donde borraremos el elemento que se encuentre en la columna que deseamos borrar. Esto se realiza recursivamente hasta que el índice que se está usando para eliminar los elementos sea mayor que el tamaño de la matriz, en cuyo caso hace finalizar la función.</w:t>
-      </w:r>
+        <w:t>sustituir por cero todos los elementos del tablero que se encuentren en la columna indicada. Para ello, reemplaza el elemento que se encuentre en la posición equivalente al número de la colum</w:t>
+      </w:r>
+      <w:r>
+        <w:rPr>
+          <w:rFonts w:ascii="Arial" w:hAnsi="Arial" w:cs="Arial"/>
+        </w:rPr>
+        <w:t>n</w:t>
+      </w:r>
+      <w:r>
+        <w:rPr>
+          <w:rFonts w:ascii="Arial" w:hAnsi="Arial" w:cs="Arial"/>
+        </w:rPr>
+        <w:t>a que se quiera borrar. Después, a dicha posición se le suma el número de columnas totales, lo que nos permite desplazarnos hasta la siguiente fila, y donde borraremos el elemento que se encuentre en la columna que deseamos borrar. Esto se realiza recursivamente hasta que el índice que se está usando para eliminar los elementos sea mayor que el tamaño de la matriz, en cuyo caso hace finalizar la función</w:t>
+      </w:r>
+      <w:r>
+        <w:rPr>
+          <w:rFonts w:ascii="Arial" w:hAnsi="Arial" w:cs="Arial"/>
+        </w:rPr>
+        <w:t>.</w:t>
+      </w:r>
+    </w:p>
+    <w:p>
+      <w:pPr>
+        <w:jc w:val="both"/>
+        <w:rPr>
+          <w:rFonts w:ascii="Arial" w:hAnsi="Arial" w:cs="Arial"/>
+        </w:rPr>
+      </w:pPr>
     </w:p>
     <w:p>
       <w:pPr>
@@ -2579,14 +2610,12 @@
         </w:rPr>
         <w:t xml:space="preserve">Por lo tanto, lo que estaremos haciendo en este método será eliminar las posiciones 2, 7, 12, 17 y 22, que equivalen a </w:t>
       </w:r>
-      <w:proofErr w:type="gramStart"/>
-      <w:r>
-        <w:rPr>
-          <w:rFonts w:ascii="Arial" w:hAnsi="Arial" w:cs="Arial"/>
-        </w:rPr>
-        <w:t>la posiciones</w:t>
-      </w:r>
-      <w:proofErr w:type="gramEnd"/>
+      <w:r>
+        <w:rPr>
+          <w:rFonts w:ascii="Arial" w:hAnsi="Arial" w:cs="Arial"/>
+        </w:rPr>
+        <w:t>las posiciones</w:t>
+      </w:r>
       <w:r>
         <w:rPr>
           <w:rFonts w:ascii="Arial" w:hAnsi="Arial" w:cs="Arial"/>
@@ -2623,21 +2652,19 @@
         <w:rPr>
           <w:rFonts w:ascii="Arial" w:hAnsi="Arial" w:cs="Arial"/>
         </w:rPr>
-        <w:t xml:space="preserve">dado el índice del elemento que se quiere reemplazar, </w:t>
-      </w:r>
-      <w:proofErr w:type="spellStart"/>
-      <w:r>
-        <w:rPr>
-          <w:rFonts w:ascii="Arial" w:hAnsi="Arial" w:cs="Arial"/>
-        </w:rPr>
-        <w:t>yel</w:t>
-      </w:r>
-      <w:proofErr w:type="spellEnd"/>
-      <w:r>
-        <w:rPr>
-          <w:rFonts w:ascii="Arial" w:hAnsi="Arial" w:cs="Arial"/>
-        </w:rPr>
-        <w:t xml:space="preserve"> nuevo elemento que se quiere escribir, y el propio tablero en el que se quiere realizar esta operación, recorrer este último secuencialmente hasta llegar al índice querido, donde se indica el nuevo valor que tomará dicha posición, y se le concatena el resto de la lista sin modificar.</w:t>
+        <w:t>dado el índice del elemento que se quiere reemplazar</w:t>
+      </w:r>
+      <w:r>
+        <w:rPr>
+          <w:rFonts w:ascii="Arial" w:hAnsi="Arial" w:cs="Arial"/>
+        </w:rPr>
+        <w:t xml:space="preserve">, </w:t>
+      </w:r>
+      <w:r>
+        <w:rPr>
+          <w:rFonts w:ascii="Arial" w:hAnsi="Arial" w:cs="Arial"/>
+        </w:rPr>
+        <w:t>el nuevo elemento que se quiere escribir, y el propio tablero en el que se quiere realizar esta operación, recorrer este último secuencialmente hasta llegar al índice querido, donde se indica el nuevo valor que tomará dicha posición, y se le concatena el resto de la lista sin modificar.</w:t>
       </w:r>
     </w:p>
     <w:p>
@@ -2672,7 +2699,19 @@
         <w:rPr>
           <w:rFonts w:ascii="Arial" w:hAnsi="Arial" w:cs="Arial"/>
         </w:rPr>
-        <w:t xml:space="preserve"> devolver la suma de todos los elementos de la lista introducida como parámetro de entrada.</w:t>
+        <w:t xml:space="preserve"> devolver </w:t>
+      </w:r>
+      <w:r>
+        <w:rPr>
+          <w:rFonts w:ascii="Arial" w:hAnsi="Arial" w:cs="Arial"/>
+        </w:rPr>
+        <w:t xml:space="preserve">el número de </w:t>
+      </w:r>
+      <w:r>
+        <w:rPr>
+          <w:rFonts w:ascii="Arial" w:hAnsi="Arial" w:cs="Arial"/>
+        </w:rPr>
+        <w:t>elementos de la lista introducida como parámetro de entrada.</w:t>
       </w:r>
     </w:p>
     <w:p>
@@ -2742,7 +2781,13 @@
         <w:rPr>
           <w:rFonts w:ascii="Arial" w:hAnsi="Arial" w:cs="Arial"/>
         </w:rPr>
-        <w:t xml:space="preserve"> sobrescribir a cero todos bloques que se encuentren en un radio de 4 elementos del bloque original en el que se activa el TNT. Para poder conseguir esto, se utilizan </w:t>
+        <w:t xml:space="preserve"> sobrescribir a cero todos bloques que se encuentren en un radio de 4 elementos del bloque original en el que se activa el TNT. Para poder conseguir esto, se utiliza</w:t>
+      </w:r>
+      <w:r>
+        <w:rPr>
+          <w:rFonts w:ascii="Arial" w:hAnsi="Arial" w:cs="Arial"/>
+        </w:rPr>
+        <w:t xml:space="preserve"> </w:t>
       </w:r>
       <w:r>
         <w:rPr>
@@ -2788,28 +2833,38 @@
         <w:rPr>
           <w:rFonts w:ascii="Arial" w:hAnsi="Arial" w:cs="Arial"/>
         </w:rPr>
-        <w:t xml:space="preserve">’ se encarga de calcular cuales son los índices de comienzo y fin de las filas que se van a ver afectadas por la explosión, y también calcula cual es el rango de elementos de cada una de estas filas que va a sufrir la explosión. Después, dependiendo de los valores obtenidos en los índices del rango de elementos de cada fila, llamaremos de una forma u otra a la función auxiliar. Esto se hace para no borrar posiciones de la matriz </w:t>
+        <w:t xml:space="preserve">’ se encarga de calcular cuales son los índices de comienzo y fin de las filas que se van a ver afectadas por la explosión, y también calcula cual es el rango de elementos de cada una de estas filas que va a sufrir la explosión. Después, dependiendo de los valores </w:t>
       </w:r>
       <w:r>
         <w:rPr>
           <w:rFonts w:ascii="Arial" w:hAnsi="Arial" w:cs="Arial"/>
         </w:rPr>
         <w:lastRenderedPageBreak/>
-        <w:t xml:space="preserve">que no correspondan a su fila correspondiente. Por ejemplo, si la posición en la que queremos activar el TNT se encuentra en la 2ª columna de la matriz (columna 1), al después aplicar el rango de índices que deben ser eliminados, obtendremos que la primera posición que se debe eliminar de la fila será 1-4=-3, de forma que si elimina la posición -3 con respecto al origen, acabará eliminando elementos de </w:t>
-      </w:r>
-      <w:proofErr w:type="gramStart"/>
-      <w:r>
-        <w:rPr>
-          <w:rFonts w:ascii="Arial" w:hAnsi="Arial" w:cs="Arial"/>
-        </w:rPr>
-        <w:t>otras fila</w:t>
-      </w:r>
-      <w:proofErr w:type="gramEnd"/>
-      <w:r>
-        <w:rPr>
-          <w:rFonts w:ascii="Arial" w:hAnsi="Arial" w:cs="Arial"/>
-        </w:rPr>
-        <w:t xml:space="preserve"> que no queremos borrar. Por tanto, en ese caso, se llamará a la función auxiliar indicando que la primera posición a eliminar es 0.</w:t>
+        <w:t>obtenidos en los índices del rango de elementos de cada fila, llamaremos de una forma u otra a la función auxiliar. Esto se hace para no borrar posiciones de la matriz que no correspondan a su fila correspondiente. Por ejemplo, si la posición en la que queremos activar el TNT se encuentra en la 2ª columna de la matriz (columna 1), al después aplicar el rango de índices que deben ser eliminados, obtendremos que la primera posición que se debe eliminar de la fila será 1-4=-3</w:t>
+      </w:r>
+      <w:r>
+        <w:rPr>
+          <w:rFonts w:ascii="Arial" w:hAnsi="Arial" w:cs="Arial"/>
+        </w:rPr>
+        <w:t xml:space="preserve">. Si permitimos que elimine </w:t>
+      </w:r>
+      <w:r>
+        <w:rPr>
+          <w:rFonts w:ascii="Arial" w:hAnsi="Arial" w:cs="Arial"/>
+        </w:rPr>
+        <w:t>la posición -3 con respecto al origen, acabará eliminando elementos de otras fila</w:t>
+      </w:r>
+      <w:r>
+        <w:rPr>
+          <w:rFonts w:ascii="Arial" w:hAnsi="Arial" w:cs="Arial"/>
+        </w:rPr>
+        <w:t xml:space="preserve">s </w:t>
+      </w:r>
+      <w:r>
+        <w:rPr>
+          <w:rFonts w:ascii="Arial" w:hAnsi="Arial" w:cs="Arial"/>
+        </w:rPr>
+        <w:t>que no queremos borrar. Por tanto, en ese caso, se llamará a la función auxiliar indicando que la primera posición a eliminar es 0.</w:t>
       </w:r>
     </w:p>
     <w:p>
@@ -2850,21 +2905,19 @@
         <w:rPr>
           <w:rFonts w:ascii="Arial" w:hAnsi="Arial" w:cs="Arial"/>
         </w:rPr>
-        <w:t xml:space="preserve">los rangos de elementos a borrar dentro de la fila sean válidos, y no se salgan de los límites de la matriz. Bien, en este método realizaremos estas </w:t>
-      </w:r>
-      <w:proofErr w:type="gramStart"/>
-      <w:r>
-        <w:rPr>
-          <w:rFonts w:ascii="Arial" w:hAnsi="Arial" w:cs="Arial"/>
-        </w:rPr>
-        <w:t>misma comprobaciones</w:t>
-      </w:r>
-      <w:proofErr w:type="gramEnd"/>
-      <w:r>
-        <w:rPr>
-          <w:rFonts w:ascii="Arial" w:hAnsi="Arial" w:cs="Arial"/>
-        </w:rPr>
-        <w:t>, pero en este caso con respecto a las filas que eliminar. Por ejemplo, si el elemento que queremos eliminar se encuentra en la 3ª fila (fila 2), cuando indiquemos qué filas debe borrar, obtendremos que la primera de ellas será la fila 2-4=-2, fila que no existe. Por tanto, en ese caso, avanzaremos el índice inicial de filas a borrar hasta llegar a 0, en cuyo caso ya podremos comenzar a eliminar elementos.</w:t>
+        <w:t>los rangos de elementos a borrar dentro de la fila sean válidos, y no se salgan de los límites de la matriz. Bien, en este método realizaremos estas misma</w:t>
+      </w:r>
+      <w:r>
+        <w:rPr>
+          <w:rFonts w:ascii="Arial" w:hAnsi="Arial" w:cs="Arial"/>
+        </w:rPr>
+        <w:t xml:space="preserve">s </w:t>
+      </w:r>
+      <w:r>
+        <w:rPr>
+          <w:rFonts w:ascii="Arial" w:hAnsi="Arial" w:cs="Arial"/>
+        </w:rPr>
+        <w:t>comprobaciones, pero en este caso con respecto a las filas que eliminar. Por ejemplo, si el elemento que queremos eliminar se encuentra en la 3ª fila (fila 2), cuando indiquemos qué filas debe borrar, obtendremos que la primera de ellas será la fila 2-4=-2, fila que no existe. Por tanto, en ese caso, avanzaremos el índice inicial de filas a borrar hasta llegar a 0, en cuyo caso ya podremos comenzar a eliminar elementos.</w:t>
       </w:r>
     </w:p>
     <w:p>
@@ -6635,6 +6688,12 @@
         </w:rPr>
         <w:t xml:space="preserve"> llamando a </w:t>
       </w:r>
+      <w:r>
+        <w:rPr>
+          <w:rFonts w:ascii="Arial" w:hAnsi="Arial" w:cs="Arial"/>
+        </w:rPr>
+        <w:t>‘</w:t>
+      </w:r>
       <w:proofErr w:type="spellStart"/>
       <w:r>
         <w:rPr>
@@ -6643,6 +6702,12 @@
         <w:t>eliminarBloques_aux</w:t>
       </w:r>
       <w:proofErr w:type="spellEnd"/>
+      <w:r>
+        <w:rPr>
+          <w:rFonts w:ascii="Arial" w:hAnsi="Arial" w:cs="Arial"/>
+        </w:rPr>
+        <w:t>’</w:t>
+      </w:r>
       <w:r>
         <w:rPr>
           <w:rFonts w:ascii="Arial" w:hAnsi="Arial" w:cs="Arial"/>
@@ -6753,7 +6818,19 @@
         <w:rPr>
           <w:rFonts w:ascii="Arial" w:hAnsi="Arial" w:cs="Arial"/>
         </w:rPr>
-        <w:t>-up correspondiente en el tablero.</w:t>
+        <w:t>-up correspondiente en el tablero</w:t>
+      </w:r>
+      <w:r>
+        <w:rPr>
+          <w:rFonts w:ascii="Arial" w:hAnsi="Arial" w:cs="Arial"/>
+        </w:rPr>
+        <w:t xml:space="preserve"> en caso de que sea necesario</w:t>
+      </w:r>
+      <w:r>
+        <w:rPr>
+          <w:rFonts w:ascii="Arial" w:hAnsi="Arial" w:cs="Arial"/>
+        </w:rPr>
+        <w:t>.</w:t>
       </w:r>
     </w:p>
     <w:p>
@@ -6842,7 +6919,13 @@
         <w:rPr>
           <w:rFonts w:ascii="Arial" w:hAnsi="Arial" w:cs="Arial"/>
         </w:rPr>
-        <w:t xml:space="preserve"> y si en ella coincide con el caramelo de la selección original. Si es el caso, sustituiremos nuestra posición por un 0, y llamaremos recursivamente a la función en las posiciones de los lados</w:t>
+        <w:t xml:space="preserve"> y si en ella coincide con el caramelo de la selección original. Si es el caso, sustituiremos nuestra posición por un 0, y llamaremos recursivamente a la función en las posiciones de </w:t>
+      </w:r>
+      <w:r>
+        <w:rPr>
+          <w:rFonts w:ascii="Arial" w:hAnsi="Arial" w:cs="Arial"/>
+        </w:rPr>
+        <w:t>izquierda y derecha</w:t>
       </w:r>
       <w:r>
         <w:rPr>
@@ -6854,19 +6937,13 @@
         <w:rPr>
           <w:rFonts w:ascii="Arial" w:hAnsi="Arial" w:cs="Arial"/>
         </w:rPr>
-        <w:t>de arriba</w:t>
-      </w:r>
-      <w:r>
-        <w:rPr>
-          <w:rFonts w:ascii="Arial" w:hAnsi="Arial" w:cs="Arial"/>
-        </w:rPr>
-        <w:t>,</w:t>
-      </w:r>
-      <w:r>
-        <w:rPr>
-          <w:rFonts w:ascii="Arial" w:hAnsi="Arial" w:cs="Arial"/>
-        </w:rPr>
-        <w:t xml:space="preserve"> y debajo respecto a la que nos encontramos.</w:t>
+        <w:t xml:space="preserve">y </w:t>
+      </w:r>
+      <w:r>
+        <w:rPr>
+          <w:rFonts w:ascii="Arial" w:hAnsi="Arial" w:cs="Arial"/>
+        </w:rPr>
+        <w:t>de arriba y debajo respecto a la que nos encontramos.</w:t>
       </w:r>
     </w:p>
     <w:p>
@@ -7203,6 +7280,7 @@
           <w:rFonts w:ascii="Arial" w:hAnsi="Arial" w:cs="Arial"/>
           <w:u w:val="single"/>
         </w:rPr>
+        <w:lastRenderedPageBreak/>
         <w:t>bajarColumnas</w:t>
       </w:r>
       <w:proofErr w:type="spellEnd"/>
@@ -7247,14 +7325,7 @@
         <w:rPr>
           <w:rFonts w:ascii="Arial" w:hAnsi="Arial" w:cs="Arial"/>
         </w:rPr>
-        <w:t xml:space="preserve">en el índice que recibe como parámetro a la parte superior de la columna. </w:t>
-      </w:r>
-      <w:r>
-        <w:rPr>
-          <w:rFonts w:ascii="Arial" w:hAnsi="Arial" w:cs="Arial"/>
-        </w:rPr>
-        <w:lastRenderedPageBreak/>
-        <w:t>Intercambia</w:t>
+        <w:t>en el índice que recibe como parámetro a la parte superior de la columna. Intercambia</w:t>
       </w:r>
       <w:r>
         <w:rPr>
@@ -7558,43 +7629,34 @@
         <w:rPr>
           <w:rFonts w:ascii="Arial" w:hAnsi="Arial" w:cs="Arial"/>
         </w:rPr>
-        <w:t xml:space="preserve">, imprimiremos la matriz actualizada con los bloques eliminados, llamaremos a la función para ejecutar la ‘gravedad’, y volveremos a imprimir la nueva matriz con los caramelos desplazados al fondo del tablero. Finalmente, ejecutamos una llamada de nuevo al bucle con la matriz modificada para continuar con el juego. La función hace uso de la recursividad de cola para evitar acumular llamadas que colapsen la memoria, ya que esta función se llama constantemente para continuar el juego. </w:t>
-      </w:r>
-    </w:p>
-    <w:p>
-      <w:pPr>
-        <w:ind w:left="360"/>
+        <w:t>, imprimiremos la matriz actualizada con los bloques eliminados, llamaremos a la función para ejecutar la ‘gravedad’, y volveremos a imprimir la nueva matriz con los caramelos desplazados al fondo del tablero. Finalmente, ejecutamos una llamada de nuevo al bucle con la matriz modificada para continuar con el juego. La función hace uso de la recursividad de cola para evitar acumular llamadas que colapsen la memoria, ya que esta función se llama constantemente para continuar el juego.</w:t>
+      </w:r>
+    </w:p>
+    <w:p>
+      <w:pPr>
+        <w:pStyle w:val="Ttulo1"/>
+        <w:rPr>
+          <w:rFonts w:ascii="Arial" w:hAnsi="Arial" w:cs="Arial"/>
+        </w:rPr>
+      </w:pPr>
+      <w:bookmarkStart w:id="7" w:name="_Ejecución_del_programa"/>
+      <w:bookmarkStart w:id="8" w:name="_Toc132908428"/>
+      <w:bookmarkEnd w:id="7"/>
+      <w:r>
+        <w:rPr>
+          <w:rFonts w:ascii="Arial" w:hAnsi="Arial" w:cs="Arial"/>
+        </w:rPr>
+        <w:t>Ejecución del programa</w:t>
+      </w:r>
+      <w:bookmarkEnd w:id="8"/>
+    </w:p>
+    <w:p>
+      <w:pPr>
         <w:jc w:val="both"/>
         <w:rPr>
           <w:rFonts w:ascii="Arial" w:hAnsi="Arial" w:cs="Arial"/>
         </w:rPr>
       </w:pPr>
-    </w:p>
-    <w:p>
-      <w:pPr>
-        <w:pStyle w:val="Ttulo1"/>
-        <w:rPr>
-          <w:rFonts w:ascii="Arial" w:hAnsi="Arial" w:cs="Arial"/>
-        </w:rPr>
-      </w:pPr>
-      <w:bookmarkStart w:id="7" w:name="_Ejecución_del_programa"/>
-      <w:bookmarkStart w:id="8" w:name="_Toc132555730"/>
-      <w:bookmarkEnd w:id="7"/>
-      <w:r>
-        <w:rPr>
-          <w:rFonts w:ascii="Arial" w:hAnsi="Arial" w:cs="Arial"/>
-        </w:rPr>
-        <w:t>Ejecución del programa</w:t>
-      </w:r>
-      <w:bookmarkEnd w:id="8"/>
-    </w:p>
-    <w:p>
-      <w:pPr>
-        <w:jc w:val="both"/>
-        <w:rPr>
-          <w:rFonts w:ascii="Arial" w:hAnsi="Arial" w:cs="Arial"/>
-        </w:rPr>
-      </w:pPr>
       <w:r>
         <w:rPr>
           <w:rFonts w:ascii="Arial" w:hAnsi="Arial" w:cs="Arial"/>
@@ -7627,7 +7689,7 @@
           <w:rFonts w:ascii="Arial" w:hAnsi="Arial" w:cs="Arial"/>
         </w:rPr>
       </w:pPr>
-      <w:bookmarkStart w:id="9" w:name="_Toc132555731"/>
+      <w:bookmarkStart w:id="9" w:name="_Toc132908429"/>
       <w:r>
         <w:rPr>
           <w:rFonts w:ascii="Arial" w:hAnsi="Arial" w:cs="Arial"/>
@@ -8018,115 +8080,63 @@
       <w:pPr>
         <w:jc w:val="both"/>
         <w:rPr>
-          <w:rFonts w:ascii="ArialMT" w:hAnsi="ArialMT"/>
-        </w:rPr>
-      </w:pPr>
-      <w:r>
-        <w:rPr>
-          <w:rFonts w:ascii="ArialMT" w:hAnsi="ArialMT"/>
-        </w:rPr>
-        <w:t xml:space="preserve">En la siguiente figura se muestra un ejemplo de </w:t>
-      </w:r>
-      <w:r>
-        <w:rPr>
-          <w:rFonts w:ascii="ArialMT" w:hAnsi="ArialMT"/>
-        </w:rPr>
-        <w:t>cómo</w:t>
-      </w:r>
-      <w:r>
-        <w:rPr>
-          <w:rFonts w:ascii="ArialMT" w:hAnsi="ArialMT"/>
-        </w:rPr>
-        <w:t xml:space="preserve"> se puede ejecutar el programa. </w:t>
-      </w:r>
-    </w:p>
-    <w:p>
-      <w:pPr>
-        <w:jc w:val="both"/>
-        <w:rPr>
-          <w:rFonts w:ascii="Arial" w:hAnsi="Arial" w:cs="Arial"/>
-          <w:b/>
-          <w:bCs/>
-          <w:color w:val="FF0000"/>
-        </w:rPr>
-      </w:pPr>
-      <w:r>
-        <w:rPr>
-          <w:rFonts w:ascii="ArialMT" w:hAnsi="ArialMT"/>
-          <w:b/>
-          <w:bCs/>
-          <w:color w:val="FF0000"/>
-        </w:rPr>
-        <w:t xml:space="preserve">*Se ejecuta así el </w:t>
-      </w:r>
-      <w:proofErr w:type="gramStart"/>
-      <w:r>
-        <w:rPr>
-          <w:rFonts w:ascii="ArialMT" w:hAnsi="ArialMT"/>
-          <w:b/>
-          <w:bCs/>
-          <w:color w:val="FF0000"/>
-        </w:rPr>
-        <w:t>compilado?*</w:t>
-      </w:r>
-      <w:proofErr w:type="gramEnd"/>
-    </w:p>
-    <w:p>
-      <w:pPr>
-        <w:pStyle w:val="NormalWeb"/>
+          <w:rFonts w:ascii="Arial" w:hAnsi="Arial" w:cs="Arial"/>
+        </w:rPr>
+      </w:pPr>
+      <w:r>
+        <w:rPr>
+          <w:rFonts w:ascii="Arial" w:hAnsi="Arial" w:cs="Arial"/>
+        </w:rPr>
+        <w:t>El orden de cómo deberían ser introducidos dichos parámetros se encuentra en el siguiente ejemplo, en un supuesto caso en el que se ejecuta el programa en modo manual, dificultad fácil, para una matriz 10x10.</w:t>
+      </w:r>
+    </w:p>
+    <w:p>
+      <w:pPr>
         <w:jc w:val="center"/>
-      </w:pPr>
-      <w:r>
-        <w:rPr>
-          <w:rFonts w:ascii="Consolas" w:hAnsi="Consolas" w:cs="Consolas"/>
-          <w:color w:val="FFFFFF"/>
-          <w:sz w:val="22"/>
-          <w:szCs w:val="22"/>
-          <w:highlight w:val="black"/>
-        </w:rPr>
-        <w:t>CandyCrosh.exe -m 2 20 20</w:t>
-      </w:r>
-    </w:p>
-    <w:p>
-      <w:pPr>
-        <w:pStyle w:val="NormalWeb"/>
+        <w:rPr>
+          <w:rFonts w:ascii="Consolas" w:hAnsi="Consolas" w:cs="Arial"/>
+          <w:color w:val="FFFFFF" w:themeColor="background1"/>
+        </w:rPr>
+      </w:pPr>
+      <w:proofErr w:type="spellStart"/>
+      <w:r>
+        <w:rPr>
+          <w:rFonts w:ascii="Consolas" w:hAnsi="Consolas" w:cs="Arial"/>
+          <w:color w:val="FFFFFF" w:themeColor="background1"/>
+          <w:shd w:val="clear" w:color="auto" w:fill="000000" w:themeFill="text1"/>
+        </w:rPr>
+        <w:t>CandyCrosh</w:t>
+      </w:r>
+      <w:proofErr w:type="spellEnd"/>
+      <w:r>
+        <w:rPr>
+          <w:rFonts w:ascii="Consolas" w:hAnsi="Consolas" w:cs="Arial"/>
+          <w:color w:val="FFFFFF" w:themeColor="background1"/>
+          <w:shd w:val="clear" w:color="auto" w:fill="000000" w:themeFill="text1"/>
+        </w:rPr>
+        <w:t xml:space="preserve"> -m 1 10 10</w:t>
+      </w:r>
+    </w:p>
+    <w:p>
+      <w:pPr>
         <w:jc w:val="center"/>
-      </w:pPr>
-      <w:r>
-        <w:rPr>
-          <w:rFonts w:ascii="ArialMT" w:hAnsi="ArialMT"/>
-          <w:color w:val="7F7F7F"/>
+        <w:rPr>
+          <w:rFonts w:ascii="ArialMT" w:eastAsia="Times New Roman" w:hAnsi="ArialMT" w:cs="Times New Roman"/>
+          <w:color w:val="808080" w:themeColor="background1" w:themeShade="80"/>
           <w:sz w:val="18"/>
           <w:szCs w:val="18"/>
-        </w:rPr>
-        <w:t xml:space="preserve">Figura 4: Ejemplo de </w:t>
-      </w:r>
-      <w:r>
-        <w:rPr>
-          <w:rFonts w:ascii="ArialMT" w:hAnsi="ArialMT"/>
-          <w:color w:val="7F7F7F"/>
+          <w:lang w:val="es-ES" w:eastAsia="es-ES_tradnl"/>
+        </w:rPr>
+      </w:pPr>
+      <w:r>
+        <w:rPr>
+          <w:rFonts w:ascii="ArialMT" w:eastAsia="Times New Roman" w:hAnsi="ArialMT" w:cs="Times New Roman"/>
+          <w:color w:val="808080" w:themeColor="background1" w:themeShade="80"/>
           <w:sz w:val="18"/>
           <w:szCs w:val="18"/>
-        </w:rPr>
-        <w:t>ejecución</w:t>
-      </w:r>
-      <w:r>
-        <w:rPr>
-          <w:rFonts w:ascii="ArialMT" w:hAnsi="ArialMT"/>
-          <w:color w:val="7F7F7F"/>
-          <w:sz w:val="18"/>
-          <w:szCs w:val="18"/>
-        </w:rPr>
-        <w:t xml:space="preserve"> del programa por consola con </w:t>
-      </w:r>
-      <w:r>
-        <w:rPr>
-          <w:rFonts w:ascii="ArialMT" w:hAnsi="ArialMT"/>
-          <w:color w:val="7F7F7F"/>
-          <w:sz w:val="18"/>
-          <w:szCs w:val="18"/>
-        </w:rPr>
-        <w:t>parámetros</w:t>
+          <w:lang w:val="es-ES" w:eastAsia="es-ES_tradnl"/>
+        </w:rPr>
+        <w:t>Figura 4: Ejemplo de ejecución del programa por consola con parámetros</w:t>
       </w:r>
     </w:p>
     <w:p>
@@ -9479,9 +9489,9 @@
           <w:szCs w:val="18"/>
         </w:rPr>
         <w:drawing>
-          <wp:inline distT="0" distB="0" distL="0" distR="0" wp14:anchorId="269129C7" wp14:editId="0DBD2D43">
-            <wp:extent cx="2857500" cy="2173069"/>
-            <wp:effectExtent l="0" t="0" r="0" b="0"/>
+          <wp:inline distT="0" distB="0" distL="0" distR="0" wp14:anchorId="269129C7" wp14:editId="3CFF5802">
+            <wp:extent cx="2473036" cy="1880692"/>
+            <wp:effectExtent l="0" t="0" r="3810" b="5715"/>
             <wp:docPr id="703652251" name="Imagen 1" descr="Imagen que contiene Interfaz de usuario gráfica&#10;&#10;Descripción generada automáticamente"/>
             <wp:cNvGraphicFramePr>
               <a:graphicFrameLocks xmlns:a="http://schemas.openxmlformats.org/drawingml/2006/main" noChangeAspect="1"/>
@@ -9502,7 +9512,7 @@
                   <pic:spPr>
                     <a:xfrm>
                       <a:off x="0" y="0"/>
-                      <a:ext cx="2863759" cy="2177829"/>
+                      <a:ext cx="2484382" cy="1889320"/>
                     </a:xfrm>
                     <a:prstGeom prst="rect">
                       <a:avLst/>
@@ -9533,7 +9543,6 @@
           <w:sz w:val="18"/>
           <w:szCs w:val="18"/>
         </w:rPr>
-        <w:lastRenderedPageBreak/>
         <w:t>Figura 14: Bloques bajados al activar TNT</w:t>
       </w:r>
     </w:p>
@@ -9547,6 +9556,7 @@
           <w:sz w:val="22"/>
           <w:szCs w:val="22"/>
         </w:rPr>
+        <w:lastRenderedPageBreak/>
         <w:t xml:space="preserve">4.- </w:t>
       </w:r>
       <w:r>
@@ -9905,7 +9915,7 @@
           <w:sz w:val="22"/>
           <w:szCs w:val="22"/>
         </w:rPr>
-        <w:t xml:space="preserve">Finalmente, si el usuario agota las vidas, el juego terminará. </w:t>
+        <w:t>Finalmente, si el usuario agota las vidas, el juego terminará.</w:t>
       </w:r>
     </w:p>
     <w:p>
@@ -9915,13 +9925,19 @@
           <w:rFonts w:ascii="Arial" w:hAnsi="Arial" w:cs="Arial"/>
         </w:rPr>
       </w:pPr>
-      <w:bookmarkStart w:id="10" w:name="_Toc132555732"/>
+      <w:bookmarkStart w:id="10" w:name="_Toc132908430"/>
       <w:r>
         <w:rPr>
           <w:rFonts w:ascii="Arial" w:hAnsi="Arial" w:cs="Arial"/>
         </w:rPr>
         <w:t>Implementación gráfica</w:t>
       </w:r>
+      <w:r>
+        <w:rPr>
+          <w:rFonts w:ascii="Arial" w:hAnsi="Arial" w:cs="Arial"/>
+        </w:rPr>
+        <w:t xml:space="preserve"> (extra)</w:t>
+      </w:r>
       <w:bookmarkEnd w:id="10"/>
     </w:p>
     <w:p>
@@ -10005,7 +10021,31 @@
         <w:rPr>
           <w:rFonts w:ascii="Arial" w:hAnsi="Arial" w:cs="Arial"/>
         </w:rPr>
-        <w:t xml:space="preserve">Todo el desarrollo de esta parte gráfica ha sido desarrollado por completo mediante código ya que, aunque IntelliJ cuente con un editor que permita diseñar de cierta manera el aspecto de las ventanas, las posibilidades de este eran muy limitado y bastante engorroso de utilizar. Por lo tanto, todo lo que se muestra en las pantallas ha sido posible mediante la realización constante de pruebas y recalibraciones para poder ajustar correctamente todos los elementos en las ventanas. </w:t>
+        <w:t>Todo el desarrollo de esta parte gráfica ha sido desarrollado por completo mediante código ya que, aunque IntelliJ cuente con un editor que permita diseñar de cierta manera el aspecto de las ventanas, las posibilidades de este eran muy limitad</w:t>
+      </w:r>
+      <w:r>
+        <w:rPr>
+          <w:rFonts w:ascii="Arial" w:hAnsi="Arial" w:cs="Arial"/>
+        </w:rPr>
+        <w:t xml:space="preserve">as </w:t>
+      </w:r>
+      <w:r>
+        <w:rPr>
+          <w:rFonts w:ascii="Arial" w:hAnsi="Arial" w:cs="Arial"/>
+        </w:rPr>
+        <w:t>y bastante engorros</w:t>
+      </w:r>
+      <w:r>
+        <w:rPr>
+          <w:rFonts w:ascii="Arial" w:hAnsi="Arial" w:cs="Arial"/>
+        </w:rPr>
+        <w:t>as</w:t>
+      </w:r>
+      <w:r>
+        <w:rPr>
+          <w:rFonts w:ascii="Arial" w:hAnsi="Arial" w:cs="Arial"/>
+        </w:rPr>
+        <w:t xml:space="preserve"> de utilizar. Por lo tanto, todo lo que se muestra en las pantallas ha sido posible mediante la realización constante de pruebas y recalibraciones para poder ajustar correctamente todos los elementos en las ventanas. </w:t>
       </w:r>
       <w:r>
         <w:rPr>
@@ -10024,13 +10064,14 @@
       <w:r>
         <w:rPr>
           <w:rFonts w:ascii="Arial" w:hAnsi="Arial" w:cs="Arial"/>
+          <w:noProof/>
         </w:rPr>
         <w:lastRenderedPageBreak/>
         <w:drawing>
-          <wp:inline distT="0" distB="0" distL="0" distR="0" wp14:anchorId="7BBC4BC5" wp14:editId="4C92321C">
-            <wp:extent cx="5036127" cy="2864518"/>
-            <wp:effectExtent l="0" t="0" r="0" b="0"/>
-            <wp:docPr id="560973935" name="Imagen 1" descr="Imagen de la pantalla de un videojuego&#10;&#10;Descripción generada automáticamente con confianza baja"/>
+          <wp:inline distT="0" distB="0" distL="0" distR="0" wp14:anchorId="430C0FC3" wp14:editId="0A917881">
+            <wp:extent cx="4987637" cy="2859534"/>
+            <wp:effectExtent l="0" t="0" r="3810" b="0"/>
+            <wp:docPr id="1210630171" name="Imagen 1"/>
             <wp:cNvGraphicFramePr>
               <a:graphicFrameLocks xmlns:a="http://schemas.openxmlformats.org/drawingml/2006/main" noChangeAspect="1"/>
             </wp:cNvGraphicFramePr>
@@ -10038,23 +10079,30 @@
               <a:graphicData uri="http://schemas.openxmlformats.org/drawingml/2006/picture">
                 <pic:pic xmlns:pic="http://schemas.openxmlformats.org/drawingml/2006/picture">
                   <pic:nvPicPr>
-                    <pic:cNvPr id="560973935" name="Imagen 1" descr="Imagen de la pantalla de un videojuego&#10;&#10;Descripción generada automáticamente con confianza baja"/>
+                    <pic:cNvPr id="1210630171" name=""/>
                     <pic:cNvPicPr/>
                   </pic:nvPicPr>
-                  <pic:blipFill>
+                  <pic:blipFill rotWithShape="1">
                     <a:blip r:embed="rId23"/>
-                    <a:stretch>
-                      <a:fillRect/>
-                    </a:stretch>
+                    <a:srcRect r="1106"/>
+                    <a:stretch/>
                   </pic:blipFill>
-                  <pic:spPr>
+                  <pic:spPr bwMode="auto">
                     <a:xfrm>
                       <a:off x="0" y="0"/>
-                      <a:ext cx="5047382" cy="2870920"/>
+                      <a:ext cx="5001318" cy="2867378"/>
                     </a:xfrm>
                     <a:prstGeom prst="rect">
                       <a:avLst/>
                     </a:prstGeom>
+                    <a:ln>
+                      <a:noFill/>
+                    </a:ln>
+                    <a:extLst>
+                      <a:ext uri="{53640926-AAD7-44D8-BBD7-CCE9431645EC}">
+                        <a14:shadowObscured xmlns:a14="http://schemas.microsoft.com/office/drawing/2010/main"/>
+                      </a:ext>
+                    </a:extLst>
                   </pic:spPr>
                 </pic:pic>
               </a:graphicData>
@@ -10104,14 +10152,20 @@
         <w:rPr>
           <w:rFonts w:ascii="Arial" w:hAnsi="Arial" w:cs="Arial"/>
         </w:rPr>
-        <w:t>Nada más iniciarlo, podemos observar como se muestra una pantalla simple y cuidada, donde se presenta el trabajo realizado. Se muestra el nombre de los autores de forma abreviada, para que la portada quede más limpia. Si el usuario pulsa en ‘Adelante’, le llevará a la siguiente ventana.</w:t>
+        <w:t xml:space="preserve">Nada más iniciarlo, podemos observar como se muestra una pantalla simple y cuidada, donde se presenta el trabajo realizado. Se muestra el nombre de los autores de forma abreviada, para que la portada quede más limpia. </w:t>
+      </w:r>
+      <w:r>
+        <w:rPr>
+          <w:rFonts w:ascii="Arial" w:hAnsi="Arial" w:cs="Arial"/>
+        </w:rPr>
+        <w:t>Además, para aportar mayor realismo al juego, tanto en la barra de la ventana como en la barra de tareas del equipo, se aprecia un logo personalizado con la seña de identidad del famoso juego de móviles.</w:t>
       </w:r>
     </w:p>
     <w:p>
       <w:pPr>
         <w:jc w:val="center"/>
         <w:rPr>
-          <w:rFonts w:ascii="Arial" w:hAnsi="Arial" w:cs="Arial"/>
+          <w:noProof/>
         </w:rPr>
       </w:pPr>
       <w:r>
@@ -10119,10 +10173,10 @@
           <w:rFonts w:ascii="Arial" w:hAnsi="Arial" w:cs="Arial"/>
         </w:rPr>
         <w:drawing>
-          <wp:inline distT="0" distB="0" distL="0" distR="0" wp14:anchorId="6DAFF568" wp14:editId="613FC8A2">
-            <wp:extent cx="5167745" cy="3217708"/>
-            <wp:effectExtent l="0" t="0" r="0" b="1905"/>
-            <wp:docPr id="2091140189" name="Imagen 1" descr="Pantalla de video juego&#10;&#10;Descripción generada automáticamente con confianza media"/>
+          <wp:inline distT="0" distB="0" distL="0" distR="0" wp14:anchorId="2369FF6C" wp14:editId="18FAC1BF">
+            <wp:extent cx="1874682" cy="259102"/>
+            <wp:effectExtent l="0" t="0" r="0" b="7620"/>
+            <wp:docPr id="2126503057" name="Imagen 1"/>
             <wp:cNvGraphicFramePr>
               <a:graphicFrameLocks xmlns:a="http://schemas.openxmlformats.org/drawingml/2006/main" noChangeAspect="1"/>
             </wp:cNvGraphicFramePr>
@@ -10130,7 +10184,7 @@
               <a:graphicData uri="http://schemas.openxmlformats.org/drawingml/2006/picture">
                 <pic:pic xmlns:pic="http://schemas.openxmlformats.org/drawingml/2006/picture">
                   <pic:nvPicPr>
-                    <pic:cNvPr id="2091140189" name="Imagen 1" descr="Pantalla de video juego&#10;&#10;Descripción generada automáticamente con confianza media"/>
+                    <pic:cNvPr id="2126503057" name=""/>
                     <pic:cNvPicPr/>
                   </pic:nvPicPr>
                   <pic:blipFill>
@@ -10142,7 +10196,7 @@
                   <pic:spPr>
                     <a:xfrm>
                       <a:off x="0" y="0"/>
-                      <a:ext cx="5177051" cy="3223502"/>
+                      <a:ext cx="1874682" cy="259102"/>
                     </a:xfrm>
                     <a:prstGeom prst="rect">
                       <a:avLst/>
@@ -10182,84 +10236,25 @@
           <w:sz w:val="18"/>
           <w:szCs w:val="18"/>
         </w:rPr>
-        <w:t>9: Ventana inicial de la interfaz</w:t>
-      </w:r>
-    </w:p>
-    <w:p>
-      <w:pPr>
-        <w:jc w:val="both"/>
-        <w:rPr>
-          <w:rFonts w:ascii="Arial" w:hAnsi="Arial" w:cs="Arial"/>
-          <w:lang w:val="es-ES"/>
-        </w:rPr>
-      </w:pPr>
-      <w:r>
-        <w:rPr>
-          <w:rFonts w:ascii="Arial" w:hAnsi="Arial" w:cs="Arial"/>
-          <w:lang w:val="es-ES"/>
-        </w:rPr>
-        <w:lastRenderedPageBreak/>
-        <w:t>En este apartado encontramos todas las opciones que debe rellenar el usuario para poder comenzar a jugar a ‘</w:t>
-      </w:r>
-      <w:proofErr w:type="spellStart"/>
-      <w:r>
-        <w:rPr>
-          <w:rFonts w:ascii="Arial" w:hAnsi="Arial" w:cs="Arial"/>
-          <w:lang w:val="es-ES"/>
-        </w:rPr>
-        <w:t>Cundy</w:t>
-      </w:r>
-      <w:proofErr w:type="spellEnd"/>
-      <w:r>
-        <w:rPr>
-          <w:rFonts w:ascii="Arial" w:hAnsi="Arial" w:cs="Arial"/>
-          <w:lang w:val="es-ES"/>
-        </w:rPr>
-        <w:t xml:space="preserve"> </w:t>
-      </w:r>
-      <w:proofErr w:type="spellStart"/>
-      <w:r>
-        <w:rPr>
-          <w:rFonts w:ascii="Arial" w:hAnsi="Arial" w:cs="Arial"/>
-          <w:lang w:val="es-ES"/>
-        </w:rPr>
-        <w:t>Crosh</w:t>
-      </w:r>
-      <w:proofErr w:type="spellEnd"/>
-      <w:r>
-        <w:rPr>
-          <w:rFonts w:ascii="Arial" w:hAnsi="Arial" w:cs="Arial"/>
-          <w:lang w:val="es-ES"/>
-        </w:rPr>
-        <w:t>’</w:t>
-      </w:r>
-      <w:r>
-        <w:rPr>
-          <w:rFonts w:ascii="Arial" w:hAnsi="Arial" w:cs="Arial"/>
-          <w:lang w:val="es-ES"/>
-        </w:rPr>
-        <w:t>. Una vez el usuario rellene con sus propios gustos cómo quiera ejecutar el juego, se le redirigirá a la próxima ventana. No obstante, antes de continuar, si el usuario no ha seleccionado ningún valor ya sea en el modo de juego, en la dificultad, o en ambas, se mostrará un mensaje de aviso indicándole que no se puede ejecutar el juego si no todos los valores necesarios.</w:t>
-      </w:r>
-    </w:p>
-    <w:p>
-      <w:pPr>
-        <w:ind w:left="708" w:hanging="708"/>
+        <w:t>9: Icono personalizado en la barra de la ventana</w:t>
+      </w:r>
+    </w:p>
+    <w:p>
+      <w:pPr>
         <w:jc w:val="center"/>
         <w:rPr>
           <w:rFonts w:ascii="Arial" w:hAnsi="Arial" w:cs="Arial"/>
-          <w:lang w:val="es-ES"/>
-        </w:rPr>
-      </w:pPr>
-      <w:r>
-        <w:rPr>
-          <w:rFonts w:ascii="Arial" w:hAnsi="Arial" w:cs="Arial"/>
-          <w:lang w:val="es-ES"/>
+        </w:rPr>
+      </w:pPr>
+      <w:r>
+        <w:rPr>
+          <w:rFonts w:ascii="Arial" w:hAnsi="Arial" w:cs="Arial"/>
         </w:rPr>
         <w:drawing>
-          <wp:inline distT="0" distB="0" distL="0" distR="0" wp14:anchorId="6494C1DA" wp14:editId="45BD7EB3">
-            <wp:extent cx="5327072" cy="3314502"/>
-            <wp:effectExtent l="0" t="0" r="6985" b="635"/>
-            <wp:docPr id="257860631" name="Imagen 1"/>
+          <wp:inline distT="0" distB="0" distL="0" distR="0" wp14:anchorId="29E95618" wp14:editId="7798A16B">
+            <wp:extent cx="5319221" cy="449619"/>
+            <wp:effectExtent l="0" t="0" r="0" b="7620"/>
+            <wp:docPr id="1600130942" name="Imagen 1"/>
             <wp:cNvGraphicFramePr>
               <a:graphicFrameLocks xmlns:a="http://schemas.openxmlformats.org/drawingml/2006/main" noChangeAspect="1"/>
             </wp:cNvGraphicFramePr>
@@ -10267,7 +10262,7 @@
               <a:graphicData uri="http://schemas.openxmlformats.org/drawingml/2006/picture">
                 <pic:pic xmlns:pic="http://schemas.openxmlformats.org/drawingml/2006/picture">
                   <pic:nvPicPr>
-                    <pic:cNvPr id="257860631" name=""/>
+                    <pic:cNvPr id="1600130942" name=""/>
                     <pic:cNvPicPr/>
                   </pic:nvPicPr>
                   <pic:blipFill>
@@ -10279,7 +10274,7 @@
                   <pic:spPr>
                     <a:xfrm>
                       <a:off x="0" y="0"/>
-                      <a:ext cx="5328978" cy="3315688"/>
+                      <a:ext cx="5319221" cy="449619"/>
                     </a:xfrm>
                     <a:prstGeom prst="rect">
                       <a:avLst/>
@@ -10310,7 +10305,7 @@
           <w:sz w:val="18"/>
           <w:szCs w:val="18"/>
         </w:rPr>
-        <w:t xml:space="preserve">Figura </w:t>
+        <w:t>Figura</w:t>
       </w:r>
       <w:r>
         <w:rPr>
@@ -10319,17 +10314,83 @@
           <w:sz w:val="18"/>
           <w:szCs w:val="18"/>
         </w:rPr>
-        <w:t>20</w:t>
-      </w:r>
-      <w:r>
+        <w:t xml:space="preserve"> 20: Icono personalizado en la barra de tareas</w:t>
+      </w:r>
+    </w:p>
+    <w:p>
+      <w:pPr>
+        <w:jc w:val="both"/>
+        <w:rPr>
+          <w:rFonts w:ascii="Arial" w:hAnsi="Arial" w:cs="Arial"/>
+        </w:rPr>
+      </w:pPr>
+      <w:r>
+        <w:rPr>
+          <w:rFonts w:ascii="Arial" w:hAnsi="Arial" w:cs="Arial"/>
+        </w:rPr>
+        <w:t>Si el usuario pulsa en ‘Adelante’, le llevará a la siguiente ventana.</w:t>
+      </w:r>
+    </w:p>
+    <w:p>
+      <w:pPr>
+        <w:jc w:val="center"/>
         <w:rPr>
           <w:rFonts w:ascii="Arial" w:hAnsi="Arial" w:cs="Arial"/>
           <w:color w:val="808080" w:themeColor="background1" w:themeShade="80"/>
           <w:sz w:val="18"/>
           <w:szCs w:val="18"/>
         </w:rPr>
-        <w:t xml:space="preserve">: Ventana </w:t>
-      </w:r>
+      </w:pPr>
+      <w:r>
+        <w:rPr>
+          <w:rFonts w:ascii="Arial" w:hAnsi="Arial" w:cs="Arial"/>
+          <w:noProof/>
+        </w:rPr>
+        <w:lastRenderedPageBreak/>
+        <w:drawing>
+          <wp:inline distT="0" distB="0" distL="0" distR="0" wp14:anchorId="4E325108" wp14:editId="7CD59FC3">
+            <wp:extent cx="4565073" cy="2873445"/>
+            <wp:effectExtent l="0" t="0" r="6985" b="3175"/>
+            <wp:docPr id="1076184326" name="Imagen 1"/>
+            <wp:cNvGraphicFramePr>
+              <a:graphicFrameLocks xmlns:a="http://schemas.openxmlformats.org/drawingml/2006/main" noChangeAspect="1"/>
+            </wp:cNvGraphicFramePr>
+            <a:graphic xmlns:a="http://schemas.openxmlformats.org/drawingml/2006/main">
+              <a:graphicData uri="http://schemas.openxmlformats.org/drawingml/2006/picture">
+                <pic:pic xmlns:pic="http://schemas.openxmlformats.org/drawingml/2006/picture">
+                  <pic:nvPicPr>
+                    <pic:cNvPr id="1076184326" name=""/>
+                    <pic:cNvPicPr/>
+                  </pic:nvPicPr>
+                  <pic:blipFill>
+                    <a:blip r:embed="rId26"/>
+                    <a:stretch>
+                      <a:fillRect/>
+                    </a:stretch>
+                  </pic:blipFill>
+                  <pic:spPr>
+                    <a:xfrm>
+                      <a:off x="0" y="0"/>
+                      <a:ext cx="4583143" cy="2884819"/>
+                    </a:xfrm>
+                    <a:prstGeom prst="rect">
+                      <a:avLst/>
+                    </a:prstGeom>
+                  </pic:spPr>
+                </pic:pic>
+              </a:graphicData>
+            </a:graphic>
+          </wp:inline>
+        </w:drawing>
+      </w:r>
+    </w:p>
+    <w:p>
+      <w:pPr>
+        <w:jc w:val="center"/>
+        <w:rPr>
+          <w:rFonts w:ascii="Arial" w:hAnsi="Arial" w:cs="Arial"/>
+        </w:rPr>
+      </w:pPr>
       <w:r>
         <w:rPr>
           <w:rFonts w:ascii="Arial" w:hAnsi="Arial" w:cs="Arial"/>
@@ -10337,7 +10398,16 @@
           <w:sz w:val="18"/>
           <w:szCs w:val="18"/>
         </w:rPr>
-        <w:t>de aviso cuando faltan datos por rellenar</w:t>
+        <w:t xml:space="preserve">Figura </w:t>
+      </w:r>
+      <w:r>
+        <w:rPr>
+          <w:rFonts w:ascii="Arial" w:hAnsi="Arial" w:cs="Arial"/>
+          <w:color w:val="808080" w:themeColor="background1" w:themeShade="80"/>
+          <w:sz w:val="18"/>
+          <w:szCs w:val="18"/>
+        </w:rPr>
+        <w:t>21: Selector de opciones del juego</w:t>
       </w:r>
     </w:p>
     <w:p>
@@ -10353,14 +10423,160 @@
           <w:rFonts w:ascii="Arial" w:hAnsi="Arial" w:cs="Arial"/>
           <w:lang w:val="es-ES"/>
         </w:rPr>
-        <w:t xml:space="preserve">Además, si el lector ha sido observador, podrá apreciar que tanto el número de columnas como el número de filas está inicializado a 1. Esto se hace para poder asegurar que, en caso de que el usuario no modifique dichos valores, no le aparezca un error como el mostrado en la Figura 20. </w:t>
-      </w:r>
+        <w:t>En este apartado encontramos todas las opciones que debe rellenar el usuario para poder comenzar a jugar a ‘</w:t>
+      </w:r>
+      <w:proofErr w:type="spellStart"/>
       <w:r>
         <w:rPr>
           <w:rFonts w:ascii="Arial" w:hAnsi="Arial" w:cs="Arial"/>
           <w:lang w:val="es-ES"/>
         </w:rPr>
-        <w:t>También se ha puesto como límite de número de filas y columnas un total de 50 para cada caso, permitiendo como máximo una matriz de 50x50. Creemos que este tamaño es más que suficiente como para ejecutar nuestro juego.</w:t>
+        <w:t>Cundy</w:t>
+      </w:r>
+      <w:proofErr w:type="spellEnd"/>
+      <w:r>
+        <w:rPr>
+          <w:rFonts w:ascii="Arial" w:hAnsi="Arial" w:cs="Arial"/>
+          <w:lang w:val="es-ES"/>
+        </w:rPr>
+        <w:t xml:space="preserve"> </w:t>
+      </w:r>
+      <w:proofErr w:type="spellStart"/>
+      <w:r>
+        <w:rPr>
+          <w:rFonts w:ascii="Arial" w:hAnsi="Arial" w:cs="Arial"/>
+          <w:lang w:val="es-ES"/>
+        </w:rPr>
+        <w:t>Crosh</w:t>
+      </w:r>
+      <w:proofErr w:type="spellEnd"/>
+      <w:r>
+        <w:rPr>
+          <w:rFonts w:ascii="Arial" w:hAnsi="Arial" w:cs="Arial"/>
+          <w:lang w:val="es-ES"/>
+        </w:rPr>
+        <w:t>’</w:t>
+      </w:r>
+      <w:r>
+        <w:rPr>
+          <w:rFonts w:ascii="Arial" w:hAnsi="Arial" w:cs="Arial"/>
+          <w:lang w:val="es-ES"/>
+        </w:rPr>
+        <w:t>. Una vez el usuario rellene con sus propios gustos cómo quiera ejecutar el juego, se le redirigirá a la próxima ventana. No obstante, antes de continuar, si el usuario no ha seleccionado ningún valor ya sea en el modo de juego, en la dificultad, o en ambas, se mostrará un mensaje de aviso indicándole que no se puede ejecutar el juego s</w:t>
+      </w:r>
+      <w:r>
+        <w:rPr>
+          <w:rFonts w:ascii="Arial" w:hAnsi="Arial" w:cs="Arial"/>
+          <w:lang w:val="es-ES"/>
+        </w:rPr>
+        <w:t>in</w:t>
+      </w:r>
+      <w:r>
+        <w:rPr>
+          <w:rFonts w:ascii="Arial" w:hAnsi="Arial" w:cs="Arial"/>
+          <w:lang w:val="es-ES"/>
+        </w:rPr>
+        <w:t xml:space="preserve"> todos los valores necesarios.</w:t>
+      </w:r>
+    </w:p>
+    <w:p>
+      <w:pPr>
+        <w:ind w:left="708" w:hanging="708"/>
+        <w:jc w:val="center"/>
+        <w:rPr>
+          <w:rFonts w:ascii="Arial" w:hAnsi="Arial" w:cs="Arial"/>
+          <w:color w:val="808080" w:themeColor="background1" w:themeShade="80"/>
+          <w:sz w:val="18"/>
+          <w:szCs w:val="18"/>
+        </w:rPr>
+      </w:pPr>
+      <w:r>
+        <w:rPr>
+          <w:rFonts w:ascii="Arial" w:hAnsi="Arial" w:cs="Arial"/>
+          <w:noProof/>
+          <w:lang w:val="es-ES"/>
+        </w:rPr>
+        <w:drawing>
+          <wp:inline distT="0" distB="0" distL="0" distR="0" wp14:anchorId="025236B4" wp14:editId="7788D097">
+            <wp:extent cx="4405745" cy="2793595"/>
+            <wp:effectExtent l="0" t="0" r="0" b="6985"/>
+            <wp:docPr id="4061604" name="Imagen 1" descr="Imagen que contiene Interfaz de usuario gráfica&#10;&#10;Descripción generada automáticamente"/>
+            <wp:cNvGraphicFramePr>
+              <a:graphicFrameLocks xmlns:a="http://schemas.openxmlformats.org/drawingml/2006/main" noChangeAspect="1"/>
+            </wp:cNvGraphicFramePr>
+            <a:graphic xmlns:a="http://schemas.openxmlformats.org/drawingml/2006/main">
+              <a:graphicData uri="http://schemas.openxmlformats.org/drawingml/2006/picture">
+                <pic:pic xmlns:pic="http://schemas.openxmlformats.org/drawingml/2006/picture">
+                  <pic:nvPicPr>
+                    <pic:cNvPr id="4061604" name="Imagen 1" descr="Imagen que contiene Interfaz de usuario gráfica&#10;&#10;Descripción generada automáticamente"/>
+                    <pic:cNvPicPr/>
+                  </pic:nvPicPr>
+                  <pic:blipFill>
+                    <a:blip r:embed="rId27"/>
+                    <a:stretch>
+                      <a:fillRect/>
+                    </a:stretch>
+                  </pic:blipFill>
+                  <pic:spPr>
+                    <a:xfrm>
+                      <a:off x="0" y="0"/>
+                      <a:ext cx="4439296" cy="2814869"/>
+                    </a:xfrm>
+                    <a:prstGeom prst="rect">
+                      <a:avLst/>
+                    </a:prstGeom>
+                  </pic:spPr>
+                </pic:pic>
+              </a:graphicData>
+            </a:graphic>
+          </wp:inline>
+        </w:drawing>
+      </w:r>
+    </w:p>
+    <w:p>
+      <w:pPr>
+        <w:ind w:left="708" w:hanging="708"/>
+        <w:jc w:val="center"/>
+        <w:rPr>
+          <w:rFonts w:ascii="Arial" w:hAnsi="Arial" w:cs="Arial"/>
+          <w:lang w:val="es-ES"/>
+        </w:rPr>
+      </w:pPr>
+      <w:r>
+        <w:rPr>
+          <w:rFonts w:ascii="Arial" w:hAnsi="Arial" w:cs="Arial"/>
+          <w:color w:val="808080" w:themeColor="background1" w:themeShade="80"/>
+          <w:sz w:val="18"/>
+          <w:szCs w:val="18"/>
+        </w:rPr>
+        <w:t xml:space="preserve">Figura </w:t>
+      </w:r>
+      <w:r>
+        <w:rPr>
+          <w:rFonts w:ascii="Arial" w:hAnsi="Arial" w:cs="Arial"/>
+          <w:color w:val="808080" w:themeColor="background1" w:themeShade="80"/>
+          <w:sz w:val="18"/>
+          <w:szCs w:val="18"/>
+        </w:rPr>
+        <w:t>2</w:t>
+      </w:r>
+      <w:r>
+        <w:rPr>
+          <w:rFonts w:ascii="Arial" w:hAnsi="Arial" w:cs="Arial"/>
+          <w:color w:val="808080" w:themeColor="background1" w:themeShade="80"/>
+          <w:sz w:val="18"/>
+          <w:szCs w:val="18"/>
+        </w:rPr>
+        <w:t>2</w:t>
+      </w:r>
+      <w:r>
+        <w:rPr>
+          <w:rFonts w:ascii="Arial" w:hAnsi="Arial" w:cs="Arial"/>
+          <w:color w:val="808080" w:themeColor="background1" w:themeShade="80"/>
+          <w:sz w:val="18"/>
+          <w:szCs w:val="18"/>
+        </w:rPr>
+        <w:t>: Ventana de aviso cuando faltan datos por rellenar</w:t>
       </w:r>
     </w:p>
     <w:p>
@@ -10371,21 +10587,62 @@
           <w:lang w:val="es-ES"/>
         </w:rPr>
       </w:pPr>
-      <w:proofErr w:type="gramStart"/>
       <w:r>
         <w:rPr>
           <w:rFonts w:ascii="Arial" w:hAnsi="Arial" w:cs="Arial"/>
           <w:lang w:val="es-ES"/>
         </w:rPr>
-        <w:t>Sin más preámbulos, veamos que pasa si se clica en ‘Jugar!</w:t>
-      </w:r>
-      <w:proofErr w:type="gramEnd"/>
+        <w:t xml:space="preserve">Además, si el lector ha sido observador, podrá apreciar que tanto el número de columnas como el número de filas está inicializado a 1. Esto se hace para poder asegurar que, en caso de que el usuario no modifique dichos valores, no le aparezca un error como el </w:t>
+      </w:r>
       <w:r>
         <w:rPr>
           <w:rFonts w:ascii="Arial" w:hAnsi="Arial" w:cs="Arial"/>
           <w:lang w:val="es-ES"/>
         </w:rPr>
-        <w:t>’.</w:t>
+        <w:lastRenderedPageBreak/>
+        <w:t>mostrado en la Figura 2</w:t>
+      </w:r>
+      <w:r>
+        <w:rPr>
+          <w:rFonts w:ascii="Arial" w:hAnsi="Arial" w:cs="Arial"/>
+          <w:lang w:val="es-ES"/>
+        </w:rPr>
+        <w:t>2</w:t>
+      </w:r>
+      <w:r>
+        <w:rPr>
+          <w:rFonts w:ascii="Arial" w:hAnsi="Arial" w:cs="Arial"/>
+          <w:lang w:val="es-ES"/>
+        </w:rPr>
+        <w:t xml:space="preserve">. </w:t>
+      </w:r>
+      <w:r>
+        <w:rPr>
+          <w:rFonts w:ascii="Arial" w:hAnsi="Arial" w:cs="Arial"/>
+          <w:lang w:val="es-ES"/>
+        </w:rPr>
+        <w:t xml:space="preserve">También se ha puesto como límite de número de filas y columnas un total de 50 para cada caso, permitiendo como máximo una matriz de 50x50. </w:t>
+      </w:r>
+      <w:r>
+        <w:rPr>
+          <w:rFonts w:ascii="Arial" w:hAnsi="Arial" w:cs="Arial"/>
+          <w:lang w:val="es-ES"/>
+        </w:rPr>
+        <w:t>Aunque la lógica del programa es perfectamente capaz de soportar cualquier dimensionalidad, c</w:t>
+      </w:r>
+      <w:r>
+        <w:rPr>
+          <w:rFonts w:ascii="Arial" w:hAnsi="Arial" w:cs="Arial"/>
+          <w:lang w:val="es-ES"/>
+        </w:rPr>
+        <w:t>reemos que este tamaño es más que suficiente como para ejecutar nuestro juego.</w:t>
+      </w:r>
+      <w:r>
+        <w:rPr>
+          <w:rFonts w:ascii="Arial" w:hAnsi="Arial" w:cs="Arial"/>
+          <w:lang w:val="es-ES"/>
+        </w:rPr>
+        <w:t xml:space="preserve"> </w:t>
       </w:r>
     </w:p>
     <w:p>
@@ -10401,32 +10658,964 @@
           <w:rFonts w:ascii="Arial" w:hAnsi="Arial" w:cs="Arial"/>
           <w:lang w:val="es-ES"/>
         </w:rPr>
-        <w:t>*INSERTAR CAPTURA DE LA VENTANA CON EL TABLERO*</w:t>
-      </w:r>
-    </w:p>
-    <w:p>
-      <w:pPr>
-        <w:rPr>
-          <w:color w:val="FF0000"/>
-        </w:rPr>
-      </w:pPr>
-      <w:r>
-        <w:rPr>
-          <w:color w:val="FF0000"/>
-        </w:rPr>
-        <w:t>*</w:t>
-      </w:r>
-      <w:r>
-        <w:rPr>
-          <w:color w:val="FF0000"/>
-        </w:rPr>
-        <w:t>Continuar</w:t>
-      </w:r>
-      <w:r>
-        <w:rPr>
-          <w:color w:val="FF0000"/>
-        </w:rPr>
-        <w:t>*</w:t>
+        <w:t xml:space="preserve">Dependiendo de la opción que seleccionemos (ya sea en modo manual o automático), la ventana a mostrar se presentará con pequeñas modificaciones. Para poder mostrar esto, ejemplificaremos con una matriz cuadrada de dimensión 10 (no es necesario que sea cuadrada), en modo difícil, para presentar todos los caramelos posibles. En el caso del </w:t>
+      </w:r>
+      <w:r>
+        <w:rPr>
+          <w:rFonts w:ascii="Arial" w:hAnsi="Arial" w:cs="Arial"/>
+          <w:b/>
+          <w:bCs/>
+          <w:lang w:val="es-ES"/>
+        </w:rPr>
+        <w:t>modo manual</w:t>
+      </w:r>
+      <w:r>
+        <w:rPr>
+          <w:rFonts w:ascii="Arial" w:hAnsi="Arial" w:cs="Arial"/>
+          <w:lang w:val="es-ES"/>
+        </w:rPr>
+        <w:t>, se muestra lo siguiente.</w:t>
+      </w:r>
+    </w:p>
+    <w:p>
+      <w:pPr>
+        <w:jc w:val="center"/>
+        <w:rPr>
+          <w:rFonts w:ascii="Arial" w:hAnsi="Arial" w:cs="Arial"/>
+          <w:lang w:val="es-ES"/>
+        </w:rPr>
+      </w:pPr>
+      <w:r>
+        <w:rPr>
+          <w:rFonts w:ascii="Arial" w:hAnsi="Arial" w:cs="Arial"/>
+          <w:lang w:val="es-ES"/>
+        </w:rPr>
+        <w:drawing>
+          <wp:inline distT="0" distB="0" distL="0" distR="0" wp14:anchorId="53524A26" wp14:editId="5A53AB73">
+            <wp:extent cx="4218709" cy="5264555"/>
+            <wp:effectExtent l="0" t="0" r="0" b="0"/>
+            <wp:docPr id="125666031" name="Imagen 1" descr="Patrón de fondo&#10;&#10;Descripción generada automáticamente"/>
+            <wp:cNvGraphicFramePr>
+              <a:graphicFrameLocks xmlns:a="http://schemas.openxmlformats.org/drawingml/2006/main" noChangeAspect="1"/>
+            </wp:cNvGraphicFramePr>
+            <a:graphic xmlns:a="http://schemas.openxmlformats.org/drawingml/2006/main">
+              <a:graphicData uri="http://schemas.openxmlformats.org/drawingml/2006/picture">
+                <pic:pic xmlns:pic="http://schemas.openxmlformats.org/drawingml/2006/picture">
+                  <pic:nvPicPr>
+                    <pic:cNvPr id="125666031" name="Imagen 1" descr="Patrón de fondo&#10;&#10;Descripción generada automáticamente"/>
+                    <pic:cNvPicPr/>
+                  </pic:nvPicPr>
+                  <pic:blipFill>
+                    <a:blip r:embed="rId28"/>
+                    <a:stretch>
+                      <a:fillRect/>
+                    </a:stretch>
+                  </pic:blipFill>
+                  <pic:spPr>
+                    <a:xfrm>
+                      <a:off x="0" y="0"/>
+                      <a:ext cx="4222404" cy="5269166"/>
+                    </a:xfrm>
+                    <a:prstGeom prst="rect">
+                      <a:avLst/>
+                    </a:prstGeom>
+                  </pic:spPr>
+                </pic:pic>
+              </a:graphicData>
+            </a:graphic>
+          </wp:inline>
+        </w:drawing>
+      </w:r>
+    </w:p>
+    <w:p>
+      <w:pPr>
+        <w:ind w:left="708" w:hanging="708"/>
+        <w:jc w:val="center"/>
+        <w:rPr>
+          <w:rFonts w:ascii="Arial" w:hAnsi="Arial" w:cs="Arial"/>
+          <w:lang w:val="es-ES"/>
+        </w:rPr>
+      </w:pPr>
+      <w:r>
+        <w:rPr>
+          <w:rFonts w:ascii="Arial" w:hAnsi="Arial" w:cs="Arial"/>
+          <w:color w:val="808080" w:themeColor="background1" w:themeShade="80"/>
+          <w:sz w:val="18"/>
+          <w:szCs w:val="18"/>
+        </w:rPr>
+        <w:t xml:space="preserve">Figura </w:t>
+      </w:r>
+      <w:r>
+        <w:rPr>
+          <w:rFonts w:ascii="Arial" w:hAnsi="Arial" w:cs="Arial"/>
+          <w:color w:val="808080" w:themeColor="background1" w:themeShade="80"/>
+          <w:sz w:val="18"/>
+          <w:szCs w:val="18"/>
+        </w:rPr>
+        <w:t>2</w:t>
+      </w:r>
+      <w:r>
+        <w:rPr>
+          <w:rFonts w:ascii="Arial" w:hAnsi="Arial" w:cs="Arial"/>
+          <w:color w:val="808080" w:themeColor="background1" w:themeShade="80"/>
+          <w:sz w:val="18"/>
+          <w:szCs w:val="18"/>
+        </w:rPr>
+        <w:t>3</w:t>
+      </w:r>
+      <w:r>
+        <w:rPr>
+          <w:rFonts w:ascii="Arial" w:hAnsi="Arial" w:cs="Arial"/>
+          <w:color w:val="808080" w:themeColor="background1" w:themeShade="80"/>
+          <w:sz w:val="18"/>
+          <w:szCs w:val="18"/>
+        </w:rPr>
+        <w:t xml:space="preserve">: </w:t>
+      </w:r>
+      <w:r>
+        <w:rPr>
+          <w:rFonts w:ascii="Arial" w:hAnsi="Arial" w:cs="Arial"/>
+          <w:color w:val="808080" w:themeColor="background1" w:themeShade="80"/>
+          <w:sz w:val="18"/>
+          <w:szCs w:val="18"/>
+        </w:rPr>
+        <w:t>Ventana de juego en modo manual</w:t>
+      </w:r>
+      <w:r>
+        <w:rPr>
+          <w:rFonts w:ascii="Arial" w:hAnsi="Arial" w:cs="Arial"/>
+          <w:color w:val="808080" w:themeColor="background1" w:themeShade="80"/>
+          <w:sz w:val="18"/>
+          <w:szCs w:val="18"/>
+        </w:rPr>
+        <w:t xml:space="preserve"> con rompecabezas y bomba</w:t>
+      </w:r>
+    </w:p>
+    <w:p>
+      <w:pPr>
+        <w:jc w:val="both"/>
+        <w:rPr>
+          <w:rFonts w:ascii="Arial" w:hAnsi="Arial" w:cs="Arial"/>
+          <w:lang w:val="es-ES"/>
+        </w:rPr>
+      </w:pPr>
+      <w:r>
+        <w:rPr>
+          <w:rFonts w:ascii="Arial" w:hAnsi="Arial" w:cs="Arial"/>
+          <w:lang w:val="es-ES"/>
+        </w:rPr>
+        <w:t>El diseño es minimalista pero completo, donde incluye todo lo necesario para poder jugar. También hemos decidido incluir el logo del propio juego para imitar lo máximo posible este último.</w:t>
+      </w:r>
+      <w:r>
+        <w:rPr>
+          <w:rFonts w:ascii="Arial" w:hAnsi="Arial" w:cs="Arial"/>
+          <w:lang w:val="es-ES"/>
+        </w:rPr>
+        <w:t xml:space="preserve"> Por si esto no fuese suficiente, es fácilmente observable que, </w:t>
+      </w:r>
+      <w:r>
+        <w:rPr>
+          <w:rFonts w:ascii="Arial" w:hAnsi="Arial" w:cs="Arial"/>
+          <w:lang w:val="es-ES"/>
+        </w:rPr>
+        <w:t xml:space="preserve">a diferencia de las </w:t>
+      </w:r>
+      <w:r>
+        <w:rPr>
+          <w:rFonts w:ascii="Arial" w:hAnsi="Arial" w:cs="Arial"/>
+          <w:lang w:val="es-ES"/>
+        </w:rPr>
+        <w:lastRenderedPageBreak/>
+        <w:t>anteriores ventanas</w:t>
+      </w:r>
+      <w:r>
+        <w:rPr>
+          <w:rFonts w:ascii="Arial" w:hAnsi="Arial" w:cs="Arial"/>
+          <w:lang w:val="es-ES"/>
+        </w:rPr>
+        <w:t xml:space="preserve">, el estilo de esta es vertical, haciendo una vez más un guiño al juego de móvil, ya que este se acostumbra a jugar en modo vertical. </w:t>
+      </w:r>
+    </w:p>
+    <w:p>
+      <w:pPr>
+        <w:jc w:val="both"/>
+        <w:rPr>
+          <w:rFonts w:ascii="Arial" w:hAnsi="Arial" w:cs="Arial"/>
+          <w:lang w:val="es-ES"/>
+        </w:rPr>
+      </w:pPr>
+      <w:r>
+        <w:rPr>
+          <w:rFonts w:ascii="Arial" w:hAnsi="Arial" w:cs="Arial"/>
+          <w:lang w:val="es-ES"/>
+        </w:rPr>
+        <w:t>Para conseguir implementar este diseño, hemos tenido que crear un nuevo panel, contenido en el panel principal</w:t>
+      </w:r>
+      <w:r>
+        <w:rPr>
+          <w:rFonts w:ascii="Arial" w:hAnsi="Arial" w:cs="Arial"/>
+          <w:lang w:val="es-ES"/>
+        </w:rPr>
+        <w:t xml:space="preserve"> ya existente</w:t>
+      </w:r>
+      <w:r>
+        <w:rPr>
+          <w:rFonts w:ascii="Arial" w:hAnsi="Arial" w:cs="Arial"/>
+          <w:lang w:val="es-ES"/>
+        </w:rPr>
+        <w:t xml:space="preserve">, que es el que incluye el fondo, los textos, imágenes, etc. Este nuevo panel contiene únicamente el tablero, representado por un </w:t>
+      </w:r>
+      <w:proofErr w:type="spellStart"/>
+      <w:r>
+        <w:rPr>
+          <w:rFonts w:ascii="Arial" w:hAnsi="Arial" w:cs="Arial"/>
+          <w:lang w:val="es-ES"/>
+        </w:rPr>
+        <w:t>JTable</w:t>
+      </w:r>
+      <w:proofErr w:type="spellEnd"/>
+      <w:r>
+        <w:rPr>
+          <w:rFonts w:ascii="Arial" w:hAnsi="Arial" w:cs="Arial"/>
+          <w:lang w:val="es-ES"/>
+        </w:rPr>
+        <w:t xml:space="preserve">, donde cada celda corresponde a un número. Para asegurar que el panel y el </w:t>
+      </w:r>
+      <w:proofErr w:type="spellStart"/>
+      <w:r>
+        <w:rPr>
+          <w:rFonts w:ascii="Arial" w:hAnsi="Arial" w:cs="Arial"/>
+          <w:lang w:val="es-ES"/>
+        </w:rPr>
+        <w:t>JTable</w:t>
+      </w:r>
+      <w:proofErr w:type="spellEnd"/>
+      <w:r>
+        <w:rPr>
+          <w:rFonts w:ascii="Arial" w:hAnsi="Arial" w:cs="Arial"/>
+          <w:lang w:val="es-ES"/>
+        </w:rPr>
+        <w:t xml:space="preserve"> se </w:t>
+      </w:r>
+      <w:r>
+        <w:rPr>
+          <w:rFonts w:ascii="Arial" w:hAnsi="Arial" w:cs="Arial"/>
+          <w:lang w:val="es-ES"/>
+        </w:rPr>
+        <w:t xml:space="preserve">mantengan </w:t>
+      </w:r>
+      <w:r>
+        <w:rPr>
+          <w:rFonts w:ascii="Arial" w:hAnsi="Arial" w:cs="Arial"/>
+          <w:lang w:val="es-ES"/>
+        </w:rPr>
+        <w:t>constantes sin importar la dimensión de la matriz, se asigna un tamaño específico</w:t>
+      </w:r>
+      <w:r>
+        <w:rPr>
+          <w:rFonts w:ascii="Arial" w:hAnsi="Arial" w:cs="Arial"/>
+          <w:lang w:val="es-ES"/>
+        </w:rPr>
+        <w:t xml:space="preserve">, proporcional y uniforme a todas las celdas, de forma que cuando se imprima dicha matriz, se ajuste perfectamente al panel que contiene la tabla. Finalmente, la impresión de los caramelos en forma de imágenes ha sido la parte más sencilla en </w:t>
+      </w:r>
+      <w:r>
+        <w:rPr>
+          <w:rFonts w:ascii="Arial" w:hAnsi="Arial" w:cs="Arial"/>
+          <w:lang w:val="es-ES"/>
+        </w:rPr>
+        <w:t>comparación con la tabla</w:t>
+      </w:r>
+      <w:r>
+        <w:rPr>
+          <w:rFonts w:ascii="Arial" w:hAnsi="Arial" w:cs="Arial"/>
+          <w:lang w:val="es-ES"/>
+        </w:rPr>
+        <w:t>. Lo único que se hace para esto es, dependiendo del color al que corresponda el número de cada una de las celdas, se le asignará una imagen u otra (de igual forma se hace con los potenciadores).</w:t>
+      </w:r>
+    </w:p>
+    <w:p>
+      <w:pPr>
+        <w:jc w:val="both"/>
+        <w:rPr>
+          <w:rFonts w:ascii="Arial" w:hAnsi="Arial" w:cs="Arial"/>
+          <w:lang w:val="es-ES"/>
+        </w:rPr>
+      </w:pPr>
+      <w:r>
+        <w:rPr>
+          <w:rFonts w:ascii="Arial" w:hAnsi="Arial" w:cs="Arial"/>
+          <w:lang w:val="es-ES"/>
+        </w:rPr>
+        <w:t xml:space="preserve">Cabe mencionar que los </w:t>
+      </w:r>
+      <w:r>
+        <w:rPr>
+          <w:rFonts w:ascii="Arial" w:hAnsi="Arial" w:cs="Arial"/>
+          <w:b/>
+          <w:bCs/>
+          <w:lang w:val="es-ES"/>
+        </w:rPr>
+        <w:t>bloques marrones</w:t>
+      </w:r>
+      <w:r>
+        <w:rPr>
+          <w:rFonts w:ascii="Arial" w:hAnsi="Arial" w:cs="Arial"/>
+          <w:lang w:val="es-ES"/>
+        </w:rPr>
+        <w:t xml:space="preserve"> son representados por los caramelos morados, ya que son propios del juego original, y creemos que de esta forma el estilo es más bonito y uniforme, en vez de colocar un caramelo marrón como se proponía.</w:t>
+      </w:r>
+    </w:p>
+    <w:p>
+      <w:pPr>
+        <w:jc w:val="both"/>
+        <w:rPr>
+          <w:rFonts w:ascii="Arial" w:hAnsi="Arial" w:cs="Arial"/>
+          <w:lang w:val="es-ES"/>
+        </w:rPr>
+      </w:pPr>
+      <w:r>
+        <w:rPr>
+          <w:rFonts w:ascii="Arial" w:hAnsi="Arial" w:cs="Arial"/>
+          <w:lang w:val="es-ES"/>
+        </w:rPr>
+        <w:t xml:space="preserve">Después de un par de movimientos, hemos sido capaces de llegar a lo que se muestra en la figura 23. </w:t>
+      </w:r>
+      <w:r>
+        <w:rPr>
+          <w:rFonts w:ascii="Arial" w:hAnsi="Arial" w:cs="Arial"/>
+          <w:lang w:val="es-ES"/>
+        </w:rPr>
+        <w:t xml:space="preserve">El bloque marrón con puntitos de colores corresponde al bloque del </w:t>
+      </w:r>
+      <w:r>
+        <w:rPr>
+          <w:rFonts w:ascii="Arial" w:hAnsi="Arial" w:cs="Arial"/>
+          <w:b/>
+          <w:bCs/>
+          <w:lang w:val="es-ES"/>
+        </w:rPr>
+        <w:t>rompecabezas</w:t>
+      </w:r>
+      <w:r>
+        <w:rPr>
+          <w:rFonts w:ascii="Arial" w:hAnsi="Arial" w:cs="Arial"/>
+          <w:lang w:val="es-ES"/>
+        </w:rPr>
+        <w:t xml:space="preserve">, y hemos reutilizado el diseño del juego original para aportarle mayor realismo. También observamos que en la última columna de la tercera fila se encuentra una </w:t>
+      </w:r>
+      <w:r>
+        <w:rPr>
+          <w:rFonts w:ascii="Arial" w:hAnsi="Arial" w:cs="Arial"/>
+          <w:b/>
+          <w:bCs/>
+          <w:lang w:val="es-ES"/>
+        </w:rPr>
+        <w:t>bomba</w:t>
+      </w:r>
+      <w:r>
+        <w:rPr>
+          <w:rFonts w:ascii="Arial" w:hAnsi="Arial" w:cs="Arial"/>
+          <w:lang w:val="es-ES"/>
+        </w:rPr>
+        <w:t>. Como el juego original no contiene este diseño, hemos decidido obtenerlo del banco de emojis que usa iOS en sus distintos dispositivos.</w:t>
+      </w:r>
+    </w:p>
+    <w:p>
+      <w:pPr>
+        <w:jc w:val="center"/>
+        <w:rPr>
+          <w:rFonts w:ascii="Arial" w:hAnsi="Arial" w:cs="Arial"/>
+          <w:lang w:val="es-ES"/>
+        </w:rPr>
+      </w:pPr>
+      <w:r>
+        <w:rPr>
+          <w:rFonts w:ascii="Arial" w:hAnsi="Arial" w:cs="Arial"/>
+          <w:lang w:val="es-ES"/>
+        </w:rPr>
+        <w:lastRenderedPageBreak/>
+        <w:drawing>
+          <wp:inline distT="0" distB="0" distL="0" distR="0" wp14:anchorId="2846455D" wp14:editId="7AFB8031">
+            <wp:extent cx="4143385" cy="5167746"/>
+            <wp:effectExtent l="0" t="0" r="0" b="0"/>
+            <wp:docPr id="564461803" name="Imagen 1" descr="Patrón de fondo&#10;&#10;Descripción generada automáticamente"/>
+            <wp:cNvGraphicFramePr>
+              <a:graphicFrameLocks xmlns:a="http://schemas.openxmlformats.org/drawingml/2006/main" noChangeAspect="1"/>
+            </wp:cNvGraphicFramePr>
+            <a:graphic xmlns:a="http://schemas.openxmlformats.org/drawingml/2006/main">
+              <a:graphicData uri="http://schemas.openxmlformats.org/drawingml/2006/picture">
+                <pic:pic xmlns:pic="http://schemas.openxmlformats.org/drawingml/2006/picture">
+                  <pic:nvPicPr>
+                    <pic:cNvPr id="564461803" name="Imagen 1" descr="Patrón de fondo&#10;&#10;Descripción generada automáticamente"/>
+                    <pic:cNvPicPr/>
+                  </pic:nvPicPr>
+                  <pic:blipFill>
+                    <a:blip r:embed="rId29"/>
+                    <a:stretch>
+                      <a:fillRect/>
+                    </a:stretch>
+                  </pic:blipFill>
+                  <pic:spPr>
+                    <a:xfrm>
+                      <a:off x="0" y="0"/>
+                      <a:ext cx="4149438" cy="5175295"/>
+                    </a:xfrm>
+                    <a:prstGeom prst="rect">
+                      <a:avLst/>
+                    </a:prstGeom>
+                  </pic:spPr>
+                </pic:pic>
+              </a:graphicData>
+            </a:graphic>
+          </wp:inline>
+        </w:drawing>
+      </w:r>
+    </w:p>
+    <w:p>
+      <w:pPr>
+        <w:ind w:left="708" w:hanging="708"/>
+        <w:jc w:val="center"/>
+        <w:rPr>
+          <w:rFonts w:ascii="Arial" w:hAnsi="Arial" w:cs="Arial"/>
+          <w:lang w:val="es-ES"/>
+        </w:rPr>
+      </w:pPr>
+      <w:r>
+        <w:rPr>
+          <w:rFonts w:ascii="Arial" w:hAnsi="Arial" w:cs="Arial"/>
+          <w:color w:val="808080" w:themeColor="background1" w:themeShade="80"/>
+          <w:sz w:val="18"/>
+          <w:szCs w:val="18"/>
+        </w:rPr>
+        <w:t xml:space="preserve">Figura </w:t>
+      </w:r>
+      <w:r>
+        <w:rPr>
+          <w:rFonts w:ascii="Arial" w:hAnsi="Arial" w:cs="Arial"/>
+          <w:color w:val="808080" w:themeColor="background1" w:themeShade="80"/>
+          <w:sz w:val="18"/>
+          <w:szCs w:val="18"/>
+        </w:rPr>
+        <w:t>2</w:t>
+      </w:r>
+      <w:r>
+        <w:rPr>
+          <w:rFonts w:ascii="Arial" w:hAnsi="Arial" w:cs="Arial"/>
+          <w:color w:val="808080" w:themeColor="background1" w:themeShade="80"/>
+          <w:sz w:val="18"/>
+          <w:szCs w:val="18"/>
+        </w:rPr>
+        <w:t>4</w:t>
+      </w:r>
+      <w:r>
+        <w:rPr>
+          <w:rFonts w:ascii="Arial" w:hAnsi="Arial" w:cs="Arial"/>
+          <w:color w:val="808080" w:themeColor="background1" w:themeShade="80"/>
+          <w:sz w:val="18"/>
+          <w:szCs w:val="18"/>
+        </w:rPr>
+        <w:t>: Ventana de juego en modo manual</w:t>
+      </w:r>
+      <w:r>
+        <w:rPr>
+          <w:rFonts w:ascii="Arial" w:hAnsi="Arial" w:cs="Arial"/>
+          <w:color w:val="808080" w:themeColor="background1" w:themeShade="80"/>
+          <w:sz w:val="18"/>
+          <w:szCs w:val="18"/>
+        </w:rPr>
+        <w:t xml:space="preserve"> con TNT</w:t>
+      </w:r>
+    </w:p>
+    <w:p>
+      <w:pPr>
+        <w:jc w:val="both"/>
+        <w:rPr>
+          <w:rFonts w:ascii="Arial" w:hAnsi="Arial" w:cs="Arial"/>
+          <w:lang w:val="es-ES"/>
+        </w:rPr>
+      </w:pPr>
+      <w:r>
+        <w:rPr>
+          <w:rFonts w:ascii="Arial" w:hAnsi="Arial" w:cs="Arial"/>
+          <w:lang w:val="es-ES"/>
+        </w:rPr>
+        <w:t xml:space="preserve">Antes de continuar aprovechamos para hacer mención </w:t>
+      </w:r>
+      <w:r>
+        <w:rPr>
+          <w:rFonts w:ascii="Arial" w:hAnsi="Arial" w:cs="Arial"/>
+          <w:lang w:val="es-ES"/>
+        </w:rPr>
+        <w:t>del</w:t>
+      </w:r>
+      <w:r>
+        <w:rPr>
+          <w:rFonts w:ascii="Arial" w:hAnsi="Arial" w:cs="Arial"/>
+          <w:lang w:val="es-ES"/>
+        </w:rPr>
+        <w:t xml:space="preserve"> último potenciador que faltaba, que es el bloque de </w:t>
+      </w:r>
+      <w:r>
+        <w:rPr>
+          <w:rFonts w:ascii="Arial" w:hAnsi="Arial" w:cs="Arial"/>
+          <w:b/>
+          <w:bCs/>
+          <w:lang w:val="es-ES"/>
+        </w:rPr>
+        <w:t>TNT</w:t>
+      </w:r>
+      <w:r>
+        <w:rPr>
+          <w:rFonts w:ascii="Arial" w:hAnsi="Arial" w:cs="Arial"/>
+          <w:lang w:val="es-ES"/>
+        </w:rPr>
+        <w:t xml:space="preserve">. </w:t>
+      </w:r>
+      <w:r>
+        <w:rPr>
+          <w:rFonts w:ascii="Arial" w:hAnsi="Arial" w:cs="Arial"/>
+          <w:lang w:val="es-ES"/>
+        </w:rPr>
+        <w:t xml:space="preserve">Después de unos movimientos, nos </w:t>
+      </w:r>
+      <w:r>
+        <w:rPr>
+          <w:rFonts w:ascii="Arial" w:hAnsi="Arial" w:cs="Arial"/>
+          <w:lang w:val="es-ES"/>
+        </w:rPr>
+        <w:t xml:space="preserve">encontramos en la figura 24, </w:t>
+      </w:r>
+      <w:r>
+        <w:rPr>
+          <w:rFonts w:ascii="Arial" w:hAnsi="Arial" w:cs="Arial"/>
+          <w:lang w:val="es-ES"/>
+        </w:rPr>
+        <w:t xml:space="preserve">donde vemos el </w:t>
+      </w:r>
+      <w:proofErr w:type="spellStart"/>
+      <w:r>
+        <w:rPr>
+          <w:rFonts w:ascii="Arial" w:hAnsi="Arial" w:cs="Arial"/>
+          <w:lang w:val="es-ES"/>
+        </w:rPr>
+        <w:t>power</w:t>
+      </w:r>
+      <w:proofErr w:type="spellEnd"/>
+      <w:r>
+        <w:rPr>
+          <w:rFonts w:ascii="Arial" w:hAnsi="Arial" w:cs="Arial"/>
+          <w:lang w:val="es-ES"/>
+        </w:rPr>
+        <w:t xml:space="preserve">-up </w:t>
+      </w:r>
+      <w:r>
+        <w:rPr>
+          <w:rFonts w:ascii="Arial" w:hAnsi="Arial" w:cs="Arial"/>
+          <w:lang w:val="es-ES"/>
+        </w:rPr>
+        <w:t xml:space="preserve">en la </w:t>
+      </w:r>
+      <w:r>
+        <w:rPr>
+          <w:rFonts w:ascii="Arial" w:hAnsi="Arial" w:cs="Arial"/>
+          <w:lang w:val="es-ES"/>
+        </w:rPr>
+        <w:t xml:space="preserve">posición correspondiente a la </w:t>
+      </w:r>
+      <w:r>
+        <w:rPr>
+          <w:rFonts w:ascii="Arial" w:hAnsi="Arial" w:cs="Arial"/>
+          <w:lang w:val="es-ES"/>
+        </w:rPr>
+        <w:t>4ª fila y 7ª columna. Al igual que en el caso de la bomba, lo hemos obtenido del emoji correspondiente que viene por defecto en iOS.</w:t>
+      </w:r>
+    </w:p>
+    <w:p>
+      <w:pPr>
+        <w:jc w:val="center"/>
+        <w:rPr>
+          <w:rFonts w:ascii="Arial" w:hAnsi="Arial" w:cs="Arial"/>
+          <w:lang w:val="es-ES"/>
+        </w:rPr>
+      </w:pPr>
+      <w:r>
+        <w:rPr>
+          <w:rFonts w:ascii="Arial" w:hAnsi="Arial" w:cs="Arial"/>
+          <w:lang w:val="es-ES"/>
+        </w:rPr>
+        <w:lastRenderedPageBreak/>
+        <w:drawing>
+          <wp:inline distT="0" distB="0" distL="0" distR="0" wp14:anchorId="2E4C6152" wp14:editId="0FCAA6A7">
+            <wp:extent cx="4246217" cy="5313776"/>
+            <wp:effectExtent l="0" t="0" r="2540" b="1270"/>
+            <wp:docPr id="1030673812" name="Imagen 1" descr="Patrón de fondo&#10;&#10;Descripción generada automáticamente"/>
+            <wp:cNvGraphicFramePr>
+              <a:graphicFrameLocks xmlns:a="http://schemas.openxmlformats.org/drawingml/2006/main" noChangeAspect="1"/>
+            </wp:cNvGraphicFramePr>
+            <a:graphic xmlns:a="http://schemas.openxmlformats.org/drawingml/2006/main">
+              <a:graphicData uri="http://schemas.openxmlformats.org/drawingml/2006/picture">
+                <pic:pic xmlns:pic="http://schemas.openxmlformats.org/drawingml/2006/picture">
+                  <pic:nvPicPr>
+                    <pic:cNvPr id="1030673812" name="Imagen 1" descr="Patrón de fondo&#10;&#10;Descripción generada automáticamente"/>
+                    <pic:cNvPicPr/>
+                  </pic:nvPicPr>
+                  <pic:blipFill>
+                    <a:blip r:embed="rId30"/>
+                    <a:stretch>
+                      <a:fillRect/>
+                    </a:stretch>
+                  </pic:blipFill>
+                  <pic:spPr>
+                    <a:xfrm>
+                      <a:off x="0" y="0"/>
+                      <a:ext cx="4257139" cy="5327443"/>
+                    </a:xfrm>
+                    <a:prstGeom prst="rect">
+                      <a:avLst/>
+                    </a:prstGeom>
+                  </pic:spPr>
+                </pic:pic>
+              </a:graphicData>
+            </a:graphic>
+          </wp:inline>
+        </w:drawing>
+      </w:r>
+    </w:p>
+    <w:p>
+      <w:pPr>
+        <w:ind w:left="708" w:hanging="708"/>
+        <w:jc w:val="center"/>
+        <w:rPr>
+          <w:rFonts w:ascii="Arial" w:hAnsi="Arial" w:cs="Arial"/>
+          <w:lang w:val="es-ES"/>
+        </w:rPr>
+      </w:pPr>
+      <w:r>
+        <w:rPr>
+          <w:rFonts w:ascii="Arial" w:hAnsi="Arial" w:cs="Arial"/>
+          <w:color w:val="808080" w:themeColor="background1" w:themeShade="80"/>
+          <w:sz w:val="18"/>
+          <w:szCs w:val="18"/>
+        </w:rPr>
+        <w:t xml:space="preserve">Figura </w:t>
+      </w:r>
+      <w:r>
+        <w:rPr>
+          <w:rFonts w:ascii="Arial" w:hAnsi="Arial" w:cs="Arial"/>
+          <w:color w:val="808080" w:themeColor="background1" w:themeShade="80"/>
+          <w:sz w:val="18"/>
+          <w:szCs w:val="18"/>
+        </w:rPr>
+        <w:t>2</w:t>
+      </w:r>
+      <w:r>
+        <w:rPr>
+          <w:rFonts w:ascii="Arial" w:hAnsi="Arial" w:cs="Arial"/>
+          <w:color w:val="808080" w:themeColor="background1" w:themeShade="80"/>
+          <w:sz w:val="18"/>
+          <w:szCs w:val="18"/>
+        </w:rPr>
+        <w:t>5</w:t>
+      </w:r>
+      <w:r>
+        <w:rPr>
+          <w:rFonts w:ascii="Arial" w:hAnsi="Arial" w:cs="Arial"/>
+          <w:color w:val="808080" w:themeColor="background1" w:themeShade="80"/>
+          <w:sz w:val="18"/>
+          <w:szCs w:val="18"/>
+        </w:rPr>
+        <w:t xml:space="preserve">: Ventana de juego en modo </w:t>
+      </w:r>
+      <w:r>
+        <w:rPr>
+          <w:rFonts w:ascii="Arial" w:hAnsi="Arial" w:cs="Arial"/>
+          <w:color w:val="808080" w:themeColor="background1" w:themeShade="80"/>
+          <w:sz w:val="18"/>
+          <w:szCs w:val="18"/>
+        </w:rPr>
+        <w:t>automático</w:t>
+      </w:r>
+    </w:p>
+    <w:p>
+      <w:pPr>
+        <w:jc w:val="both"/>
+        <w:rPr>
+          <w:rFonts w:ascii="Arial" w:hAnsi="Arial" w:cs="Arial"/>
+          <w:lang w:val="es-ES"/>
+        </w:rPr>
+      </w:pPr>
+      <w:r>
+        <w:rPr>
+          <w:rFonts w:ascii="Arial" w:hAnsi="Arial" w:cs="Arial"/>
+          <w:lang w:val="es-ES"/>
+        </w:rPr>
+        <w:t xml:space="preserve">En este caso, el logo con el nombre del juego es sustituido por información complementaría que incluye el </w:t>
+      </w:r>
+      <w:r>
+        <w:rPr>
+          <w:rFonts w:ascii="Arial" w:hAnsi="Arial" w:cs="Arial"/>
+          <w:b/>
+          <w:bCs/>
+          <w:lang w:val="es-ES"/>
+        </w:rPr>
+        <w:t>modo automático</w:t>
+      </w:r>
+      <w:r>
+        <w:rPr>
+          <w:rFonts w:ascii="Arial" w:hAnsi="Arial" w:cs="Arial"/>
+          <w:lang w:val="es-ES"/>
+        </w:rPr>
+        <w:t>, donde el programa nos indica cual es la posición que ha elegido eliminar en ese momento de la ejecución. Cabe mencionar que dichos números de fila y columna están representados por el lenguaje</w:t>
+      </w:r>
+      <w:r>
+        <w:rPr>
+          <w:rFonts w:ascii="Arial" w:hAnsi="Arial" w:cs="Arial"/>
+          <w:lang w:val="es-ES"/>
+        </w:rPr>
+        <w:t xml:space="preserve"> natural</w:t>
+      </w:r>
+      <w:r>
+        <w:rPr>
+          <w:rFonts w:ascii="Arial" w:hAnsi="Arial" w:cs="Arial"/>
+          <w:lang w:val="es-ES"/>
+        </w:rPr>
+        <w:t xml:space="preserve">. Es decir, la primera fila corresponde a la fila 1, y lo mismo ocurre con la columna. Hemos querido hacer esta aclaración ya que en el mundo de la programación es común comenzar por 0. Sin embargo, como este juego </w:t>
+      </w:r>
+      <w:r>
+        <w:rPr>
+          <w:rFonts w:ascii="Arial" w:hAnsi="Arial" w:cs="Arial"/>
+          <w:lang w:val="es-ES"/>
+        </w:rPr>
+        <w:t>está</w:t>
+      </w:r>
+      <w:r>
+        <w:rPr>
+          <w:rFonts w:ascii="Arial" w:hAnsi="Arial" w:cs="Arial"/>
+          <w:lang w:val="es-ES"/>
+        </w:rPr>
+        <w:t xml:space="preserve"> orientado a todos los públicos, hemos creído que implementar</w:t>
+      </w:r>
+      <w:r>
+        <w:rPr>
+          <w:rFonts w:ascii="Arial" w:hAnsi="Arial" w:cs="Arial"/>
+          <w:lang w:val="es-ES"/>
+        </w:rPr>
+        <w:t xml:space="preserve"> esto</w:t>
+      </w:r>
+      <w:r>
+        <w:rPr>
+          <w:rFonts w:ascii="Arial" w:hAnsi="Arial" w:cs="Arial"/>
+          <w:lang w:val="es-ES"/>
+        </w:rPr>
+        <w:t xml:space="preserve"> sería confuso para el usuario. Para avanzar hacia el próximo movimiento del juego en este modo, es suficiente con pulsar en cualquier posición del tablero.</w:t>
+      </w:r>
+    </w:p>
+    <w:p>
+      <w:pPr>
+        <w:jc w:val="both"/>
+        <w:rPr>
+          <w:rFonts w:ascii="Arial" w:hAnsi="Arial" w:cs="Arial"/>
+          <w:lang w:val="es-ES"/>
+        </w:rPr>
+      </w:pPr>
+      <w:r>
+        <w:rPr>
+          <w:rFonts w:ascii="Arial" w:hAnsi="Arial" w:cs="Arial"/>
+          <w:lang w:val="es-ES"/>
+        </w:rPr>
+        <w:t xml:space="preserve">Al igual que en la segunda versión del proyecto, hemos incluido el modo automático </w:t>
+      </w:r>
+      <w:r>
+        <w:rPr>
+          <w:rFonts w:ascii="Arial" w:hAnsi="Arial" w:cs="Arial"/>
+          <w:b/>
+          <w:bCs/>
+          <w:lang w:val="es-ES"/>
+        </w:rPr>
+        <w:t>optimizado</w:t>
+      </w:r>
+      <w:r>
+        <w:rPr>
+          <w:rFonts w:ascii="Arial" w:hAnsi="Arial" w:cs="Arial"/>
+          <w:lang w:val="es-ES"/>
+        </w:rPr>
+        <w:t>, el que escoge la mejor opción del tablero. Por lo tanto, a no ser que elijamos un tablero sumamente pequeño o que tengamos muy mala suerte, será prácticamente imposible que el programa pierda alguna vida.</w:t>
+      </w:r>
+    </w:p>
+    <w:p>
+      <w:pPr>
+        <w:jc w:val="both"/>
+        <w:rPr>
+          <w:rFonts w:ascii="Arial" w:hAnsi="Arial" w:cs="Arial"/>
+          <w:lang w:val="es-ES"/>
+        </w:rPr>
+      </w:pPr>
+      <w:r>
+        <w:rPr>
+          <w:rFonts w:ascii="Arial" w:hAnsi="Arial" w:cs="Arial"/>
+          <w:lang w:val="es-ES"/>
+        </w:rPr>
+        <w:lastRenderedPageBreak/>
+        <w:t>En caso de que</w:t>
+      </w:r>
+      <w:r>
+        <w:rPr>
+          <w:rFonts w:ascii="Arial" w:hAnsi="Arial" w:cs="Arial"/>
+          <w:lang w:val="es-ES"/>
+        </w:rPr>
+        <w:t>, durante la ejecución del juego,</w:t>
+      </w:r>
+      <w:r>
+        <w:rPr>
+          <w:rFonts w:ascii="Arial" w:hAnsi="Arial" w:cs="Arial"/>
+          <w:lang w:val="es-ES"/>
+        </w:rPr>
+        <w:t xml:space="preserve"> el número de vidas llegue a 0 (cosa que es mucho más probable en el modo manual), aparecerá un mensaje informativo, y cuando el usuario clique en este, se cerrará la aplicación.</w:t>
+      </w:r>
+    </w:p>
+    <w:p>
+      <w:pPr>
+        <w:jc w:val="center"/>
+        <w:rPr>
+          <w:rFonts w:ascii="Arial" w:hAnsi="Arial" w:cs="Arial"/>
+          <w:lang w:val="es-ES"/>
+        </w:rPr>
+      </w:pPr>
+      <w:r>
+        <w:rPr>
+          <w:rFonts w:ascii="Arial" w:hAnsi="Arial" w:cs="Arial"/>
+          <w:lang w:val="es-ES"/>
+        </w:rPr>
+        <w:drawing>
+          <wp:inline distT="0" distB="0" distL="0" distR="0" wp14:anchorId="49290EFD" wp14:editId="0EEF4500">
+            <wp:extent cx="3538788" cy="4447309"/>
+            <wp:effectExtent l="0" t="0" r="5080" b="0"/>
+            <wp:docPr id="144880752" name="Imagen 1" descr="Patrón de fondo&#10;&#10;Descripción generada automáticamente"/>
+            <wp:cNvGraphicFramePr>
+              <a:graphicFrameLocks xmlns:a="http://schemas.openxmlformats.org/drawingml/2006/main" noChangeAspect="1"/>
+            </wp:cNvGraphicFramePr>
+            <a:graphic xmlns:a="http://schemas.openxmlformats.org/drawingml/2006/main">
+              <a:graphicData uri="http://schemas.openxmlformats.org/drawingml/2006/picture">
+                <pic:pic xmlns:pic="http://schemas.openxmlformats.org/drawingml/2006/picture">
+                  <pic:nvPicPr>
+                    <pic:cNvPr id="144880752" name="Imagen 1" descr="Patrón de fondo&#10;&#10;Descripción generada automáticamente"/>
+                    <pic:cNvPicPr/>
+                  </pic:nvPicPr>
+                  <pic:blipFill>
+                    <a:blip r:embed="rId31"/>
+                    <a:stretch>
+                      <a:fillRect/>
+                    </a:stretch>
+                  </pic:blipFill>
+                  <pic:spPr>
+                    <a:xfrm>
+                      <a:off x="0" y="0"/>
+                      <a:ext cx="3545428" cy="4455654"/>
+                    </a:xfrm>
+                    <a:prstGeom prst="rect">
+                      <a:avLst/>
+                    </a:prstGeom>
+                  </pic:spPr>
+                </pic:pic>
+              </a:graphicData>
+            </a:graphic>
+          </wp:inline>
+        </w:drawing>
+      </w:r>
+    </w:p>
+    <w:p>
+      <w:pPr>
+        <w:ind w:left="708" w:hanging="708"/>
+        <w:jc w:val="center"/>
+        <w:rPr>
+          <w:rFonts w:ascii="Arial" w:hAnsi="Arial" w:cs="Arial"/>
+          <w:lang w:val="es-ES"/>
+        </w:rPr>
+      </w:pPr>
+      <w:r>
+        <w:rPr>
+          <w:rFonts w:ascii="Arial" w:hAnsi="Arial" w:cs="Arial"/>
+          <w:color w:val="808080" w:themeColor="background1" w:themeShade="80"/>
+          <w:sz w:val="18"/>
+          <w:szCs w:val="18"/>
+        </w:rPr>
+        <w:t xml:space="preserve">Figura </w:t>
+      </w:r>
+      <w:r>
+        <w:rPr>
+          <w:rFonts w:ascii="Arial" w:hAnsi="Arial" w:cs="Arial"/>
+          <w:color w:val="808080" w:themeColor="background1" w:themeShade="80"/>
+          <w:sz w:val="18"/>
+          <w:szCs w:val="18"/>
+        </w:rPr>
+        <w:t>2</w:t>
+      </w:r>
+      <w:r>
+        <w:rPr>
+          <w:rFonts w:ascii="Arial" w:hAnsi="Arial" w:cs="Arial"/>
+          <w:color w:val="808080" w:themeColor="background1" w:themeShade="80"/>
+          <w:sz w:val="18"/>
+          <w:szCs w:val="18"/>
+        </w:rPr>
+        <w:t>6</w:t>
+      </w:r>
+      <w:r>
+        <w:rPr>
+          <w:rFonts w:ascii="Arial" w:hAnsi="Arial" w:cs="Arial"/>
+          <w:color w:val="808080" w:themeColor="background1" w:themeShade="80"/>
+          <w:sz w:val="18"/>
+          <w:szCs w:val="18"/>
+        </w:rPr>
+        <w:t xml:space="preserve">: </w:t>
+      </w:r>
+      <w:r>
+        <w:rPr>
+          <w:rFonts w:ascii="Arial" w:hAnsi="Arial" w:cs="Arial"/>
+          <w:color w:val="808080" w:themeColor="background1" w:themeShade="80"/>
+          <w:sz w:val="18"/>
+          <w:szCs w:val="18"/>
+        </w:rPr>
+        <w:t>Mensaje de ‘</w:t>
+      </w:r>
+      <w:proofErr w:type="spellStart"/>
+      <w:r>
+        <w:rPr>
+          <w:rFonts w:ascii="Arial" w:hAnsi="Arial" w:cs="Arial"/>
+          <w:color w:val="808080" w:themeColor="background1" w:themeShade="80"/>
+          <w:sz w:val="18"/>
+          <w:szCs w:val="18"/>
+        </w:rPr>
+        <w:t>Game</w:t>
+      </w:r>
+      <w:proofErr w:type="spellEnd"/>
+      <w:r>
+        <w:rPr>
+          <w:rFonts w:ascii="Arial" w:hAnsi="Arial" w:cs="Arial"/>
+          <w:color w:val="808080" w:themeColor="background1" w:themeShade="80"/>
+          <w:sz w:val="18"/>
+          <w:szCs w:val="18"/>
+        </w:rPr>
+        <w:t xml:space="preserve"> </w:t>
+      </w:r>
+      <w:proofErr w:type="spellStart"/>
+      <w:r>
+        <w:rPr>
+          <w:rFonts w:ascii="Arial" w:hAnsi="Arial" w:cs="Arial"/>
+          <w:color w:val="808080" w:themeColor="background1" w:themeShade="80"/>
+          <w:sz w:val="18"/>
+          <w:szCs w:val="18"/>
+        </w:rPr>
+        <w:t>Over</w:t>
+      </w:r>
+      <w:proofErr w:type="spellEnd"/>
+      <w:r>
+        <w:rPr>
+          <w:rFonts w:ascii="Arial" w:hAnsi="Arial" w:cs="Arial"/>
+          <w:color w:val="808080" w:themeColor="background1" w:themeShade="80"/>
+          <w:sz w:val="18"/>
+          <w:szCs w:val="18"/>
+        </w:rPr>
+        <w:t>’ y cierre de la aplicación</w:t>
       </w:r>
     </w:p>
     <w:p>
@@ -10436,80 +11625,32 @@
           <w:rFonts w:ascii="Arial" w:hAnsi="Arial" w:cs="Arial"/>
         </w:rPr>
       </w:pPr>
-      <w:bookmarkStart w:id="11" w:name="_Toc132555733"/>
-      <w:r>
-        <w:rPr>
-          <w:rFonts w:ascii="Arial" w:hAnsi="Arial" w:cs="Arial"/>
-        </w:rPr>
-        <w:t>Mejoras realizadas</w:t>
+      <w:bookmarkStart w:id="11" w:name="_Toc132908431"/>
+      <w:r>
+        <w:rPr>
+          <w:rFonts w:ascii="Arial" w:hAnsi="Arial" w:cs="Arial"/>
+        </w:rPr>
+        <w:t>Conclusiones</w:t>
       </w:r>
       <w:bookmarkEnd w:id="11"/>
     </w:p>
     <w:p>
-      <w:r>
-        <w:t>*TODO: EXPLICAR TODO LO REALIZADO EN LA INTERFAZ*</w:t>
-      </w:r>
-    </w:p>
-    <w:p>
-      <w:pPr>
-        <w:rPr>
-          <w:color w:val="FF0000"/>
-        </w:rPr>
-      </w:pPr>
-      <w:r>
-        <w:rPr>
-          <w:color w:val="FF0000"/>
-        </w:rPr>
-        <w:t xml:space="preserve">*TODO: </w:t>
-      </w:r>
-      <w:r>
-        <w:rPr>
-          <w:color w:val="FF0000"/>
-        </w:rPr>
-        <w:t>Explicar lo relacionado con la ventana del juego principal</w:t>
-      </w:r>
-      <w:r>
-        <w:rPr>
-          <w:color w:val="FF0000"/>
-        </w:rPr>
-        <w:t>*</w:t>
-      </w:r>
-    </w:p>
-    <w:p>
-      <w:pPr>
-        <w:pStyle w:val="Ttulo1"/>
-        <w:rPr>
-          <w:rFonts w:ascii="Arial" w:hAnsi="Arial" w:cs="Arial"/>
-        </w:rPr>
-      </w:pPr>
-      <w:bookmarkStart w:id="12" w:name="_Toc132555734"/>
-      <w:r>
-        <w:rPr>
-          <w:rFonts w:ascii="Arial" w:hAnsi="Arial" w:cs="Arial"/>
-        </w:rPr>
-        <w:lastRenderedPageBreak/>
-        <w:t>Conclusiones</w:t>
-      </w:r>
-      <w:bookmarkEnd w:id="12"/>
-    </w:p>
-    <w:p>
       <w:pPr>
         <w:spacing w:after="0" w:line="240" w:lineRule="auto"/>
-      </w:pPr>
-      <w:r>
-        <w:t xml:space="preserve">*TODO: </w:t>
-      </w:r>
-      <w:proofErr w:type="gramStart"/>
-      <w:r>
-        <w:t>Conclusiones finales</w:t>
-      </w:r>
-      <w:proofErr w:type="gramEnd"/>
-      <w:r>
-        <w:t xml:space="preserve"> para cerrar el trabajo*</w:t>
+        <w:jc w:val="both"/>
+        <w:rPr>
+          <w:rFonts w:ascii="Arial" w:hAnsi="Arial" w:cs="Arial"/>
+        </w:rPr>
+      </w:pPr>
+      <w:r>
+        <w:rPr>
+          <w:rFonts w:ascii="Arial" w:hAnsi="Arial" w:cs="Arial"/>
+        </w:rPr>
+        <w:t>Gracias a la primera práctica realizada en CUDA, la forma de llevar este proyecto ha sido mucho más sencilla, puesto que ya teníamos ideado con anterioridad todo lo referente a la lógica del proyecto. A pesar de haber sido dificultoso y tedioso desarrollar la parte práctica únicamente mediante código, y ahora viendo el resultado final, consideramos que ha merecido totalmente la pena pasar por ello para poder terminar presentando semejante programa, el cual estamos muy orgulloso de presentar. Esperamos que el lector haya disfrutado conociendo este trabajo realizado en Scala.</w:t>
       </w:r>
     </w:p>
     <w:sectPr>
-      <w:headerReference w:type="default" r:id="rId26"/>
+      <w:headerReference w:type="default" r:id="rId32"/>
       <w:pgSz w:w="12240" w:h="15840"/>
       <w:pgMar w:top="1417" w:right="1701" w:bottom="1417" w:left="1701" w:header="0" w:footer="0" w:gutter="0"/>
       <w:cols w:space="720"/>
@@ -11773,7 +12914,7 @@
   <w:style w:type="paragraph" w:default="1" w:styleId="Normal">
     <w:name w:val="Normal"/>
     <w:qFormat/>
-    <w:rsid w:val="00C358F4"/>
+    <w:rsid w:val="00BF6F61"/>
     <w:pPr>
       <w:spacing w:after="160" w:line="259" w:lineRule="auto"/>
     </w:pPr>

</xml_diff>

<commit_message>
Conversión de la memoria a pdf  + limpìeza de código
</commit_message>
<xml_diff>
--- a/PL2/PL2_CandyCrushScala.docx
+++ b/PL2/PL2_CandyCrushScala.docx
@@ -595,7 +595,7 @@
             </w:rPr>
             <w:fldChar w:fldCharType="separate"/>
           </w:r>
-          <w:hyperlink w:anchor="_Toc132908422" w:history="1">
+          <w:hyperlink w:anchor="_Toc132987574" w:history="1">
             <w:r>
               <w:rPr>
                 <w:rStyle w:val="Hipervnculo"/>
@@ -623,7 +623,7 @@
                 <w:noProof/>
                 <w:webHidden/>
               </w:rPr>
-              <w:instrText xml:space="preserve"> PAGEREF _Toc132908422 \h </w:instrText>
+              <w:instrText xml:space="preserve"> PAGEREF _Toc132987574 \h </w:instrText>
             </w:r>
             <w:r>
               <w:rPr>
@@ -670,7 +670,7 @@
               <w:lang w:val="es-ES" w:eastAsia="es-ES"/>
             </w:rPr>
           </w:pPr>
-          <w:hyperlink w:anchor="_Toc132908423" w:history="1">
+          <w:hyperlink w:anchor="_Toc132987575" w:history="1">
             <w:r>
               <w:rPr>
                 <w:rStyle w:val="Hipervnculo"/>
@@ -698,7 +698,7 @@
                 <w:noProof/>
                 <w:webHidden/>
               </w:rPr>
-              <w:instrText xml:space="preserve"> PAGEREF _Toc132908423 \h </w:instrText>
+              <w:instrText xml:space="preserve"> PAGEREF _Toc132987575 \h </w:instrText>
             </w:r>
             <w:r>
               <w:rPr>
@@ -745,7 +745,7 @@
               <w:lang w:val="es-ES" w:eastAsia="es-ES"/>
             </w:rPr>
           </w:pPr>
-          <w:hyperlink w:anchor="_Toc132908424" w:history="1">
+          <w:hyperlink w:anchor="_Toc132987576" w:history="1">
             <w:r>
               <w:rPr>
                 <w:rStyle w:val="Hipervnculo"/>
@@ -773,7 +773,7 @@
                 <w:noProof/>
                 <w:webHidden/>
               </w:rPr>
-              <w:instrText xml:space="preserve"> PAGEREF _Toc132908424 \h </w:instrText>
+              <w:instrText xml:space="preserve"> PAGEREF _Toc132987576 \h </w:instrText>
             </w:r>
             <w:r>
               <w:rPr>
@@ -820,7 +820,7 @@
               <w:lang w:val="es-ES" w:eastAsia="es-ES"/>
             </w:rPr>
           </w:pPr>
-          <w:hyperlink w:anchor="_Toc132908425" w:history="1">
+          <w:hyperlink w:anchor="_Toc132987577" w:history="1">
             <w:r>
               <w:rPr>
                 <w:rStyle w:val="Hipervnculo"/>
@@ -848,7 +848,7 @@
                 <w:noProof/>
                 <w:webHidden/>
               </w:rPr>
-              <w:instrText xml:space="preserve"> PAGEREF _Toc132908425 \h </w:instrText>
+              <w:instrText xml:space="preserve"> PAGEREF _Toc132987577 \h </w:instrText>
             </w:r>
             <w:r>
               <w:rPr>
@@ -895,7 +895,7 @@
               <w:lang w:val="es-ES" w:eastAsia="es-ES"/>
             </w:rPr>
           </w:pPr>
-          <w:hyperlink w:anchor="_Toc132908426" w:history="1">
+          <w:hyperlink w:anchor="_Toc132987578" w:history="1">
             <w:r>
               <w:rPr>
                 <w:rStyle w:val="Hipervnculo"/>
@@ -923,7 +923,7 @@
                 <w:noProof/>
                 <w:webHidden/>
               </w:rPr>
-              <w:instrText xml:space="preserve"> PAGEREF _Toc132908426 \h </w:instrText>
+              <w:instrText xml:space="preserve"> PAGEREF _Toc132987578 \h </w:instrText>
             </w:r>
             <w:r>
               <w:rPr>
@@ -970,7 +970,7 @@
               <w:lang w:val="es-ES" w:eastAsia="es-ES"/>
             </w:rPr>
           </w:pPr>
-          <w:hyperlink w:anchor="_Toc132908427" w:history="1">
+          <w:hyperlink w:anchor="_Toc132987579" w:history="1">
             <w:r>
               <w:rPr>
                 <w:rStyle w:val="Hipervnculo"/>
@@ -998,7 +998,7 @@
                 <w:noProof/>
                 <w:webHidden/>
               </w:rPr>
-              <w:instrText xml:space="preserve"> PAGEREF _Toc132908427 \h </w:instrText>
+              <w:instrText xml:space="preserve"> PAGEREF _Toc132987579 \h </w:instrText>
             </w:r>
             <w:r>
               <w:rPr>
@@ -1045,7 +1045,7 @@
               <w:lang w:val="es-ES" w:eastAsia="es-ES"/>
             </w:rPr>
           </w:pPr>
-          <w:hyperlink w:anchor="_Toc132908428" w:history="1">
+          <w:hyperlink w:anchor="_Toc132987580" w:history="1">
             <w:r>
               <w:rPr>
                 <w:rStyle w:val="Hipervnculo"/>
@@ -1073,7 +1073,7 @@
                 <w:noProof/>
                 <w:webHidden/>
               </w:rPr>
-              <w:instrText xml:space="preserve"> PAGEREF _Toc132908428 \h </w:instrText>
+              <w:instrText xml:space="preserve"> PAGEREF _Toc132987580 \h </w:instrText>
             </w:r>
             <w:r>
               <w:rPr>
@@ -1120,7 +1120,7 @@
               <w:lang w:val="es-ES" w:eastAsia="es-ES"/>
             </w:rPr>
           </w:pPr>
-          <w:hyperlink w:anchor="_Toc132908429" w:history="1">
+          <w:hyperlink w:anchor="_Toc132987581" w:history="1">
             <w:r>
               <w:rPr>
                 <w:rStyle w:val="Hipervnculo"/>
@@ -1148,7 +1148,7 @@
                 <w:noProof/>
                 <w:webHidden/>
               </w:rPr>
-              <w:instrText xml:space="preserve"> PAGEREF _Toc132908429 \h </w:instrText>
+              <w:instrText xml:space="preserve"> PAGEREF _Toc132987581 \h </w:instrText>
             </w:r>
             <w:r>
               <w:rPr>
@@ -1195,7 +1195,7 @@
               <w:lang w:val="es-ES" w:eastAsia="es-ES"/>
             </w:rPr>
           </w:pPr>
-          <w:hyperlink w:anchor="_Toc132908430" w:history="1">
+          <w:hyperlink w:anchor="_Toc132987582" w:history="1">
             <w:r>
               <w:rPr>
                 <w:rStyle w:val="Hipervnculo"/>
@@ -1223,7 +1223,7 @@
                 <w:noProof/>
                 <w:webHidden/>
               </w:rPr>
-              <w:instrText xml:space="preserve"> PAGEREF _Toc132908430 \h </w:instrText>
+              <w:instrText xml:space="preserve"> PAGEREF _Toc132987582 \h </w:instrText>
             </w:r>
             <w:r>
               <w:rPr>
@@ -1270,7 +1270,7 @@
               <w:lang w:val="es-ES" w:eastAsia="es-ES"/>
             </w:rPr>
           </w:pPr>
-          <w:hyperlink w:anchor="_Toc132908431" w:history="1">
+          <w:hyperlink w:anchor="_Toc132987583" w:history="1">
             <w:r>
               <w:rPr>
                 <w:rStyle w:val="Hipervnculo"/>
@@ -1298,7 +1298,7 @@
                 <w:noProof/>
                 <w:webHidden/>
               </w:rPr>
-              <w:instrText xml:space="preserve"> PAGEREF _Toc132908431 \h </w:instrText>
+              <w:instrText xml:space="preserve"> PAGEREF _Toc132987583 \h </w:instrText>
             </w:r>
             <w:r>
               <w:rPr>
@@ -1377,7 +1377,7 @@
           <w:rFonts w:ascii="Arial" w:hAnsi="Arial" w:cs="Arial"/>
         </w:rPr>
       </w:pPr>
-      <w:bookmarkStart w:id="0" w:name="_Toc132908422"/>
+      <w:bookmarkStart w:id="0" w:name="_Toc132987574"/>
       <w:r>
         <w:rPr>
           <w:rFonts w:ascii="Arial" w:hAnsi="Arial" w:cs="Arial"/>
@@ -1595,7 +1595,7 @@
           <w:rFonts w:ascii="Arial" w:hAnsi="Arial" w:cs="Arial"/>
         </w:rPr>
       </w:pPr>
-      <w:bookmarkStart w:id="1" w:name="_Toc132908423"/>
+      <w:bookmarkStart w:id="1" w:name="_Toc132987575"/>
       <w:r>
         <w:rPr>
           <w:rFonts w:ascii="Arial" w:hAnsi="Arial" w:cs="Arial"/>
@@ -1625,7 +1625,7 @@
           <w:rFonts w:ascii="Arial" w:hAnsi="Arial" w:cs="Arial"/>
         </w:rPr>
       </w:pPr>
-      <w:bookmarkStart w:id="2" w:name="_Toc132908424"/>
+      <w:bookmarkStart w:id="2" w:name="_Toc132987576"/>
       <w:r>
         <w:rPr>
           <w:rFonts w:ascii="Arial" w:hAnsi="Arial" w:cs="Arial"/>
@@ -1771,7 +1771,7 @@
           <w:rFonts w:ascii="Arial" w:hAnsi="Arial" w:cs="Arial"/>
         </w:rPr>
       </w:pPr>
-      <w:bookmarkStart w:id="3" w:name="_Toc132908425"/>
+      <w:bookmarkStart w:id="3" w:name="_Toc132987577"/>
       <w:r>
         <w:rPr>
           <w:rFonts w:ascii="Arial" w:hAnsi="Arial" w:cs="Arial"/>
@@ -1814,7 +1814,7 @@
           <w:rFonts w:ascii="Arial" w:hAnsi="Arial" w:cs="Arial"/>
         </w:rPr>
       </w:pPr>
-      <w:bookmarkStart w:id="4" w:name="_Toc132908426"/>
+      <w:bookmarkStart w:id="4" w:name="_Toc132987578"/>
       <w:r>
         <w:rPr>
           <w:rFonts w:ascii="Arial" w:hAnsi="Arial" w:cs="Arial"/>
@@ -1959,7 +1959,7 @@
         </w:rPr>
       </w:pPr>
       <w:bookmarkStart w:id="5" w:name="_Métodos_Implementados"/>
-      <w:bookmarkStart w:id="6" w:name="_Toc132908427"/>
+      <w:bookmarkStart w:id="6" w:name="_Toc132987579"/>
       <w:bookmarkEnd w:id="5"/>
       <w:r>
         <w:rPr>
@@ -7640,7 +7640,7 @@
         </w:rPr>
       </w:pPr>
       <w:bookmarkStart w:id="7" w:name="_Ejecución_del_programa"/>
-      <w:bookmarkStart w:id="8" w:name="_Toc132908428"/>
+      <w:bookmarkStart w:id="8" w:name="_Toc132987580"/>
       <w:bookmarkEnd w:id="7"/>
       <w:r>
         <w:rPr>
@@ -7689,7 +7689,7 @@
           <w:rFonts w:ascii="Arial" w:hAnsi="Arial" w:cs="Arial"/>
         </w:rPr>
       </w:pPr>
-      <w:bookmarkStart w:id="9" w:name="_Toc132908429"/>
+      <w:bookmarkStart w:id="9" w:name="_Toc132987581"/>
       <w:r>
         <w:rPr>
           <w:rFonts w:ascii="Arial" w:hAnsi="Arial" w:cs="Arial"/>
@@ -9925,7 +9925,7 @@
           <w:rFonts w:ascii="Arial" w:hAnsi="Arial" w:cs="Arial"/>
         </w:rPr>
       </w:pPr>
-      <w:bookmarkStart w:id="10" w:name="_Toc132908430"/>
+      <w:bookmarkStart w:id="10" w:name="_Toc132987582"/>
       <w:r>
         <w:rPr>
           <w:rFonts w:ascii="Arial" w:hAnsi="Arial" w:cs="Arial"/>
@@ -10171,6 +10171,7 @@
       <w:r>
         <w:rPr>
           <w:rFonts w:ascii="Arial" w:hAnsi="Arial" w:cs="Arial"/>
+          <w:noProof/>
         </w:rPr>
         <w:drawing>
           <wp:inline distT="0" distB="0" distL="0" distR="0" wp14:anchorId="2369FF6C" wp14:editId="18FAC1BF">
@@ -10249,6 +10250,7 @@
       <w:r>
         <w:rPr>
           <w:rFonts w:ascii="Arial" w:hAnsi="Arial" w:cs="Arial"/>
+          <w:noProof/>
         </w:rPr>
         <w:drawing>
           <wp:inline distT="0" distB="0" distL="0" distR="0" wp14:anchorId="29E95618" wp14:editId="7798A16B">
@@ -10688,6 +10690,7 @@
       <w:r>
         <w:rPr>
           <w:rFonts w:ascii="Arial" w:hAnsi="Arial" w:cs="Arial"/>
+          <w:noProof/>
           <w:lang w:val="es-ES"/>
         </w:rPr>
         <w:drawing>
@@ -10752,7 +10755,7 @@
           <w:sz w:val="18"/>
           <w:szCs w:val="18"/>
         </w:rPr>
-        <w:t>2</w:t>
+        <w:t>23: Ventana de juego en modo manual</w:t>
       </w:r>
       <w:r>
         <w:rPr>
@@ -10761,33 +10764,6 @@
           <w:sz w:val="18"/>
           <w:szCs w:val="18"/>
         </w:rPr>
-        <w:t>3</w:t>
-      </w:r>
-      <w:r>
-        <w:rPr>
-          <w:rFonts w:ascii="Arial" w:hAnsi="Arial" w:cs="Arial"/>
-          <w:color w:val="808080" w:themeColor="background1" w:themeShade="80"/>
-          <w:sz w:val="18"/>
-          <w:szCs w:val="18"/>
-        </w:rPr>
-        <w:t xml:space="preserve">: </w:t>
-      </w:r>
-      <w:r>
-        <w:rPr>
-          <w:rFonts w:ascii="Arial" w:hAnsi="Arial" w:cs="Arial"/>
-          <w:color w:val="808080" w:themeColor="background1" w:themeShade="80"/>
-          <w:sz w:val="18"/>
-          <w:szCs w:val="18"/>
-        </w:rPr>
-        <w:t>Ventana de juego en modo manual</w:t>
-      </w:r>
-      <w:r>
-        <w:rPr>
-          <w:rFonts w:ascii="Arial" w:hAnsi="Arial" w:cs="Arial"/>
-          <w:color w:val="808080" w:themeColor="background1" w:themeShade="80"/>
-          <w:sz w:val="18"/>
-          <w:szCs w:val="18"/>
-        </w:rPr>
         <w:t xml:space="preserve"> con rompecabezas y bomba</w:t>
       </w:r>
     </w:p>
@@ -10811,29 +10787,15 @@
           <w:rFonts w:ascii="Arial" w:hAnsi="Arial" w:cs="Arial"/>
           <w:lang w:val="es-ES"/>
         </w:rPr>
-        <w:t xml:space="preserve"> Por si esto no fuese suficiente, es fácilmente observable que, </w:t>
+        <w:t xml:space="preserve"> Por si esto no fuese suficiente, es fácilmente observable que, a diferencia de las </w:t>
       </w:r>
       <w:r>
         <w:rPr>
           <w:rFonts w:ascii="Arial" w:hAnsi="Arial" w:cs="Arial"/>
           <w:lang w:val="es-ES"/>
         </w:rPr>
-        <w:t xml:space="preserve">a diferencia de las </w:t>
-      </w:r>
-      <w:r>
-        <w:rPr>
-          <w:rFonts w:ascii="Arial" w:hAnsi="Arial" w:cs="Arial"/>
-          <w:lang w:val="es-ES"/>
-        </w:rPr>
         <w:lastRenderedPageBreak/>
-        <w:t>anteriores ventanas</w:t>
-      </w:r>
-      <w:r>
-        <w:rPr>
-          <w:rFonts w:ascii="Arial" w:hAnsi="Arial" w:cs="Arial"/>
-          <w:lang w:val="es-ES"/>
-        </w:rPr>
-        <w:t xml:space="preserve">, el estilo de esta es vertical, haciendo una vez más un guiño al juego de móvil, ya que este se acostumbra a jugar en modo vertical. </w:t>
+        <w:t xml:space="preserve">anteriores ventanas, el estilo de esta es vertical, haciendo una vez más un guiño al juego de móvil, ya que este se acostumbra a jugar en modo vertical. </w:t>
       </w:r>
     </w:p>
     <w:p>
@@ -11031,6 +10993,7 @@
       <w:r>
         <w:rPr>
           <w:rFonts w:ascii="Arial" w:hAnsi="Arial" w:cs="Arial"/>
+          <w:noProof/>
           <w:lang w:val="es-ES"/>
         </w:rPr>
         <w:lastRenderedPageBreak/>
@@ -11096,34 +11059,7 @@
           <w:sz w:val="18"/>
           <w:szCs w:val="18"/>
         </w:rPr>
-        <w:t>2</w:t>
-      </w:r>
-      <w:r>
-        <w:rPr>
-          <w:rFonts w:ascii="Arial" w:hAnsi="Arial" w:cs="Arial"/>
-          <w:color w:val="808080" w:themeColor="background1" w:themeShade="80"/>
-          <w:sz w:val="18"/>
-          <w:szCs w:val="18"/>
-        </w:rPr>
-        <w:t>4</w:t>
-      </w:r>
-      <w:r>
-        <w:rPr>
-          <w:rFonts w:ascii="Arial" w:hAnsi="Arial" w:cs="Arial"/>
-          <w:color w:val="808080" w:themeColor="background1" w:themeShade="80"/>
-          <w:sz w:val="18"/>
-          <w:szCs w:val="18"/>
-        </w:rPr>
-        <w:t>: Ventana de juego en modo manual</w:t>
-      </w:r>
-      <w:r>
-        <w:rPr>
-          <w:rFonts w:ascii="Arial" w:hAnsi="Arial" w:cs="Arial"/>
-          <w:color w:val="808080" w:themeColor="background1" w:themeShade="80"/>
-          <w:sz w:val="18"/>
-          <w:szCs w:val="18"/>
-        </w:rPr>
-        <w:t xml:space="preserve"> con TNT</w:t>
+        <w:t>24: Ventana de juego en modo manual con TNT</w:t>
       </w:r>
     </w:p>
     <w:p>
@@ -11241,6 +11177,7 @@
       <w:r>
         <w:rPr>
           <w:rFonts w:ascii="Arial" w:hAnsi="Arial" w:cs="Arial"/>
+          <w:noProof/>
           <w:lang w:val="es-ES"/>
         </w:rPr>
         <w:lastRenderedPageBreak/>
@@ -11306,34 +11243,7 @@
           <w:sz w:val="18"/>
           <w:szCs w:val="18"/>
         </w:rPr>
-        <w:t>2</w:t>
-      </w:r>
-      <w:r>
-        <w:rPr>
-          <w:rFonts w:ascii="Arial" w:hAnsi="Arial" w:cs="Arial"/>
-          <w:color w:val="808080" w:themeColor="background1" w:themeShade="80"/>
-          <w:sz w:val="18"/>
-          <w:szCs w:val="18"/>
-        </w:rPr>
-        <w:t>5</w:t>
-      </w:r>
-      <w:r>
-        <w:rPr>
-          <w:rFonts w:ascii="Arial" w:hAnsi="Arial" w:cs="Arial"/>
-          <w:color w:val="808080" w:themeColor="background1" w:themeShade="80"/>
-          <w:sz w:val="18"/>
-          <w:szCs w:val="18"/>
-        </w:rPr>
-        <w:t xml:space="preserve">: Ventana de juego en modo </w:t>
-      </w:r>
-      <w:r>
-        <w:rPr>
-          <w:rFonts w:ascii="Arial" w:hAnsi="Arial" w:cs="Arial"/>
-          <w:color w:val="808080" w:themeColor="background1" w:themeShade="80"/>
-          <w:sz w:val="18"/>
-          <w:szCs w:val="18"/>
-        </w:rPr>
-        <w:t>automático</w:t>
+        <w:t>25: Ventana de juego en modo automático</w:t>
       </w:r>
     </w:p>
     <w:p>
@@ -11484,6 +11394,7 @@
       <w:r>
         <w:rPr>
           <w:rFonts w:ascii="Arial" w:hAnsi="Arial" w:cs="Arial"/>
+          <w:noProof/>
           <w:lang w:val="es-ES"/>
         </w:rPr>
         <w:drawing>
@@ -11548,8 +11459,9 @@
           <w:sz w:val="18"/>
           <w:szCs w:val="18"/>
         </w:rPr>
-        <w:t>2</w:t>
-      </w:r>
+        <w:t>26: Mensaje de ‘</w:t>
+      </w:r>
+      <w:proofErr w:type="spellStart"/>
       <w:r>
         <w:rPr>
           <w:rFonts w:ascii="Arial" w:hAnsi="Arial" w:cs="Arial"/>
@@ -11557,8 +11469,9 @@
           <w:sz w:val="18"/>
           <w:szCs w:val="18"/>
         </w:rPr>
-        <w:t>6</w:t>
-      </w:r>
+        <w:t>Game</w:t>
+      </w:r>
+      <w:proofErr w:type="spellEnd"/>
       <w:r>
         <w:rPr>
           <w:rFonts w:ascii="Arial" w:hAnsi="Arial" w:cs="Arial"/>
@@ -11566,8 +11479,9 @@
           <w:sz w:val="18"/>
           <w:szCs w:val="18"/>
         </w:rPr>
-        <w:t xml:space="preserve">: </w:t>
-      </w:r>
+        <w:t xml:space="preserve"> </w:t>
+      </w:r>
+      <w:proofErr w:type="spellStart"/>
       <w:r>
         <w:rPr>
           <w:rFonts w:ascii="Arial" w:hAnsi="Arial" w:cs="Arial"/>
@@ -11575,9 +11489,9 @@
           <w:sz w:val="18"/>
           <w:szCs w:val="18"/>
         </w:rPr>
-        <w:t>Mensaje de ‘</w:t>
-      </w:r>
-      <w:proofErr w:type="spellStart"/>
+        <w:t>Over</w:t>
+      </w:r>
+      <w:proofErr w:type="spellEnd"/>
       <w:r>
         <w:rPr>
           <w:rFonts w:ascii="Arial" w:hAnsi="Arial" w:cs="Arial"/>
@@ -11585,36 +11499,6 @@
           <w:sz w:val="18"/>
           <w:szCs w:val="18"/>
         </w:rPr>
-        <w:t>Game</w:t>
-      </w:r>
-      <w:proofErr w:type="spellEnd"/>
-      <w:r>
-        <w:rPr>
-          <w:rFonts w:ascii="Arial" w:hAnsi="Arial" w:cs="Arial"/>
-          <w:color w:val="808080" w:themeColor="background1" w:themeShade="80"/>
-          <w:sz w:val="18"/>
-          <w:szCs w:val="18"/>
-        </w:rPr>
-        <w:t xml:space="preserve"> </w:t>
-      </w:r>
-      <w:proofErr w:type="spellStart"/>
-      <w:r>
-        <w:rPr>
-          <w:rFonts w:ascii="Arial" w:hAnsi="Arial" w:cs="Arial"/>
-          <w:color w:val="808080" w:themeColor="background1" w:themeShade="80"/>
-          <w:sz w:val="18"/>
-          <w:szCs w:val="18"/>
-        </w:rPr>
-        <w:t>Over</w:t>
-      </w:r>
-      <w:proofErr w:type="spellEnd"/>
-      <w:r>
-        <w:rPr>
-          <w:rFonts w:ascii="Arial" w:hAnsi="Arial" w:cs="Arial"/>
-          <w:color w:val="808080" w:themeColor="background1" w:themeShade="80"/>
-          <w:sz w:val="18"/>
-          <w:szCs w:val="18"/>
-        </w:rPr>
         <w:t>’ y cierre de la aplicación</w:t>
       </w:r>
     </w:p>
@@ -11625,7 +11509,7 @@
           <w:rFonts w:ascii="Arial" w:hAnsi="Arial" w:cs="Arial"/>
         </w:rPr>
       </w:pPr>
-      <w:bookmarkStart w:id="11" w:name="_Toc132908431"/>
+      <w:bookmarkStart w:id="11" w:name="_Toc132987583"/>
       <w:r>
         <w:rPr>
           <w:rFonts w:ascii="Arial" w:hAnsi="Arial" w:cs="Arial"/>

</xml_diff>